<commit_message>
Added SSD for UC001
</commit_message>
<xml_diff>
--- a/Faseplan.docx
+++ b/Faseplan.docx
@@ -115,7 +115,19 @@
       </w:pPr>
       <w:commentRangeStart w:id="0"/>
       <w:r>
-        <w:t xml:space="preserve">Alle får ser og forstår det som de andre har fået lavet.  </w:t>
+        <w:t>Alle får se</w:t>
+      </w:r>
+      <w:r>
+        <w:t>t</w:t>
+      </w:r>
+      <w:r>
+        <w:t xml:space="preserve"> forstå</w:t>
+      </w:r>
+      <w:r>
+        <w:t>et</w:t>
+      </w:r>
+      <w:r>
+        <w:t xml:space="preserve"> det som de andre har fået lavet.  </w:t>
       </w:r>
       <w:commentRangeEnd w:id="0"/>
       <w:r>
@@ -142,8 +154,6 @@
       <w:r>
         <w:tab/>
       </w:r>
-      <w:bookmarkStart w:id="1" w:name="_GoBack"/>
-      <w:bookmarkEnd w:id="1"/>
     </w:p>
     <w:p/>
     <w:p>
@@ -284,9 +294,25 @@
           <w:numId w:val="1"/>
         </w:numPr>
       </w:pPr>
-      <w:r>
-        <w:t>Formalia.</w:t>
-      </w:r>
+      <w:commentRangeStart w:id="1"/>
+      <w:r>
+        <w:t>Formalia</w:t>
+      </w:r>
+      <w:commentRangeEnd w:id="1"/>
+      <w:r>
+        <w:rPr>
+          <w:rStyle w:val="Kommentarhenvisning"/>
+        </w:rPr>
+        <w:commentReference w:id="1"/>
+      </w:r>
+      <w:r>
+        <w:t>.</w:t>
+      </w:r>
+    </w:p>
+    <w:p/>
+    <w:p>
+      <w:bookmarkStart w:id="2" w:name="_GoBack"/>
+      <w:bookmarkEnd w:id="2"/>
     </w:p>
     <w:sectPr>
       <w:pgSz w:w="11906" w:h="16838"/>
@@ -316,18 +342,36 @@
       </w:r>
     </w:p>
   </w:comment>
+  <w:comment w:id="1" w:author="Martin Løseth Jensen" w:date="2017-11-17T11:48:00Z" w:initials="MLJ">
+    <w:p>
+      <w:pPr>
+        <w:pStyle w:val="Kommentartekst"/>
+      </w:pPr>
+      <w:r>
+        <w:rPr>
+          <w:rStyle w:val="Kommentarhenvisning"/>
+        </w:rPr>
+        <w:annotationRef/>
+      </w:r>
+      <w:r>
+        <w:t xml:space="preserve">Vandfaldsmodel? Deler delene op?? </w:t>
+      </w:r>
+    </w:p>
+  </w:comment>
 </w:comments>
 </file>
 
 <file path=word/commentsExtended.xml><?xml version="1.0" encoding="utf-8"?>
 <w15:commentsEx xmlns:wpc="http://schemas.microsoft.com/office/word/2010/wordprocessingCanvas" xmlns:cx="http://schemas.microsoft.com/office/drawing/2014/chartex" xmlns:cx1="http://schemas.microsoft.com/office/drawing/2015/9/8/chartex" xmlns:cx2="http://schemas.microsoft.com/office/drawing/2015/10/21/chartex" xmlns:cx3="http://schemas.microsoft.com/office/drawing/2016/5/9/chartex" xmlns:cx4="http://schemas.microsoft.com/office/drawing/2016/5/10/chartex" xmlns:cx5="http://schemas.microsoft.com/office/drawing/2016/5/11/chartex" xmlns:cx6="http://schemas.microsoft.com/office/drawing/2016/5/12/chartex" xmlns:cx7="http://schemas.microsoft.com/office/drawing/2016/5/13/chartex" xmlns:cx8="http://schemas.microsoft.com/office/drawing/2016/5/14/chartex" xmlns:mc="http://schemas.openxmlformats.org/markup-compatibility/2006" xmlns:aink="http://schemas.microsoft.com/office/drawing/2016/ink" xmlns:am3d="http://schemas.microsoft.com/office/drawing/2017/model3d" xmlns:o="urn:schemas-microsoft-com:office:office" xmlns:r="http://schemas.openxmlformats.org/officeDocument/2006/relationships" xmlns:m="http://schemas.openxmlformats.org/officeDocument/2006/math" xmlns:v="urn:schemas-microsoft-com:vml" xmlns:wp14="http://schemas.microsoft.com/office/word/2010/wordprocessingDrawing" xmlns:wp="http://schemas.openxmlformats.org/drawingml/2006/wordprocessingDrawing" xmlns:w10="urn:schemas-microsoft-com:office:word" xmlns:w="http://schemas.openxmlformats.org/wordprocessingml/2006/main" xmlns:w14="http://schemas.microsoft.com/office/word/2010/wordml" xmlns:w15="http://schemas.microsoft.com/office/word/2012/wordml" xmlns:w16cid="http://schemas.microsoft.com/office/word/2016/wordml/cid" xmlns:w16se="http://schemas.microsoft.com/office/word/2015/wordml/symex" xmlns:wpg="http://schemas.microsoft.com/office/word/2010/wordprocessingGroup" xmlns:wpi="http://schemas.microsoft.com/office/word/2010/wordprocessingInk" xmlns:wne="http://schemas.microsoft.com/office/word/2006/wordml" xmlns:wps="http://schemas.microsoft.com/office/word/2010/wordprocessingShape" mc:Ignorable="w14 w15 w16se w16cid wp14">
   <w15:commentEx w15:paraId="18806E13" w15:done="0"/>
+  <w15:commentEx w15:paraId="01C7B645" w15:done="0"/>
 </w15:commentsEx>
 </file>
 
 <file path=word/commentsIds.xml><?xml version="1.0" encoding="utf-8"?>
 <w16cid:commentsIds xmlns:wpc="http://schemas.microsoft.com/office/word/2010/wordprocessingCanvas" xmlns:cx="http://schemas.microsoft.com/office/drawing/2014/chartex" xmlns:cx1="http://schemas.microsoft.com/office/drawing/2015/9/8/chartex" xmlns:cx2="http://schemas.microsoft.com/office/drawing/2015/10/21/chartex" xmlns:cx3="http://schemas.microsoft.com/office/drawing/2016/5/9/chartex" xmlns:cx4="http://schemas.microsoft.com/office/drawing/2016/5/10/chartex" xmlns:cx5="http://schemas.microsoft.com/office/drawing/2016/5/11/chartex" xmlns:cx6="http://schemas.microsoft.com/office/drawing/2016/5/12/chartex" xmlns:cx7="http://schemas.microsoft.com/office/drawing/2016/5/13/chartex" xmlns:cx8="http://schemas.microsoft.com/office/drawing/2016/5/14/chartex" xmlns:mc="http://schemas.openxmlformats.org/markup-compatibility/2006" xmlns:aink="http://schemas.microsoft.com/office/drawing/2016/ink" xmlns:am3d="http://schemas.microsoft.com/office/drawing/2017/model3d" xmlns:o="urn:schemas-microsoft-com:office:office" xmlns:r="http://schemas.openxmlformats.org/officeDocument/2006/relationships" xmlns:m="http://schemas.openxmlformats.org/officeDocument/2006/math" xmlns:v="urn:schemas-microsoft-com:vml" xmlns:wp14="http://schemas.microsoft.com/office/word/2010/wordprocessingDrawing" xmlns:wp="http://schemas.openxmlformats.org/drawingml/2006/wordprocessingDrawing" xmlns:w10="urn:schemas-microsoft-com:office:word" xmlns:w="http://schemas.openxmlformats.org/wordprocessingml/2006/main" xmlns:w14="http://schemas.microsoft.com/office/word/2010/wordml" xmlns:w15="http://schemas.microsoft.com/office/word/2012/wordml" xmlns:w16cid="http://schemas.microsoft.com/office/word/2016/wordml/cid" xmlns:w16se="http://schemas.microsoft.com/office/word/2015/wordml/symex" xmlns:wpg="http://schemas.microsoft.com/office/word/2010/wordprocessingGroup" xmlns:wpi="http://schemas.microsoft.com/office/word/2010/wordprocessingInk" xmlns:wne="http://schemas.microsoft.com/office/word/2006/wordml" xmlns:wps="http://schemas.microsoft.com/office/word/2010/wordprocessingShape" mc:Ignorable="w14 w15 w16se w16cid wp14">
   <w16cid:commentId w16cid:paraId="18806E13" w16cid:durableId="1DB88F26"/>
+  <w16cid:commentId w16cid:paraId="01C7B645" w16cid:durableId="1DB94AF2"/>
 </w16cid:commentsIds>
 </file>
 
@@ -1399,7 +1443,7 @@
 </file>
 
 <file path=customXml/itemProps1.xml><?xml version="1.0" encoding="utf-8"?>
-<ds:datastoreItem xmlns:ds="http://schemas.openxmlformats.org/officeDocument/2006/customXml" ds:itemID="{5A03975E-0E32-4873-900F-845A605E25BF}">
+<ds:datastoreItem xmlns:ds="http://schemas.openxmlformats.org/officeDocument/2006/customXml" ds:itemID="{E51F3633-A3E5-438F-9F9F-1E23921BF323}">
   <ds:schemaRefs>
     <ds:schemaRef ds:uri="http://schemas.openxmlformats.org/officeDocument/2006/bibliography"/>
   </ds:schemaRefs>

</xml_diff>

<commit_message>
Added change to faseplan
Har oprettet checkboxe, så man kan afkryds målene. Tænker at dette kan være godt når vi samler op.
</commit_message>
<xml_diff>
--- a/Faseplan.docx
+++ b/Faseplan.docx
@@ -28,11 +28,25 @@
     <w:p>
       <w:pPr>
         <w:pStyle w:val="Listeafsnit"/>
-        <w:numPr>
-          <w:ilvl w:val="0"/>
-          <w:numId w:val="1"/>
-        </w:numPr>
-      </w:pPr>
+      </w:pPr>
+      <w:sdt>
+        <w:sdtPr>
+          <w:id w:val="-1642573408"/>
+          <w14:checkbox>
+            <w14:checked w14:val="0"/>
+            <w14:checkedState w14:val="2612" w14:font="MS Gothic"/>
+            <w14:uncheckedState w14:val="2610" w14:font="MS Gothic"/>
+          </w14:checkbox>
+        </w:sdtPr>
+        <w:sdtContent>
+          <w:r>
+            <w:rPr>
+              <w:rFonts w:ascii="MS Gothic" w:eastAsia="MS Gothic" w:hAnsi="MS Gothic" w:hint="eastAsia"/>
+            </w:rPr>
+            <w:t>☐</w:t>
+          </w:r>
+        </w:sdtContent>
+      </w:sdt>
       <w:r>
         <w:t xml:space="preserve">Christian får lavet </w:t>
       </w:r>
@@ -42,7 +56,11 @@
       </w:r>
       <w:proofErr w:type="spellEnd"/>
       <w:r>
-        <w:t xml:space="preserve">, gruppen læser dem og vælger top 3 forslag til </w:t>
+        <w:t xml:space="preserve">, gruppen læser dem og vælger top </w:t>
+      </w:r>
+      <w:commentRangeStart w:id="0"/>
+      <w:r>
+        <w:t xml:space="preserve">3 forslag til </w:t>
       </w:r>
       <w:proofErr w:type="spellStart"/>
       <w:r>
@@ -59,76 +77,6 @@
       <w:proofErr w:type="spellEnd"/>
       <w:r>
         <w:t>.</w:t>
-      </w:r>
-    </w:p>
-    <w:p>
-      <w:pPr>
-        <w:pStyle w:val="Listeafsnit"/>
-        <w:numPr>
-          <w:ilvl w:val="0"/>
-          <w:numId w:val="1"/>
-        </w:numPr>
-      </w:pPr>
-      <w:r>
-        <w:t xml:space="preserve">Casper får lavet FURPS, </w:t>
-      </w:r>
-      <w:proofErr w:type="spellStart"/>
-      <w:r>
-        <w:t>Requirements</w:t>
-      </w:r>
-      <w:proofErr w:type="spellEnd"/>
-      <w:r>
-        <w:t xml:space="preserve"> og vision (evt. udkast til afgrænsning).</w:t>
-      </w:r>
-    </w:p>
-    <w:p>
-      <w:pPr>
-        <w:pStyle w:val="Listeafsnit"/>
-        <w:numPr>
-          <w:ilvl w:val="0"/>
-          <w:numId w:val="1"/>
-        </w:numPr>
-      </w:pPr>
-      <w:r>
-        <w:t>Rasmus får lavet SWOT og Interessentanalyse.</w:t>
-      </w:r>
-    </w:p>
-    <w:p>
-      <w:pPr>
-        <w:pStyle w:val="Listeafsnit"/>
-        <w:numPr>
-          <w:ilvl w:val="0"/>
-          <w:numId w:val="1"/>
-        </w:numPr>
-      </w:pPr>
-      <w:r>
-        <w:t>Martin laver Domain model.</w:t>
-      </w:r>
-    </w:p>
-    <w:p>
-      <w:pPr>
-        <w:pStyle w:val="Listeafsnit"/>
-        <w:numPr>
-          <w:ilvl w:val="0"/>
-          <w:numId w:val="1"/>
-        </w:numPr>
-      </w:pPr>
-      <w:commentRangeStart w:id="0"/>
-      <w:commentRangeStart w:id="1"/>
-      <w:r>
-        <w:t>Alle får se</w:t>
-      </w:r>
-      <w:r>
-        <w:t>t</w:t>
-      </w:r>
-      <w:r>
-        <w:t xml:space="preserve"> forstå</w:t>
-      </w:r>
-      <w:r>
-        <w:t>et</w:t>
-      </w:r>
-      <w:r>
-        <w:t xml:space="preserve"> det som de andre har fået lavet.  </w:t>
       </w:r>
       <w:commentRangeEnd w:id="0"/>
       <w:r>
@@ -137,12 +85,153 @@
         </w:rPr>
         <w:commentReference w:id="0"/>
       </w:r>
+    </w:p>
+    <w:p>
+      <w:pPr>
+        <w:pStyle w:val="Listeafsnit"/>
+      </w:pPr>
+      <w:sdt>
+        <w:sdtPr>
+          <w:id w:val="1823849476"/>
+          <w14:checkbox>
+            <w14:checked w14:val="1"/>
+            <w14:checkedState w14:val="2612" w14:font="MS Gothic"/>
+            <w14:uncheckedState w14:val="2610" w14:font="MS Gothic"/>
+          </w14:checkbox>
+        </w:sdtPr>
+        <w:sdtContent>
+          <w:r>
+            <w:rPr>
+              <w:rFonts w:ascii="MS Gothic" w:eastAsia="MS Gothic" w:hAnsi="MS Gothic" w:hint="eastAsia"/>
+            </w:rPr>
+            <w:t>☒</w:t>
+          </w:r>
+        </w:sdtContent>
+      </w:sdt>
+      <w:r>
+        <w:t xml:space="preserve">Casper får lavet FURPS, </w:t>
+      </w:r>
+      <w:proofErr w:type="spellStart"/>
+      <w:r>
+        <w:t>Requirements</w:t>
+      </w:r>
+      <w:proofErr w:type="spellEnd"/>
+      <w:r>
+        <w:t xml:space="preserve"> og vision (evt. udkast til afgrænsning).</w:t>
+      </w:r>
+    </w:p>
+    <w:p>
+      <w:pPr>
+        <w:pStyle w:val="Listeafsnit"/>
+      </w:pPr>
+      <w:sdt>
+        <w:sdtPr>
+          <w:id w:val="440040204"/>
+          <w14:checkbox>
+            <w14:checked w14:val="0"/>
+            <w14:checkedState w14:val="2612" w14:font="MS Gothic"/>
+            <w14:uncheckedState w14:val="2610" w14:font="MS Gothic"/>
+          </w14:checkbox>
+        </w:sdtPr>
+        <w:sdtContent>
+          <w:r>
+            <w:rPr>
+              <w:rFonts w:ascii="MS Gothic" w:eastAsia="MS Gothic" w:hAnsi="MS Gothic" w:hint="eastAsia"/>
+            </w:rPr>
+            <w:t>☐</w:t>
+          </w:r>
+        </w:sdtContent>
+      </w:sdt>
+      <w:r>
+        <w:t>Rasmus får lavet SWOT og Interessentanalyse.</w:t>
+      </w:r>
+    </w:p>
+    <w:p>
+      <w:pPr>
+        <w:pStyle w:val="Listeafsnit"/>
+      </w:pPr>
+      <w:sdt>
+        <w:sdtPr>
+          <w:id w:val="-1081591179"/>
+          <w14:checkbox>
+            <w14:checked w14:val="1"/>
+            <w14:checkedState w14:val="2612" w14:font="MS Gothic"/>
+            <w14:uncheckedState w14:val="2610" w14:font="MS Gothic"/>
+          </w14:checkbox>
+        </w:sdtPr>
+        <w:sdtContent>
+          <w:r>
+            <w:rPr>
+              <w:rFonts w:ascii="MS Gothic" w:eastAsia="MS Gothic" w:hAnsi="MS Gothic" w:hint="eastAsia"/>
+            </w:rPr>
+            <w:t>☒</w:t>
+          </w:r>
+        </w:sdtContent>
+      </w:sdt>
+      <w:r>
+        <w:t>Martin laver Domain model.</w:t>
+      </w:r>
+    </w:p>
+    <w:p>
+      <w:pPr>
+        <w:pStyle w:val="Listeafsnit"/>
+      </w:pPr>
+      <w:sdt>
+        <w:sdtPr>
+          <w:id w:val="-678350293"/>
+          <w14:checkbox>
+            <w14:checked w14:val="0"/>
+            <w14:checkedState w14:val="2612" w14:font="MS Gothic"/>
+            <w14:uncheckedState w14:val="2610" w14:font="MS Gothic"/>
+          </w14:checkbox>
+        </w:sdtPr>
+        <w:sdtContent>
+          <w:r>
+            <w:rPr>
+              <w:rFonts w:ascii="MS Gothic" w:eastAsia="MS Gothic" w:hAnsi="MS Gothic" w:hint="eastAsia"/>
+            </w:rPr>
+            <w:t>☐</w:t>
+          </w:r>
+        </w:sdtContent>
+      </w:sdt>
+      <w:commentRangeStart w:id="1"/>
+      <w:commentRangeStart w:id="2"/>
+      <w:commentRangeStart w:id="3"/>
+      <w:r>
+        <w:t>Alle får se</w:t>
+      </w:r>
+      <w:r>
+        <w:t>t</w:t>
+      </w:r>
+      <w:r>
+        <w:t xml:space="preserve"> forstå</w:t>
+      </w:r>
+      <w:r>
+        <w:t>et</w:t>
+      </w:r>
+      <w:r>
+        <w:t xml:space="preserve"> det som de andre har fået lavet.  </w:t>
+      </w:r>
       <w:commentRangeEnd w:id="1"/>
       <w:r>
         <w:rPr>
           <w:rStyle w:val="Kommentarhenvisning"/>
         </w:rPr>
         <w:commentReference w:id="1"/>
+      </w:r>
+      <w:commentRangeEnd w:id="2"/>
+      <w:r>
+        <w:rPr>
+          <w:rStyle w:val="Kommentarhenvisning"/>
+        </w:rPr>
+        <w:commentReference w:id="2"/>
+      </w:r>
+      <w:commentRangeEnd w:id="3"/>
+      <w:r>
+        <w:rPr>
+          <w:rStyle w:val="Kommentarhenvisning"/>
+        </w:rPr>
+        <w:commentReference w:id="3"/>
       </w:r>
     </w:p>
     <w:p>
@@ -167,11 +256,25 @@
     <w:p>
       <w:pPr>
         <w:pStyle w:val="Listeafsnit"/>
-        <w:numPr>
-          <w:ilvl w:val="0"/>
-          <w:numId w:val="1"/>
-        </w:numPr>
-      </w:pPr>
+      </w:pPr>
+      <w:sdt>
+        <w:sdtPr>
+          <w:id w:val="2091039977"/>
+          <w14:checkbox>
+            <w14:checked w14:val="0"/>
+            <w14:checkedState w14:val="2612" w14:font="MS Gothic"/>
+            <w14:uncheckedState w14:val="2610" w14:font="MS Gothic"/>
+          </w14:checkbox>
+        </w:sdtPr>
+        <w:sdtContent>
+          <w:r>
+            <w:rPr>
+              <w:rFonts w:ascii="MS Gothic" w:eastAsia="MS Gothic" w:hAnsi="MS Gothic" w:hint="eastAsia"/>
+            </w:rPr>
+            <w:t>☐</w:t>
+          </w:r>
+        </w:sdtContent>
+      </w:sdt>
       <w:r>
         <w:t>Helt færdig med ITO</w:t>
       </w:r>
@@ -182,26 +285,75 @@
     <w:p>
       <w:pPr>
         <w:pStyle w:val="Listeafsnit"/>
-        <w:numPr>
-          <w:ilvl w:val="0"/>
-          <w:numId w:val="1"/>
-        </w:numPr>
-      </w:pPr>
+      </w:pPr>
+      <w:sdt>
+        <w:sdtPr>
+          <w:id w:val="-1028631981"/>
+          <w14:checkbox>
+            <w14:checked w14:val="0"/>
+            <w14:checkedState w14:val="2612" w14:font="MS Gothic"/>
+            <w14:uncheckedState w14:val="2610" w14:font="MS Gothic"/>
+          </w14:checkbox>
+        </w:sdtPr>
+        <w:sdtContent>
+          <w:r>
+            <w:rPr>
+              <w:rFonts w:ascii="MS Gothic" w:eastAsia="MS Gothic" w:hAnsi="MS Gothic" w:hint="eastAsia"/>
+            </w:rPr>
+            <w:t>☐</w:t>
+          </w:r>
+        </w:sdtContent>
+      </w:sdt>
       <w:r>
         <w:t xml:space="preserve">Minimum </w:t>
       </w:r>
       <w:r>
-        <w:t>groft udkast til design, gerne færdig (med forbehold for eventuelle rettelser senere i forløbet).</w:t>
+        <w:t xml:space="preserve">groft udkast til design, gerne færdig (med forbehold for eventuelle rettelser senere i </w:t>
+      </w:r>
+      <w:sdt>
+        <w:sdtPr>
+          <w:id w:val="594667247"/>
+          <w14:checkbox>
+            <w14:checked w14:val="0"/>
+            <w14:checkedState w14:val="2612" w14:font="MS Gothic"/>
+            <w14:uncheckedState w14:val="2610" w14:font="MS Gothic"/>
+          </w14:checkbox>
+        </w:sdtPr>
+        <w:sdtContent>
+          <w:r>
+            <w:rPr>
+              <w:rFonts w:ascii="MS Gothic" w:eastAsia="MS Gothic" w:hAnsi="MS Gothic" w:hint="eastAsia"/>
+            </w:rPr>
+            <w:t>☐</w:t>
+          </w:r>
+        </w:sdtContent>
+      </w:sdt>
+      <w:r>
+        <w:t>forløbet).</w:t>
       </w:r>
     </w:p>
     <w:p>
       <w:pPr>
         <w:pStyle w:val="Listeafsnit"/>
-        <w:numPr>
-          <w:ilvl w:val="0"/>
-          <w:numId w:val="1"/>
-        </w:numPr>
-      </w:pPr>
+      </w:pPr>
+      <w:sdt>
+        <w:sdtPr>
+          <w:id w:val="1531142605"/>
+          <w14:checkbox>
+            <w14:checked w14:val="0"/>
+            <w14:checkedState w14:val="2612" w14:font="MS Gothic"/>
+            <w14:uncheckedState w14:val="2610" w14:font="MS Gothic"/>
+          </w14:checkbox>
+        </w:sdtPr>
+        <w:sdtContent>
+          <w:r>
+            <w:rPr>
+              <w:rFonts w:ascii="MS Gothic" w:eastAsia="MS Gothic" w:hAnsi="MS Gothic" w:hint="eastAsia"/>
+            </w:rPr>
+            <w:t>☐</w:t>
+          </w:r>
+        </w:sdtContent>
+      </w:sdt>
       <w:r>
         <w:t xml:space="preserve">Hvis der er tid, begynd på DCD og </w:t>
       </w:r>
@@ -213,8 +365,6 @@
       <w:r>
         <w:t>.</w:t>
       </w:r>
-      <w:bookmarkStart w:id="2" w:name="_GoBack"/>
-      <w:bookmarkEnd w:id="2"/>
     </w:p>
     <w:p/>
     <w:p>
@@ -229,11 +379,25 @@
     <w:p>
       <w:pPr>
         <w:pStyle w:val="Listeafsnit"/>
-        <w:numPr>
-          <w:ilvl w:val="0"/>
-          <w:numId w:val="1"/>
-        </w:numPr>
-      </w:pPr>
+      </w:pPr>
+      <w:sdt>
+        <w:sdtPr>
+          <w:id w:val="1379822636"/>
+          <w14:checkbox>
+            <w14:checked w14:val="0"/>
+            <w14:checkedState w14:val="2612" w14:font="MS Gothic"/>
+            <w14:uncheckedState w14:val="2610" w14:font="MS Gothic"/>
+          </w14:checkbox>
+        </w:sdtPr>
+        <w:sdtContent>
+          <w:r>
+            <w:rPr>
+              <w:rFonts w:ascii="MS Gothic" w:eastAsia="MS Gothic" w:hAnsi="MS Gothic" w:hint="eastAsia"/>
+            </w:rPr>
+            <w:t>☐</w:t>
+          </w:r>
+        </w:sdtContent>
+      </w:sdt>
       <w:r>
         <w:t>Konstruktionen skal gerne fungere groft i slutningen af ugen.</w:t>
       </w:r>
@@ -241,11 +405,25 @@
     <w:p>
       <w:pPr>
         <w:pStyle w:val="Listeafsnit"/>
-        <w:numPr>
-          <w:ilvl w:val="0"/>
-          <w:numId w:val="1"/>
-        </w:numPr>
-      </w:pPr>
+      </w:pPr>
+      <w:sdt>
+        <w:sdtPr>
+          <w:id w:val="702205648"/>
+          <w14:checkbox>
+            <w14:checked w14:val="0"/>
+            <w14:checkedState w14:val="2612" w14:font="MS Gothic"/>
+            <w14:uncheckedState w14:val="2610" w14:font="MS Gothic"/>
+          </w14:checkbox>
+        </w:sdtPr>
+        <w:sdtContent>
+          <w:r>
+            <w:rPr>
+              <w:rFonts w:ascii="MS Gothic" w:eastAsia="MS Gothic" w:hAnsi="MS Gothic" w:hint="eastAsia"/>
+            </w:rPr>
+            <w:t>☐</w:t>
+          </w:r>
+        </w:sdtContent>
+      </w:sdt>
       <w:r>
         <w:t>Opdateret klassediagram.</w:t>
       </w:r>
@@ -253,11 +431,25 @@
     <w:p>
       <w:pPr>
         <w:pStyle w:val="Listeafsnit"/>
-        <w:numPr>
-          <w:ilvl w:val="0"/>
-          <w:numId w:val="1"/>
-        </w:numPr>
-      </w:pPr>
+      </w:pPr>
+      <w:sdt>
+        <w:sdtPr>
+          <w:id w:val="-414706801"/>
+          <w14:checkbox>
+            <w14:checked w14:val="0"/>
+            <w14:checkedState w14:val="2612" w14:font="MS Gothic"/>
+            <w14:uncheckedState w14:val="2610" w14:font="MS Gothic"/>
+          </w14:checkbox>
+        </w:sdtPr>
+        <w:sdtContent>
+          <w:r>
+            <w:rPr>
+              <w:rFonts w:ascii="MS Gothic" w:eastAsia="MS Gothic" w:hAnsi="MS Gothic" w:hint="eastAsia"/>
+            </w:rPr>
+            <w:t>☐</w:t>
+          </w:r>
+        </w:sdtContent>
+      </w:sdt>
       <w:r>
         <w:t>Justeringer i design.</w:t>
       </w:r>
@@ -275,11 +467,25 @@
     <w:p>
       <w:pPr>
         <w:pStyle w:val="Listeafsnit"/>
-        <w:numPr>
-          <w:ilvl w:val="0"/>
-          <w:numId w:val="1"/>
-        </w:numPr>
-      </w:pPr>
+      </w:pPr>
+      <w:sdt>
+        <w:sdtPr>
+          <w:id w:val="575789816"/>
+          <w14:checkbox>
+            <w14:checked w14:val="0"/>
+            <w14:checkedState w14:val="2612" w14:font="MS Gothic"/>
+            <w14:uncheckedState w14:val="2610" w14:font="MS Gothic"/>
+          </w14:checkbox>
+        </w:sdtPr>
+        <w:sdtContent>
+          <w:r>
+            <w:rPr>
+              <w:rFonts w:ascii="MS Gothic" w:eastAsia="MS Gothic" w:hAnsi="MS Gothic" w:hint="eastAsia"/>
+            </w:rPr>
+            <w:t>☐</w:t>
+          </w:r>
+        </w:sdtContent>
+      </w:sdt>
       <w:r>
         <w:t>Finpudsning og æstetisk opdatering af kode og design.</w:t>
       </w:r>
@@ -287,11 +493,25 @@
     <w:p>
       <w:pPr>
         <w:pStyle w:val="Listeafsnit"/>
-        <w:numPr>
-          <w:ilvl w:val="0"/>
-          <w:numId w:val="1"/>
-        </w:numPr>
-      </w:pPr>
+      </w:pPr>
+      <w:sdt>
+        <w:sdtPr>
+          <w:id w:val="-1093696572"/>
+          <w14:checkbox>
+            <w14:checked w14:val="0"/>
+            <w14:checkedState w14:val="2612" w14:font="MS Gothic"/>
+            <w14:uncheckedState w14:val="2610" w14:font="MS Gothic"/>
+          </w14:checkbox>
+        </w:sdtPr>
+        <w:sdtContent>
+          <w:r>
+            <w:rPr>
+              <w:rFonts w:ascii="MS Gothic" w:eastAsia="MS Gothic" w:hAnsi="MS Gothic" w:hint="eastAsia"/>
+            </w:rPr>
+            <w:t>☐</w:t>
+          </w:r>
+        </w:sdtContent>
+      </w:sdt>
       <w:r>
         <w:t>Skrive rapport.</w:t>
       </w:r>
@@ -299,22 +519,29 @@
     <w:p>
       <w:pPr>
         <w:pStyle w:val="Listeafsnit"/>
-        <w:numPr>
-          <w:ilvl w:val="0"/>
-          <w:numId w:val="1"/>
-        </w:numPr>
-      </w:pPr>
-      <w:commentRangeStart w:id="3"/>
+      </w:pPr>
+      <w:sdt>
+        <w:sdtPr>
+          <w:id w:val="297422545"/>
+          <w14:checkbox>
+            <w14:checked w14:val="0"/>
+            <w14:checkedState w14:val="2612" w14:font="MS Gothic"/>
+            <w14:uncheckedState w14:val="2610" w14:font="MS Gothic"/>
+          </w14:checkbox>
+        </w:sdtPr>
+        <w:sdtContent>
+          <w:r>
+            <w:rPr>
+              <w:rFonts w:ascii="MS Gothic" w:eastAsia="MS Gothic" w:hAnsi="MS Gothic" w:hint="eastAsia"/>
+            </w:rPr>
+            <w:t>☐</w:t>
+          </w:r>
+        </w:sdtContent>
+      </w:sdt>
       <w:commentRangeStart w:id="4"/>
+      <w:commentRangeStart w:id="5"/>
       <w:r>
         <w:t>Formalia</w:t>
-      </w:r>
-      <w:commentRangeEnd w:id="3"/>
-      <w:r>
-        <w:rPr>
-          <w:rStyle w:val="Kommentarhenvisning"/>
-        </w:rPr>
-        <w:commentReference w:id="3"/>
       </w:r>
       <w:commentRangeEnd w:id="4"/>
       <w:r>
@@ -322,6 +549,13 @@
           <w:rStyle w:val="Kommentarhenvisning"/>
         </w:rPr>
         <w:commentReference w:id="4"/>
+      </w:r>
+      <w:commentRangeEnd w:id="5"/>
+      <w:r>
+        <w:rPr>
+          <w:rStyle w:val="Kommentarhenvisning"/>
+        </w:rPr>
+        <w:commentReference w:id="5"/>
       </w:r>
       <w:r>
         <w:t>.</w:t>
@@ -341,7 +575,7 @@
 
 <file path=word/comments.xml><?xml version="1.0" encoding="utf-8"?>
 <w:comments xmlns:wpc="http://schemas.microsoft.com/office/word/2010/wordprocessingCanvas" xmlns:cx="http://schemas.microsoft.com/office/drawing/2014/chartex" xmlns:cx1="http://schemas.microsoft.com/office/drawing/2015/9/8/chartex" xmlns:cx2="http://schemas.microsoft.com/office/drawing/2015/10/21/chartex" xmlns:cx3="http://schemas.microsoft.com/office/drawing/2016/5/9/chartex" xmlns:cx4="http://schemas.microsoft.com/office/drawing/2016/5/10/chartex" xmlns:cx5="http://schemas.microsoft.com/office/drawing/2016/5/11/chartex" xmlns:cx6="http://schemas.microsoft.com/office/drawing/2016/5/12/chartex" xmlns:cx7="http://schemas.microsoft.com/office/drawing/2016/5/13/chartex" xmlns:cx8="http://schemas.microsoft.com/office/drawing/2016/5/14/chartex" xmlns:mc="http://schemas.openxmlformats.org/markup-compatibility/2006" xmlns:aink="http://schemas.microsoft.com/office/drawing/2016/ink" xmlns:am3d="http://schemas.microsoft.com/office/drawing/2017/model3d" xmlns:o="urn:schemas-microsoft-com:office:office" xmlns:r="http://schemas.openxmlformats.org/officeDocument/2006/relationships" xmlns:m="http://schemas.openxmlformats.org/officeDocument/2006/math" xmlns:v="urn:schemas-microsoft-com:vml" xmlns:wp14="http://schemas.microsoft.com/office/word/2010/wordprocessingDrawing" xmlns:wp="http://schemas.openxmlformats.org/drawingml/2006/wordprocessingDrawing" xmlns:w10="urn:schemas-microsoft-com:office:word" xmlns:w="http://schemas.openxmlformats.org/wordprocessingml/2006/main" xmlns:w14="http://schemas.microsoft.com/office/word/2010/wordml" xmlns:w15="http://schemas.microsoft.com/office/word/2012/wordml" xmlns:w16cid="http://schemas.microsoft.com/office/word/2016/wordml/cid" xmlns:w16se="http://schemas.microsoft.com/office/word/2015/wordml/symex" xmlns:wpg="http://schemas.microsoft.com/office/word/2010/wordprocessingGroup" xmlns:wpi="http://schemas.microsoft.com/office/word/2010/wordprocessingInk" xmlns:wne="http://schemas.microsoft.com/office/word/2006/wordml" xmlns:wps="http://schemas.microsoft.com/office/word/2010/wordprocessingShape" mc:Ignorable="w14 w15 w16se w16cid wp14">
-  <w:comment w:id="0" w:author="Martin Løseth Jensen" w:date="2017-11-16T22:26:00Z" w:initials="MLJ">
+  <w:comment w:id="0" w:author="Martin Løseth Jensen" w:date="2017-11-17T23:10:00Z" w:initials="MLJ">
     <w:p>
       <w:pPr>
         <w:pStyle w:val="Kommentartekst"/>
@@ -353,11 +587,43 @@
         <w:annotationRef/>
       </w:r>
       <w:r>
-        <w:t>Vigtigt for at vi har en fælles forståelse</w:t>
+        <w:t xml:space="preserve">Jeg vil mene: </w:t>
+      </w:r>
+    </w:p>
+    <w:p>
+      <w:pPr>
+        <w:pStyle w:val="Kommentartekst"/>
+      </w:pPr>
+      <w:r>
+        <w:t xml:space="preserve">UC001 (selvfølgelig </w:t>
+      </w:r>
+      <w:proofErr w:type="spellStart"/>
+      <w:r>
+        <w:t>hehe</w:t>
+      </w:r>
+      <w:proofErr w:type="spellEnd"/>
+      <w:r>
+        <w:t>)</w:t>
+      </w:r>
+    </w:p>
+    <w:p>
+      <w:pPr>
+        <w:pStyle w:val="Kommentartekst"/>
+      </w:pPr>
+      <w:r>
+        <w:t>UC004</w:t>
+      </w:r>
+    </w:p>
+    <w:p>
+      <w:pPr>
+        <w:pStyle w:val="Kommentartekst"/>
+      </w:pPr>
+      <w:r>
+        <w:t>UC005/6</w:t>
       </w:r>
     </w:p>
   </w:comment>
-  <w:comment w:id="1" w:author="Casper Frost" w:date="2017-11-17T13:06:00Z" w:initials="CF">
+  <w:comment w:id="1" w:author="Martin Løseth Jensen" w:date="2017-11-16T22:26:00Z" w:initials="MLJ">
     <w:p>
       <w:pPr>
         <w:pStyle w:val="Kommentartekst"/>
@@ -369,11 +635,11 @@
         <w:annotationRef/>
       </w:r>
       <w:r>
-        <w:t>Enig. Vi kan lave en eventuel gennemgang mandag morgen.</w:t>
+        <w:t>Vigtigt for at vi har en fælles forståelse</w:t>
       </w:r>
     </w:p>
   </w:comment>
-  <w:comment w:id="3" w:author="Martin Løseth Jensen" w:date="2017-11-17T11:48:00Z" w:initials="MLJ">
+  <w:comment w:id="2" w:author="Casper Frost" w:date="2017-11-17T13:06:00Z" w:initials="CF">
     <w:p>
       <w:pPr>
         <w:pStyle w:val="Kommentartekst"/>
@@ -385,11 +651,43 @@
         <w:annotationRef/>
       </w:r>
       <w:r>
+        <w:t>Enig. Vi kan lave en eventuel gennemgang mandag morgen.</w:t>
+      </w:r>
+    </w:p>
+  </w:comment>
+  <w:comment w:id="3" w:author="Martin Løseth Jensen" w:date="2017-11-17T23:04:00Z" w:initials="MLJ">
+    <w:p>
+      <w:pPr>
+        <w:pStyle w:val="Kommentartekst"/>
+      </w:pPr>
+      <w:r>
+        <w:rPr>
+          <w:rStyle w:val="Kommentarhenvisning"/>
+        </w:rPr>
+        <w:annotationRef/>
+      </w:r>
+      <w:r>
+        <w:t xml:space="preserve">Ja så får vi samlet op. Det synes jeg vi skal gøre hver anden dag, så så man lige også får fremvist det man har fået lavet.   </w:t>
+      </w:r>
+    </w:p>
+  </w:comment>
+  <w:comment w:id="4" w:author="Martin Løseth Jensen" w:date="2017-11-17T11:48:00Z" w:initials="MLJ">
+    <w:p>
+      <w:pPr>
+        <w:pStyle w:val="Kommentartekst"/>
+      </w:pPr>
+      <w:r>
+        <w:rPr>
+          <w:rStyle w:val="Kommentarhenvisning"/>
+        </w:rPr>
+        <w:annotationRef/>
+      </w:r>
+      <w:r>
         <w:t xml:space="preserve">Vandfaldsmodel? Deler delene op?? </w:t>
       </w:r>
     </w:p>
   </w:comment>
-  <w:comment w:id="4" w:author="Casper Frost" w:date="2017-11-17T13:07:00Z" w:initials="CF">
+  <w:comment w:id="5" w:author="Casper Frost" w:date="2017-11-17T13:07:00Z" w:initials="CF">
     <w:p>
       <w:pPr>
         <w:pStyle w:val="Kommentartekst"/>
@@ -410,8 +708,10 @@
 
 <file path=word/commentsExtended.xml><?xml version="1.0" encoding="utf-8"?>
 <w15:commentsEx xmlns:wpc="http://schemas.microsoft.com/office/word/2010/wordprocessingCanvas" xmlns:cx="http://schemas.microsoft.com/office/drawing/2014/chartex" xmlns:cx1="http://schemas.microsoft.com/office/drawing/2015/9/8/chartex" xmlns:cx2="http://schemas.microsoft.com/office/drawing/2015/10/21/chartex" xmlns:cx3="http://schemas.microsoft.com/office/drawing/2016/5/9/chartex" xmlns:cx4="http://schemas.microsoft.com/office/drawing/2016/5/10/chartex" xmlns:cx5="http://schemas.microsoft.com/office/drawing/2016/5/11/chartex" xmlns:cx6="http://schemas.microsoft.com/office/drawing/2016/5/12/chartex" xmlns:cx7="http://schemas.microsoft.com/office/drawing/2016/5/13/chartex" xmlns:cx8="http://schemas.microsoft.com/office/drawing/2016/5/14/chartex" xmlns:mc="http://schemas.openxmlformats.org/markup-compatibility/2006" xmlns:aink="http://schemas.microsoft.com/office/drawing/2016/ink" xmlns:am3d="http://schemas.microsoft.com/office/drawing/2017/model3d" xmlns:o="urn:schemas-microsoft-com:office:office" xmlns:r="http://schemas.openxmlformats.org/officeDocument/2006/relationships" xmlns:m="http://schemas.openxmlformats.org/officeDocument/2006/math" xmlns:v="urn:schemas-microsoft-com:vml" xmlns:wp14="http://schemas.microsoft.com/office/word/2010/wordprocessingDrawing" xmlns:wp="http://schemas.openxmlformats.org/drawingml/2006/wordprocessingDrawing" xmlns:w10="urn:schemas-microsoft-com:office:word" xmlns:w="http://schemas.openxmlformats.org/wordprocessingml/2006/main" xmlns:w14="http://schemas.microsoft.com/office/word/2010/wordml" xmlns:w15="http://schemas.microsoft.com/office/word/2012/wordml" xmlns:w16cid="http://schemas.microsoft.com/office/word/2016/wordml/cid" xmlns:w16se="http://schemas.microsoft.com/office/word/2015/wordml/symex" xmlns:wpg="http://schemas.microsoft.com/office/word/2010/wordprocessingGroup" xmlns:wpi="http://schemas.microsoft.com/office/word/2010/wordprocessingInk" xmlns:wne="http://schemas.microsoft.com/office/word/2006/wordml" xmlns:wps="http://schemas.microsoft.com/office/word/2010/wordprocessingShape" mc:Ignorable="w14 w15 w16se w16cid wp14">
+  <w15:commentEx w15:paraId="34058B4E" w15:done="0"/>
   <w15:commentEx w15:paraId="18806E13" w15:done="0"/>
   <w15:commentEx w15:paraId="495E585E" w15:paraIdParent="18806E13" w15:done="0"/>
+  <w15:commentEx w15:paraId="2F445189" w15:paraIdParent="18806E13" w15:done="0"/>
   <w15:commentEx w15:paraId="01C7B645" w15:done="0"/>
   <w15:commentEx w15:paraId="3F606665" w15:paraIdParent="01C7B645" w15:done="0"/>
 </w15:commentsEx>
@@ -419,8 +719,10 @@
 
 <file path=word/commentsIds.xml><?xml version="1.0" encoding="utf-8"?>
 <w16cid:commentsIds xmlns:wpc="http://schemas.microsoft.com/office/word/2010/wordprocessingCanvas" xmlns:cx="http://schemas.microsoft.com/office/drawing/2014/chartex" xmlns:cx1="http://schemas.microsoft.com/office/drawing/2015/9/8/chartex" xmlns:cx2="http://schemas.microsoft.com/office/drawing/2015/10/21/chartex" xmlns:cx3="http://schemas.microsoft.com/office/drawing/2016/5/9/chartex" xmlns:cx4="http://schemas.microsoft.com/office/drawing/2016/5/10/chartex" xmlns:cx5="http://schemas.microsoft.com/office/drawing/2016/5/11/chartex" xmlns:cx6="http://schemas.microsoft.com/office/drawing/2016/5/12/chartex" xmlns:cx7="http://schemas.microsoft.com/office/drawing/2016/5/13/chartex" xmlns:cx8="http://schemas.microsoft.com/office/drawing/2016/5/14/chartex" xmlns:mc="http://schemas.openxmlformats.org/markup-compatibility/2006" xmlns:aink="http://schemas.microsoft.com/office/drawing/2016/ink" xmlns:am3d="http://schemas.microsoft.com/office/drawing/2017/model3d" xmlns:o="urn:schemas-microsoft-com:office:office" xmlns:r="http://schemas.openxmlformats.org/officeDocument/2006/relationships" xmlns:m="http://schemas.openxmlformats.org/officeDocument/2006/math" xmlns:v="urn:schemas-microsoft-com:vml" xmlns:wp14="http://schemas.microsoft.com/office/word/2010/wordprocessingDrawing" xmlns:wp="http://schemas.openxmlformats.org/drawingml/2006/wordprocessingDrawing" xmlns:w10="urn:schemas-microsoft-com:office:word" xmlns:w="http://schemas.openxmlformats.org/wordprocessingml/2006/main" xmlns:w14="http://schemas.microsoft.com/office/word/2010/wordml" xmlns:w15="http://schemas.microsoft.com/office/word/2012/wordml" xmlns:w16cid="http://schemas.microsoft.com/office/word/2016/wordml/cid" xmlns:w16se="http://schemas.microsoft.com/office/word/2015/wordml/symex" xmlns:wpg="http://schemas.microsoft.com/office/word/2010/wordprocessingGroup" xmlns:wpi="http://schemas.microsoft.com/office/word/2010/wordprocessingInk" xmlns:wne="http://schemas.microsoft.com/office/word/2006/wordml" xmlns:wps="http://schemas.microsoft.com/office/word/2010/wordprocessingShape" mc:Ignorable="w14 w15 w16se w16cid wp14">
+  <w16cid:commentId w16cid:paraId="34058B4E" w16cid:durableId="1DB9EADD"/>
   <w16cid:commentId w16cid:paraId="18806E13" w16cid:durableId="1DB88F26"/>
   <w16cid:commentId w16cid:paraId="495E585E" w16cid:durableId="1DB95D4A"/>
+  <w16cid:commentId w16cid:paraId="2F445189" w16cid:durableId="1DB9E990"/>
   <w16cid:commentId w16cid:paraId="01C7B645" w16cid:durableId="1DB94AF2"/>
   <w16cid:commentId w16cid:paraId="3F606665" w16cid:durableId="1DB95D75"/>
 </w16cid:commentsIds>
@@ -1497,7 +1799,7 @@
 </file>
 
 <file path=customXml/itemProps1.xml><?xml version="1.0" encoding="utf-8"?>
-<ds:datastoreItem xmlns:ds="http://schemas.openxmlformats.org/officeDocument/2006/customXml" ds:itemID="{BB06FF02-C316-4CFC-9309-362135EBAD84}">
+<ds:datastoreItem xmlns:ds="http://schemas.openxmlformats.org/officeDocument/2006/customXml" ds:itemID="{AF11EA98-F8AB-4FDE-AE95-EAB67E4562E0}">
   <ds:schemaRefs>
     <ds:schemaRef ds:uri="http://schemas.openxmlformats.org/officeDocument/2006/bibliography"/>
   </ds:schemaRefs>

</xml_diff>

<commit_message>
Opdatering af faseplan - både delmål og layout
</commit_message>
<xml_diff>
--- a/Faseplan.docx
+++ b/Faseplan.docx
@@ -49,7 +49,31 @@
         </w:sdtContent>
       </w:sdt>
       <w:r>
-        <w:t>Christian får lavet briefs, gruppen læser dem og vælger top 3 forslag til fully dressed.</w:t>
+        <w:t xml:space="preserve">Christian får lavet </w:t>
+      </w:r>
+      <w:proofErr w:type="spellStart"/>
+      <w:r>
+        <w:t>briefs</w:t>
+      </w:r>
+      <w:proofErr w:type="spellEnd"/>
+      <w:r>
+        <w:t xml:space="preserve">, gruppen læser dem og vælger top 3 forslag til </w:t>
+      </w:r>
+      <w:proofErr w:type="spellStart"/>
+      <w:r>
+        <w:t>fully</w:t>
+      </w:r>
+      <w:proofErr w:type="spellEnd"/>
+      <w:r>
+        <w:t xml:space="preserve"> </w:t>
+      </w:r>
+      <w:proofErr w:type="spellStart"/>
+      <w:r>
+        <w:t>dressed</w:t>
+      </w:r>
+      <w:proofErr w:type="spellEnd"/>
+      <w:r>
+        <w:t>.</w:t>
       </w:r>
     </w:p>
     <w:p>
@@ -199,7 +223,7 @@
         <w:sdtPr>
           <w:id w:val="2091039977"/>
           <w14:checkbox>
-            <w14:checked w14:val="0"/>
+            <w14:checked w14:val="1"/>
             <w14:checkedState w14:val="2612" w14:font="MS Gothic"/>
             <w14:uncheckedState w14:val="2610" w14:font="MS Gothic"/>
           </w14:checkbox>
@@ -210,7 +234,7 @@
             <w:rPr>
               <w:rFonts w:ascii="MS Gothic" w:eastAsia="MS Gothic" w:hAnsi="MS Gothic" w:hint="eastAsia"/>
             </w:rPr>
-            <w:t>☐</w:t>
+            <w:t>☒</w:t>
           </w:r>
         </w:sdtContent>
       </w:sdt>
@@ -262,7 +286,7 @@
         <w:sdtPr>
           <w:id w:val="1531142605"/>
           <w14:checkbox>
-            <w14:checked w14:val="0"/>
+            <w14:checked w14:val="1"/>
             <w14:checkedState w14:val="2612" w14:font="MS Gothic"/>
             <w14:uncheckedState w14:val="2610" w14:font="MS Gothic"/>
           </w14:checkbox>
@@ -273,12 +297,424 @@
             <w:rPr>
               <w:rFonts w:ascii="MS Gothic" w:eastAsia="MS Gothic" w:hAnsi="MS Gothic" w:hint="eastAsia"/>
             </w:rPr>
+            <w:t>☒</w:t>
+          </w:r>
+        </w:sdtContent>
+      </w:sdt>
+      <w:r>
+        <w:t xml:space="preserve">Hvis der er tid, begynd på DCD og </w:t>
+      </w:r>
+      <w:proofErr w:type="spellStart"/>
+      <w:r>
+        <w:t>glossary</w:t>
+      </w:r>
+      <w:proofErr w:type="spellEnd"/>
+      <w:r>
+        <w:t>.</w:t>
+      </w:r>
+    </w:p>
+    <w:p>
+      <w:pPr>
+        <w:pStyle w:val="Listeafsnit"/>
+        <w:ind w:left="1080"/>
+      </w:pPr>
+      <w:sdt>
+        <w:sdtPr>
+          <w:id w:val="-2087678780"/>
+          <w14:checkbox>
+            <w14:checked w14:val="1"/>
+            <w14:checkedState w14:val="2612" w14:font="MS Gothic"/>
+            <w14:uncheckedState w14:val="2610" w14:font="MS Gothic"/>
+          </w14:checkbox>
+        </w:sdtPr>
+        <w:sdtContent>
+          <w:r>
+            <w:rPr>
+              <w:rFonts w:ascii="MS Gothic" w:eastAsia="MS Gothic" w:hAnsi="MS Gothic" w:hint="eastAsia"/>
+            </w:rPr>
+            <w:t>☒</w:t>
+          </w:r>
+        </w:sdtContent>
+      </w:sdt>
+      <w:r>
+        <w:t>Casper laver første udkast til OOAD dokumentation</w:t>
+      </w:r>
+      <w:r>
+        <w:t>, og begynder på rapport.</w:t>
+      </w:r>
+    </w:p>
+    <w:p>
+      <w:pPr>
+        <w:pStyle w:val="Listeafsnit"/>
+        <w:ind w:left="1080"/>
+      </w:pPr>
+      <w:sdt>
+        <w:sdtPr>
+          <w:id w:val="-1684275954"/>
+          <w14:checkbox>
+            <w14:checked w14:val="1"/>
+            <w14:checkedState w14:val="2612" w14:font="MS Gothic"/>
+            <w14:uncheckedState w14:val="2610" w14:font="MS Gothic"/>
+          </w14:checkbox>
+        </w:sdtPr>
+        <w:sdtContent>
+          <w:r>
+            <w:rPr>
+              <w:rFonts w:ascii="MS Gothic" w:eastAsia="MS Gothic" w:hAnsi="MS Gothic" w:hint="eastAsia"/>
+            </w:rPr>
+            <w:t>☒</w:t>
+          </w:r>
+        </w:sdtContent>
+      </w:sdt>
+      <w:r>
+        <w:t>Rasmus og Christian laver SD.</w:t>
+      </w:r>
+    </w:p>
+    <w:p>
+      <w:pPr>
+        <w:pStyle w:val="Listeafsnit"/>
+        <w:ind w:left="1080"/>
+      </w:pPr>
+      <w:sdt>
+        <w:sdtPr>
+          <w:id w:val="1124814855"/>
+          <w14:checkbox>
+            <w14:checked w14:val="1"/>
+            <w14:checkedState w14:val="2612" w14:font="MS Gothic"/>
+            <w14:uncheckedState w14:val="2610" w14:font="MS Gothic"/>
+          </w14:checkbox>
+        </w:sdtPr>
+        <w:sdtContent>
+          <w:r>
+            <w:rPr>
+              <w:rFonts w:ascii="MS Gothic" w:eastAsia="MS Gothic" w:hAnsi="MS Gothic" w:hint="eastAsia"/>
+            </w:rPr>
+            <w:t>☒</w:t>
+          </w:r>
+        </w:sdtContent>
+      </w:sdt>
+      <w:r>
+        <w:t>Martin laver DCD.</w:t>
+      </w:r>
+    </w:p>
+    <w:p>
+      <w:pPr>
+        <w:pStyle w:val="Listeafsnit"/>
+        <w:ind w:left="1080"/>
+      </w:pPr>
+    </w:p>
+    <w:p>
+      <w:pPr>
+        <w:pStyle w:val="Listeafsnit"/>
+        <w:ind w:left="1080"/>
+      </w:pPr>
+      <w:r>
+        <w:t>*Færdig med ovenstående til onsdag morgen*.</w:t>
+      </w:r>
+    </w:p>
+    <w:p>
+      <w:pPr>
+        <w:pStyle w:val="Listeafsnit"/>
+        <w:ind w:left="1080"/>
+      </w:pPr>
+      <w:sdt>
+        <w:sdtPr>
+          <w:id w:val="-889882108"/>
+          <w14:checkbox>
+            <w14:checked w14:val="1"/>
+            <w14:checkedState w14:val="2612" w14:font="MS Gothic"/>
+            <w14:uncheckedState w14:val="2610" w14:font="MS Gothic"/>
+          </w14:checkbox>
+        </w:sdtPr>
+        <w:sdtContent>
+          <w:r>
+            <w:rPr>
+              <w:rFonts w:ascii="MS Gothic" w:eastAsia="MS Gothic" w:hAnsi="MS Gothic" w:hint="eastAsia"/>
+            </w:rPr>
+            <w:t>☒</w:t>
+          </w:r>
+        </w:sdtContent>
+      </w:sdt>
+      <w:r>
+        <w:t>Påbegynd opsætning af kodedel</w:t>
+      </w:r>
+      <w:r>
+        <w:t>en</w:t>
+      </w:r>
+      <w:r>
+        <w:t>.</w:t>
+      </w:r>
+    </w:p>
+    <w:p>
+      <w:pPr>
+        <w:pStyle w:val="Overskrift2"/>
+      </w:pPr>
+      <w:commentRangeStart w:id="0"/>
+      <w:r>
+        <w:t>TORSDAG</w:t>
+      </w:r>
+      <w:bookmarkStart w:id="1" w:name="_GoBack"/>
+      <w:bookmarkEnd w:id="1"/>
+      <w:commentRangeEnd w:id="0"/>
+      <w:r>
+        <w:rPr>
+          <w:rStyle w:val="Kommentarhenvisning"/>
+          <w:caps w:val="0"/>
+          <w:spacing w:val="0"/>
+        </w:rPr>
+        <w:commentReference w:id="0"/>
+      </w:r>
+      <w:r>
+        <w:t>:</w:t>
+      </w:r>
+    </w:p>
+    <w:p>
+      <w:pPr>
+        <w:pStyle w:val="Listeafsnit"/>
+        <w:spacing w:after="0" w:line="240" w:lineRule="auto"/>
+      </w:pPr>
+      <w:sdt>
+        <w:sdtPr>
+          <w:id w:val="-2098477851"/>
+          <w14:checkbox>
+            <w14:checked w14:val="0"/>
+            <w14:checkedState w14:val="2612" w14:font="MS Gothic"/>
+            <w14:uncheckedState w14:val="2610" w14:font="MS Gothic"/>
+          </w14:checkbox>
+        </w:sdtPr>
+        <w:sdtContent>
+          <w:r>
+            <w:rPr>
+              <w:rFonts w:ascii="MS Gothic" w:eastAsia="MS Gothic" w:hAnsi="MS Gothic" w:hint="eastAsia"/>
+            </w:rPr>
             <w:t>☐</w:t>
           </w:r>
         </w:sdtContent>
       </w:sdt>
       <w:r>
-        <w:t>Hvis der er tid, begynd på DCD og glossary.</w:t>
+        <w:t>Gennemgang af nuværende kode</w:t>
+      </w:r>
+    </w:p>
+    <w:p>
+      <w:pPr>
+        <w:pStyle w:val="Listeafsnit"/>
+        <w:spacing w:after="0" w:line="240" w:lineRule="auto"/>
+      </w:pPr>
+      <w:sdt>
+        <w:sdtPr>
+          <w:id w:val="-1553615285"/>
+          <w14:checkbox>
+            <w14:checked w14:val="0"/>
+            <w14:checkedState w14:val="2612" w14:font="MS Gothic"/>
+            <w14:uncheckedState w14:val="2610" w14:font="MS Gothic"/>
+          </w14:checkbox>
+        </w:sdtPr>
+        <w:sdtContent>
+          <w:r>
+            <w:rPr>
+              <w:rFonts w:ascii="MS Gothic" w:eastAsia="MS Gothic" w:hAnsi="MS Gothic" w:hint="eastAsia"/>
+            </w:rPr>
+            <w:t>☐</w:t>
+          </w:r>
+        </w:sdtContent>
+      </w:sdt>
+      <w:r>
+        <w:t xml:space="preserve">Se på Use Cases og tal om hvordan kode løsningen skal være. </w:t>
+      </w:r>
+    </w:p>
+    <w:p>
+      <w:pPr>
+        <w:pStyle w:val="Listeafsnit"/>
+        <w:spacing w:after="0" w:line="240" w:lineRule="auto"/>
+      </w:pPr>
+      <w:sdt>
+        <w:sdtPr>
+          <w:id w:val="778989327"/>
+          <w:placeholder>
+            <w:docPart w:val="DefaultPlaceholder_-1854013440"/>
+          </w:placeholder>
+        </w:sdtPr>
+        <w:sdtContent>
+          <w:sdt>
+            <w:sdtPr>
+              <w:id w:val="-1698070554"/>
+              <w14:checkbox>
+                <w14:checked w14:val="0"/>
+                <w14:checkedState w14:val="2612" w14:font="MS Gothic"/>
+                <w14:uncheckedState w14:val="2610" w14:font="MS Gothic"/>
+              </w14:checkbox>
+            </w:sdtPr>
+            <w:sdtContent>
+              <w:r>
+                <w:rPr>
+                  <w:rFonts w:ascii="MS Gothic" w:eastAsia="MS Gothic" w:hAnsi="MS Gothic" w:hint="eastAsia"/>
+                </w:rPr>
+                <w:t>☐</w:t>
+              </w:r>
+            </w:sdtContent>
+          </w:sdt>
+        </w:sdtContent>
+      </w:sdt>
+      <w:r>
+        <w:t>Opdeling af kode stykker.</w:t>
+      </w:r>
+    </w:p>
+    <w:p>
+      <w:pPr>
+        <w:pStyle w:val="Listeafsnit"/>
+        <w:spacing w:after="0" w:line="240" w:lineRule="auto"/>
+      </w:pPr>
+      <w:sdt>
+        <w:sdtPr>
+          <w:id w:val="1184325587"/>
+          <w14:checkbox>
+            <w14:checked w14:val="0"/>
+            <w14:checkedState w14:val="2612" w14:font="MS Gothic"/>
+            <w14:uncheckedState w14:val="2610" w14:font="MS Gothic"/>
+          </w14:checkbox>
+        </w:sdtPr>
+        <w:sdtContent>
+          <w:r>
+            <w:rPr>
+              <w:rFonts w:ascii="MS Gothic" w:eastAsia="MS Gothic" w:hAnsi="MS Gothic" w:hint="eastAsia"/>
+            </w:rPr>
+            <w:t>☐</w:t>
+          </w:r>
+        </w:sdtContent>
+      </w:sdt>
+      <w:r>
+        <w:t xml:space="preserve">Vær fast besluttet på at lave iterationer </w:t>
+      </w:r>
+    </w:p>
+    <w:p>
+      <w:pPr>
+        <w:pStyle w:val="Listeafsnit"/>
+        <w:spacing w:after="0" w:line="240" w:lineRule="auto"/>
+      </w:pPr>
+      <w:sdt>
+        <w:sdtPr>
+          <w:id w:val="-533576097"/>
+          <w14:checkbox>
+            <w14:checked w14:val="0"/>
+            <w14:checkedState w14:val="2612" w14:font="MS Gothic"/>
+            <w14:uncheckedState w14:val="2610" w14:font="MS Gothic"/>
+          </w14:checkbox>
+        </w:sdtPr>
+        <w:sdtContent>
+          <w:r>
+            <w:rPr>
+              <w:rFonts w:ascii="MS Gothic" w:eastAsia="MS Gothic" w:hAnsi="MS Gothic" w:hint="eastAsia"/>
+            </w:rPr>
+            <w:t>☐</w:t>
+          </w:r>
+        </w:sdtContent>
+      </w:sdt>
+      <w:r>
+        <w:t xml:space="preserve">Hvad er hinandens stykker og svagheder. Overordnet, ikke kun kode. </w:t>
+      </w:r>
+    </w:p>
+    <w:p>
+      <w:pPr>
+        <w:pStyle w:val="Listeafsnit"/>
+        <w:spacing w:after="0" w:line="240" w:lineRule="auto"/>
+      </w:pPr>
+      <w:sdt>
+        <w:sdtPr>
+          <w:id w:val="1666208211"/>
+          <w14:checkbox>
+            <w14:checked w14:val="0"/>
+            <w14:checkedState w14:val="2612" w14:font="MS Gothic"/>
+            <w14:uncheckedState w14:val="2610" w14:font="MS Gothic"/>
+          </w14:checkbox>
+        </w:sdtPr>
+        <w:sdtContent>
+          <w:r>
+            <w:rPr>
+              <w:rFonts w:ascii="MS Gothic" w:eastAsia="MS Gothic" w:hAnsi="MS Gothic" w:hint="eastAsia"/>
+            </w:rPr>
+            <w:t>☐</w:t>
+          </w:r>
+        </w:sdtContent>
+      </w:sdt>
+      <w:r>
+        <w:t xml:space="preserve">Hvad forventes af </w:t>
+      </w:r>
+      <w:commentRangeStart w:id="2"/>
+      <w:r>
+        <w:t>hinanden</w:t>
+      </w:r>
+      <w:commentRangeEnd w:id="2"/>
+      <w:r>
+        <w:rPr>
+          <w:rStyle w:val="Kommentarhenvisning"/>
+        </w:rPr>
+        <w:commentReference w:id="2"/>
+      </w:r>
+      <w:r>
+        <w:t xml:space="preserve">. </w:t>
+      </w:r>
+    </w:p>
+    <w:p>
+      <w:pPr>
+        <w:pStyle w:val="Listeafsnit"/>
+        <w:spacing w:after="0" w:line="240" w:lineRule="auto"/>
+      </w:pPr>
+      <w:sdt>
+        <w:sdtPr>
+          <w:id w:val="-70426114"/>
+          <w14:checkbox>
+            <w14:checked w14:val="0"/>
+            <w14:checkedState w14:val="2612" w14:font="MS Gothic"/>
+            <w14:uncheckedState w14:val="2610" w14:font="MS Gothic"/>
+          </w14:checkbox>
+        </w:sdtPr>
+        <w:sdtContent>
+          <w:r>
+            <w:rPr>
+              <w:rFonts w:ascii="MS Gothic" w:eastAsia="MS Gothic" w:hAnsi="MS Gothic" w:hint="eastAsia"/>
+            </w:rPr>
+            <w:t>☐</w:t>
+          </w:r>
+        </w:sdtContent>
+      </w:sdt>
+      <w:r>
+        <w:t>K</w:t>
+      </w:r>
+      <w:r>
+        <w:rPr>
+          <w:rStyle w:val="Kommentarhenvisning"/>
+        </w:rPr>
+        <w:commentReference w:id="3"/>
+      </w:r>
+      <w:r>
+        <w:t>an vi nå vores mål?</w:t>
+      </w:r>
+    </w:p>
+    <w:p>
+      <w:pPr>
+        <w:pStyle w:val="Listeafsnit"/>
+        <w:spacing w:after="0" w:line="240" w:lineRule="auto"/>
+      </w:pPr>
+      <w:sdt>
+        <w:sdtPr>
+          <w:id w:val="98995749"/>
+          <w14:checkbox>
+            <w14:checked w14:val="0"/>
+            <w14:checkedState w14:val="2612" w14:font="MS Gothic"/>
+            <w14:uncheckedState w14:val="2610" w14:font="MS Gothic"/>
+          </w14:checkbox>
+        </w:sdtPr>
+        <w:sdtContent>
+          <w:r>
+            <w:rPr>
+              <w:rFonts w:ascii="MS Gothic" w:eastAsia="MS Gothic" w:hAnsi="MS Gothic" w:hint="eastAsia"/>
+            </w:rPr>
+            <w:t>☐</w:t>
+          </w:r>
+        </w:sdtContent>
+      </w:sdt>
+      <w:r>
+        <w:t>Til at slutte af med: opdatering af faseplan.</w:t>
       </w:r>
     </w:p>
     <w:p>
@@ -286,71 +722,6 @@
         <w:pStyle w:val="Listeafsnit"/>
         <w:ind w:left="1080"/>
       </w:pPr>
-      <w:r>
-        <w:t>Casper laver første udkast til OOAD dokumentation &amp; switch til ansatte.</w:t>
-      </w:r>
-    </w:p>
-    <w:p>
-      <w:pPr>
-        <w:pStyle w:val="Listeafsnit"/>
-        <w:ind w:left="1080"/>
-      </w:pPr>
-      <w:r>
-        <w:t>Rasmus og Christian laver SD.</w:t>
-      </w:r>
-    </w:p>
-    <w:p>
-      <w:pPr>
-        <w:pStyle w:val="Listeafsnit"/>
-        <w:ind w:left="1080"/>
-      </w:pPr>
-      <w:r>
-        <w:t>Martin laver DCD.</w:t>
-      </w:r>
-    </w:p>
-    <w:p>
-      <w:pPr>
-        <w:pStyle w:val="Listeafsnit"/>
-        <w:ind w:left="1080"/>
-      </w:pPr>
-      <w:r>
-        <w:t>*Færdig med ovenstående til onsdag morgen*.</w:t>
-      </w:r>
-    </w:p>
-    <w:p>
-      <w:pPr>
-        <w:pStyle w:val="Listeafsnit"/>
-        <w:ind w:left="1080"/>
-      </w:pPr>
-      <w:r>
-        <w:t>Påbegynd opsætning af kodedel</w:t>
-      </w:r>
-      <w:r>
-        <w:t>en</w:t>
-      </w:r>
-      <w:r>
-        <w:t>.</w:t>
-      </w:r>
-    </w:p>
-    <w:p>
-      <w:pPr>
-        <w:pStyle w:val="Listeafsnit"/>
-        <w:ind w:left="1080"/>
-      </w:pPr>
-    </w:p>
-    <w:p>
-      <w:pPr>
-        <w:pStyle w:val="Listeafsnit"/>
-        <w:ind w:left="1080"/>
-      </w:pPr>
-      <w:r>
-        <w:t>Brainstorm torsdag: kodedelen</w:t>
-      </w:r>
-      <w:r>
-        <w:t>.</w:t>
-      </w:r>
-      <w:bookmarkStart w:id="0" w:name="_GoBack"/>
-      <w:bookmarkEnd w:id="0"/>
     </w:p>
     <w:p>
       <w:pPr>
@@ -529,32 +900,32 @@
           </w:r>
         </w:sdtContent>
       </w:sdt>
-      <w:commentRangeStart w:id="1"/>
-      <w:commentRangeStart w:id="2"/>
-      <w:commentRangeStart w:id="3"/>
+      <w:commentRangeStart w:id="4"/>
+      <w:commentRangeStart w:id="5"/>
+      <w:commentRangeStart w:id="6"/>
       <w:r>
         <w:t>Formalia</w:t>
       </w:r>
-      <w:commentRangeEnd w:id="1"/>
+      <w:commentRangeEnd w:id="4"/>
       <w:r>
         <w:rPr>
           <w:rStyle w:val="Kommentarhenvisning"/>
         </w:rPr>
-        <w:commentReference w:id="1"/>
-      </w:r>
-      <w:commentRangeEnd w:id="2"/>
+        <w:commentReference w:id="4"/>
+      </w:r>
+      <w:commentRangeEnd w:id="5"/>
       <w:r>
         <w:rPr>
           <w:rStyle w:val="Kommentarhenvisning"/>
         </w:rPr>
-        <w:commentReference w:id="2"/>
-      </w:r>
-      <w:commentRangeEnd w:id="3"/>
+        <w:commentReference w:id="5"/>
+      </w:r>
+      <w:commentRangeEnd w:id="6"/>
       <w:r>
         <w:rPr>
           <w:rStyle w:val="Kommentarhenvisning"/>
         </w:rPr>
-        <w:commentReference w:id="3"/>
+        <w:commentReference w:id="6"/>
       </w:r>
       <w:r>
         <w:t>.</w:t>
@@ -574,7 +945,7 @@
 
 <file path=word/comments.xml><?xml version="1.0" encoding="utf-8"?>
 <w:comments xmlns:wpc="http://schemas.microsoft.com/office/word/2010/wordprocessingCanvas" xmlns:cx="http://schemas.microsoft.com/office/drawing/2014/chartex" xmlns:cx1="http://schemas.microsoft.com/office/drawing/2015/9/8/chartex" xmlns:cx2="http://schemas.microsoft.com/office/drawing/2015/10/21/chartex" xmlns:cx3="http://schemas.microsoft.com/office/drawing/2016/5/9/chartex" xmlns:cx4="http://schemas.microsoft.com/office/drawing/2016/5/10/chartex" xmlns:cx5="http://schemas.microsoft.com/office/drawing/2016/5/11/chartex" xmlns:cx6="http://schemas.microsoft.com/office/drawing/2016/5/12/chartex" xmlns:cx7="http://schemas.microsoft.com/office/drawing/2016/5/13/chartex" xmlns:cx8="http://schemas.microsoft.com/office/drawing/2016/5/14/chartex" xmlns:mc="http://schemas.openxmlformats.org/markup-compatibility/2006" xmlns:aink="http://schemas.microsoft.com/office/drawing/2016/ink" xmlns:am3d="http://schemas.microsoft.com/office/drawing/2017/model3d" xmlns:o="urn:schemas-microsoft-com:office:office" xmlns:r="http://schemas.openxmlformats.org/officeDocument/2006/relationships" xmlns:m="http://schemas.openxmlformats.org/officeDocument/2006/math" xmlns:v="urn:schemas-microsoft-com:vml" xmlns:wp14="http://schemas.microsoft.com/office/word/2010/wordprocessingDrawing" xmlns:wp="http://schemas.openxmlformats.org/drawingml/2006/wordprocessingDrawing" xmlns:w10="urn:schemas-microsoft-com:office:word" xmlns:w="http://schemas.openxmlformats.org/wordprocessingml/2006/main" xmlns:w14="http://schemas.microsoft.com/office/word/2010/wordml" xmlns:w15="http://schemas.microsoft.com/office/word/2012/wordml" xmlns:w16cid="http://schemas.microsoft.com/office/word/2016/wordml/cid" xmlns:w16se="http://schemas.microsoft.com/office/word/2015/wordml/symex" xmlns:wpg="http://schemas.microsoft.com/office/word/2010/wordprocessingGroup" xmlns:wpi="http://schemas.microsoft.com/office/word/2010/wordprocessingInk" xmlns:wne="http://schemas.microsoft.com/office/word/2006/wordml" xmlns:wps="http://schemas.microsoft.com/office/word/2010/wordprocessingShape" mc:Ignorable="w14 w15 w16se w16cid wp14">
-  <w:comment w:id="1" w:author="Martin Løseth Jensen" w:date="2017-11-17T11:48:00Z" w:initials="MLJ">
+  <w:comment w:id="0" w:author="Casper Frost" w:date="2017-11-21T23:26:00Z" w:initials="CF">
     <w:p>
       <w:pPr>
         <w:pStyle w:val="Kommentartekst"/>
@@ -586,11 +957,19 @@
         <w:annotationRef/>
       </w:r>
       <w:r>
-        <w:t xml:space="preserve">Vandfaldsmodel? Deler delene op?? </w:t>
+        <w:t xml:space="preserve">Eftersom faseplanen opdateres løbende, tænker jeg vi laver nogle delmål og </w:t>
+      </w:r>
+      <w:proofErr w:type="spellStart"/>
+      <w:r>
+        <w:t>assigner</w:t>
+      </w:r>
+      <w:proofErr w:type="spellEnd"/>
+      <w:r>
+        <w:t xml:space="preserve"> deadlines, som vist her.</w:t>
       </w:r>
     </w:p>
   </w:comment>
-  <w:comment w:id="2" w:author="Casper Frost" w:date="2017-11-17T13:07:00Z" w:initials="CF">
+  <w:comment w:id="2" w:author="Martin Løseth Jensen" w:date="2017-11-21T21:35:00Z" w:initials="MLJ">
     <w:p>
       <w:pPr>
         <w:pStyle w:val="Kommentartekst"/>
@@ -602,11 +981,27 @@
         <w:annotationRef/>
       </w:r>
       <w:r>
-        <w:t>Mener du at uddelegere arbejdsopgaver eller?</w:t>
+        <w:t xml:space="preserve">Forventer vi at man bruger tid derhjemme? </w:t>
+      </w:r>
+    </w:p>
+    <w:p>
+      <w:pPr>
+        <w:pStyle w:val="Kommentartekst"/>
+      </w:pPr>
+      <w:r>
+        <w:t xml:space="preserve">Er man usikker på noget så søg </w:t>
+      </w:r>
+      <w:proofErr w:type="gramStart"/>
+      <w:r>
+        <w:t>svar(</w:t>
+      </w:r>
+      <w:proofErr w:type="gramEnd"/>
+      <w:r>
+        <w:t>internettet eller hos andre)</w:t>
       </w:r>
     </w:p>
   </w:comment>
-  <w:comment w:id="3" w:author="Martin Løseth Jensen" w:date="2017-11-17T23:38:00Z" w:initials="MLJ">
+  <w:comment w:id="3" w:author="Martin Løseth Jensen" w:date="2017-11-21T21:35:00Z" w:initials="MLJ">
     <w:p>
       <w:pPr>
         <w:pStyle w:val="Kommentartekst"/>
@@ -617,12 +1012,73 @@
         </w:rPr>
         <w:annotationRef/>
       </w:r>
+    </w:p>
+  </w:comment>
+  <w:comment w:id="4" w:author="Martin Løseth Jensen [2]" w:date="2017-11-17T11:48:00Z" w:initials="MLJ">
+    <w:p>
+      <w:pPr>
+        <w:pStyle w:val="Kommentartekst"/>
+      </w:pPr>
+      <w:r>
+        <w:rPr>
+          <w:rStyle w:val="Kommentarhenvisning"/>
+        </w:rPr>
+        <w:annotationRef/>
+      </w:r>
+      <w:r>
+        <w:t xml:space="preserve">Vandfaldsmodel? Deler delene op?? </w:t>
+      </w:r>
+    </w:p>
+  </w:comment>
+  <w:comment w:id="5" w:author="Casper Frost" w:date="2017-11-17T13:07:00Z" w:initials="CF">
+    <w:p>
+      <w:pPr>
+        <w:pStyle w:val="Kommentartekst"/>
+      </w:pPr>
+      <w:r>
+        <w:rPr>
+          <w:rStyle w:val="Kommentarhenvisning"/>
+        </w:rPr>
+        <w:annotationRef/>
+      </w:r>
+      <w:r>
+        <w:t>Mener du at uddelegere arbejdsopgaver eller?</w:t>
+      </w:r>
+    </w:p>
+  </w:comment>
+  <w:comment w:id="6" w:author="Martin Løseth Jensen [2]" w:date="2017-11-17T23:38:00Z" w:initials="MLJ">
+    <w:p>
+      <w:pPr>
+        <w:pStyle w:val="Kommentartekst"/>
+      </w:pPr>
+      <w:r>
+        <w:rPr>
+          <w:rStyle w:val="Kommentarhenvisning"/>
+        </w:rPr>
+        <w:annotationRef/>
+      </w:r>
       <w:r>
         <w:t>Tænkte mere på arbejdsprocesser, så som:</w:t>
       </w:r>
       <w:r>
         <w:br/>
-        <w:t xml:space="preserve">Først får vi lavet requirement og så får vi lavet use case og så videre  </w:t>
+        <w:t xml:space="preserve">Først får vi lavet </w:t>
+      </w:r>
+      <w:proofErr w:type="spellStart"/>
+      <w:r>
+        <w:t>requirement</w:t>
+      </w:r>
+      <w:proofErr w:type="spellEnd"/>
+      <w:r>
+        <w:t xml:space="preserve"> og så får vi lavet </w:t>
+      </w:r>
+      <w:proofErr w:type="spellStart"/>
+      <w:r>
+        <w:t>use</w:t>
+      </w:r>
+      <w:proofErr w:type="spellEnd"/>
+      <w:r>
+        <w:t xml:space="preserve"> case og så videre  </w:t>
       </w:r>
     </w:p>
   </w:comment>
@@ -631,6 +1087,9 @@
 
 <file path=word/commentsExtended.xml><?xml version="1.0" encoding="utf-8"?>
 <w15:commentsEx xmlns:wpc="http://schemas.microsoft.com/office/word/2010/wordprocessingCanvas" xmlns:cx="http://schemas.microsoft.com/office/drawing/2014/chartex" xmlns:cx1="http://schemas.microsoft.com/office/drawing/2015/9/8/chartex" xmlns:cx2="http://schemas.microsoft.com/office/drawing/2015/10/21/chartex" xmlns:cx3="http://schemas.microsoft.com/office/drawing/2016/5/9/chartex" xmlns:cx4="http://schemas.microsoft.com/office/drawing/2016/5/10/chartex" xmlns:cx5="http://schemas.microsoft.com/office/drawing/2016/5/11/chartex" xmlns:cx6="http://schemas.microsoft.com/office/drawing/2016/5/12/chartex" xmlns:cx7="http://schemas.microsoft.com/office/drawing/2016/5/13/chartex" xmlns:cx8="http://schemas.microsoft.com/office/drawing/2016/5/14/chartex" xmlns:mc="http://schemas.openxmlformats.org/markup-compatibility/2006" xmlns:aink="http://schemas.microsoft.com/office/drawing/2016/ink" xmlns:am3d="http://schemas.microsoft.com/office/drawing/2017/model3d" xmlns:o="urn:schemas-microsoft-com:office:office" xmlns:r="http://schemas.openxmlformats.org/officeDocument/2006/relationships" xmlns:m="http://schemas.openxmlformats.org/officeDocument/2006/math" xmlns:v="urn:schemas-microsoft-com:vml" xmlns:wp14="http://schemas.microsoft.com/office/word/2010/wordprocessingDrawing" xmlns:wp="http://schemas.openxmlformats.org/drawingml/2006/wordprocessingDrawing" xmlns:w10="urn:schemas-microsoft-com:office:word" xmlns:w="http://schemas.openxmlformats.org/wordprocessingml/2006/main" xmlns:w14="http://schemas.microsoft.com/office/word/2010/wordml" xmlns:w15="http://schemas.microsoft.com/office/word/2012/wordml" xmlns:w16cid="http://schemas.microsoft.com/office/word/2016/wordml/cid" xmlns:w16se="http://schemas.microsoft.com/office/word/2015/wordml/symex" xmlns:wpg="http://schemas.microsoft.com/office/word/2010/wordprocessingGroup" xmlns:wpi="http://schemas.microsoft.com/office/word/2010/wordprocessingInk" xmlns:wne="http://schemas.microsoft.com/office/word/2006/wordml" xmlns:wps="http://schemas.microsoft.com/office/word/2010/wordprocessingShape" mc:Ignorable="w14 w15 w16se w16cid wp14">
+  <w15:commentEx w15:paraId="6EA440F4" w15:done="0"/>
+  <w15:commentEx w15:paraId="4383594B" w15:done="0"/>
+  <w15:commentEx w15:paraId="210567D1" w15:done="0"/>
   <w15:commentEx w15:paraId="01C7B645" w15:done="0"/>
   <w15:commentEx w15:paraId="3F606665" w15:paraIdParent="01C7B645" w15:done="0"/>
   <w15:commentEx w15:paraId="39CADDA8" w15:paraIdParent="01C7B645" w15:done="0"/>
@@ -639,6 +1098,8 @@
 
 <file path=word/commentsIds.xml><?xml version="1.0" encoding="utf-8"?>
 <w16cid:commentsIds xmlns:wpc="http://schemas.microsoft.com/office/word/2010/wordprocessingCanvas" xmlns:cx="http://schemas.microsoft.com/office/drawing/2014/chartex" xmlns:cx1="http://schemas.microsoft.com/office/drawing/2015/9/8/chartex" xmlns:cx2="http://schemas.microsoft.com/office/drawing/2015/10/21/chartex" xmlns:cx3="http://schemas.microsoft.com/office/drawing/2016/5/9/chartex" xmlns:cx4="http://schemas.microsoft.com/office/drawing/2016/5/10/chartex" xmlns:cx5="http://schemas.microsoft.com/office/drawing/2016/5/11/chartex" xmlns:cx6="http://schemas.microsoft.com/office/drawing/2016/5/12/chartex" xmlns:cx7="http://schemas.microsoft.com/office/drawing/2016/5/13/chartex" xmlns:cx8="http://schemas.microsoft.com/office/drawing/2016/5/14/chartex" xmlns:mc="http://schemas.openxmlformats.org/markup-compatibility/2006" xmlns:aink="http://schemas.microsoft.com/office/drawing/2016/ink" xmlns:am3d="http://schemas.microsoft.com/office/drawing/2017/model3d" xmlns:o="urn:schemas-microsoft-com:office:office" xmlns:r="http://schemas.openxmlformats.org/officeDocument/2006/relationships" xmlns:m="http://schemas.openxmlformats.org/officeDocument/2006/math" xmlns:v="urn:schemas-microsoft-com:vml" xmlns:wp14="http://schemas.microsoft.com/office/word/2010/wordprocessingDrawing" xmlns:wp="http://schemas.openxmlformats.org/drawingml/2006/wordprocessingDrawing" xmlns:w10="urn:schemas-microsoft-com:office:word" xmlns:w="http://schemas.openxmlformats.org/wordprocessingml/2006/main" xmlns:w14="http://schemas.microsoft.com/office/word/2010/wordml" xmlns:w15="http://schemas.microsoft.com/office/word/2012/wordml" xmlns:w16cid="http://schemas.microsoft.com/office/word/2016/wordml/cid" xmlns:w16se="http://schemas.microsoft.com/office/word/2015/wordml/symex" xmlns:wpg="http://schemas.microsoft.com/office/word/2010/wordprocessingGroup" xmlns:wpi="http://schemas.microsoft.com/office/word/2010/wordprocessingInk" xmlns:wne="http://schemas.microsoft.com/office/word/2006/wordml" xmlns:wps="http://schemas.microsoft.com/office/word/2010/wordprocessingShape" mc:Ignorable="w14 w15 w16se w16cid wp14">
+  <w16cid:commentId w16cid:paraId="6EA440F4" w16cid:durableId="1DBF34A4"/>
+  <w16cid:commentId w16cid:paraId="4383594B" w16cid:durableId="1DBF1AB6"/>
   <w16cid:commentId w16cid:paraId="01C7B645" w16cid:durableId="1DB94AF2"/>
   <w16cid:commentId w16cid:paraId="3F606665" w16cid:durableId="1DB95D75"/>
   <w16cid:commentId w16cid:paraId="39CADDA8" w16cid:durableId="1DB9F187"/>
@@ -760,6 +1221,119 @@
     </w:lvl>
   </w:abstractNum>
   <w:abstractNum w:abstractNumId="1" w15:restartNumberingAfterBreak="0">
+    <w:nsid w:val="2A652B13"/>
+    <w:multiLevelType w:val="hybridMultilevel"/>
+    <w:tmpl w:val="84B0EB0C"/>
+    <w:lvl w:ilvl="0" w:tplc="0406000B">
+      <w:start w:val="1"/>
+      <w:numFmt w:val="bullet"/>
+      <w:lvlText w:val=""/>
+      <w:lvlJc w:val="left"/>
+      <w:pPr>
+        <w:ind w:left="720" w:hanging="360"/>
+      </w:pPr>
+      <w:rPr>
+        <w:rFonts w:ascii="Wingdings" w:hAnsi="Wingdings" w:hint="default"/>
+      </w:rPr>
+    </w:lvl>
+    <w:lvl w:ilvl="1" w:tplc="04060003" w:tentative="1">
+      <w:start w:val="1"/>
+      <w:numFmt w:val="bullet"/>
+      <w:lvlText w:val="o"/>
+      <w:lvlJc w:val="left"/>
+      <w:pPr>
+        <w:ind w:left="1440" w:hanging="360"/>
+      </w:pPr>
+      <w:rPr>
+        <w:rFonts w:ascii="Courier New" w:hAnsi="Courier New" w:cs="Courier New" w:hint="default"/>
+      </w:rPr>
+    </w:lvl>
+    <w:lvl w:ilvl="2" w:tplc="04060005" w:tentative="1">
+      <w:start w:val="1"/>
+      <w:numFmt w:val="bullet"/>
+      <w:lvlText w:val=""/>
+      <w:lvlJc w:val="left"/>
+      <w:pPr>
+        <w:ind w:left="2160" w:hanging="360"/>
+      </w:pPr>
+      <w:rPr>
+        <w:rFonts w:ascii="Wingdings" w:hAnsi="Wingdings" w:hint="default"/>
+      </w:rPr>
+    </w:lvl>
+    <w:lvl w:ilvl="3" w:tplc="04060001" w:tentative="1">
+      <w:start w:val="1"/>
+      <w:numFmt w:val="bullet"/>
+      <w:lvlText w:val=""/>
+      <w:lvlJc w:val="left"/>
+      <w:pPr>
+        <w:ind w:left="2880" w:hanging="360"/>
+      </w:pPr>
+      <w:rPr>
+        <w:rFonts w:ascii="Symbol" w:hAnsi="Symbol" w:hint="default"/>
+      </w:rPr>
+    </w:lvl>
+    <w:lvl w:ilvl="4" w:tplc="04060003" w:tentative="1">
+      <w:start w:val="1"/>
+      <w:numFmt w:val="bullet"/>
+      <w:lvlText w:val="o"/>
+      <w:lvlJc w:val="left"/>
+      <w:pPr>
+        <w:ind w:left="3600" w:hanging="360"/>
+      </w:pPr>
+      <w:rPr>
+        <w:rFonts w:ascii="Courier New" w:hAnsi="Courier New" w:cs="Courier New" w:hint="default"/>
+      </w:rPr>
+    </w:lvl>
+    <w:lvl w:ilvl="5" w:tplc="04060005" w:tentative="1">
+      <w:start w:val="1"/>
+      <w:numFmt w:val="bullet"/>
+      <w:lvlText w:val=""/>
+      <w:lvlJc w:val="left"/>
+      <w:pPr>
+        <w:ind w:left="4320" w:hanging="360"/>
+      </w:pPr>
+      <w:rPr>
+        <w:rFonts w:ascii="Wingdings" w:hAnsi="Wingdings" w:hint="default"/>
+      </w:rPr>
+    </w:lvl>
+    <w:lvl w:ilvl="6" w:tplc="04060001" w:tentative="1">
+      <w:start w:val="1"/>
+      <w:numFmt w:val="bullet"/>
+      <w:lvlText w:val=""/>
+      <w:lvlJc w:val="left"/>
+      <w:pPr>
+        <w:ind w:left="5040" w:hanging="360"/>
+      </w:pPr>
+      <w:rPr>
+        <w:rFonts w:ascii="Symbol" w:hAnsi="Symbol" w:hint="default"/>
+      </w:rPr>
+    </w:lvl>
+    <w:lvl w:ilvl="7" w:tplc="04060003" w:tentative="1">
+      <w:start w:val="1"/>
+      <w:numFmt w:val="bullet"/>
+      <w:lvlText w:val="o"/>
+      <w:lvlJc w:val="left"/>
+      <w:pPr>
+        <w:ind w:left="5760" w:hanging="360"/>
+      </w:pPr>
+      <w:rPr>
+        <w:rFonts w:ascii="Courier New" w:hAnsi="Courier New" w:cs="Courier New" w:hint="default"/>
+      </w:rPr>
+    </w:lvl>
+    <w:lvl w:ilvl="8" w:tplc="04060005" w:tentative="1">
+      <w:start w:val="1"/>
+      <w:numFmt w:val="bullet"/>
+      <w:lvlText w:val=""/>
+      <w:lvlJc w:val="left"/>
+      <w:pPr>
+        <w:ind w:left="6480" w:hanging="360"/>
+      </w:pPr>
+      <w:rPr>
+        <w:rFonts w:ascii="Wingdings" w:hAnsi="Wingdings" w:hint="default"/>
+      </w:rPr>
+    </w:lvl>
+  </w:abstractNum>
+  <w:abstractNum w:abstractNumId="2" w15:restartNumberingAfterBreak="0">
     <w:nsid w:val="63A7407F"/>
     <w:multiLevelType w:val="hybridMultilevel"/>
     <w:tmpl w:val="9B8A944C"/>
@@ -875,6 +1449,9 @@
     <w:abstractNumId w:val="0"/>
   </w:num>
   <w:num w:numId="2">
+    <w:abstractNumId w:val="2"/>
+  </w:num>
+  <w:num w:numId="3">
     <w:abstractNumId w:val="1"/>
   </w:num>
 </w:numbering>
@@ -882,11 +1459,14 @@
 
 <file path=word/people.xml><?xml version="1.0" encoding="utf-8"?>
 <w15:people xmlns:wpc="http://schemas.microsoft.com/office/word/2010/wordprocessingCanvas" xmlns:cx="http://schemas.microsoft.com/office/drawing/2014/chartex" xmlns:cx1="http://schemas.microsoft.com/office/drawing/2015/9/8/chartex" xmlns:cx2="http://schemas.microsoft.com/office/drawing/2015/10/21/chartex" xmlns:cx3="http://schemas.microsoft.com/office/drawing/2016/5/9/chartex" xmlns:cx4="http://schemas.microsoft.com/office/drawing/2016/5/10/chartex" xmlns:cx5="http://schemas.microsoft.com/office/drawing/2016/5/11/chartex" xmlns:cx6="http://schemas.microsoft.com/office/drawing/2016/5/12/chartex" xmlns:cx7="http://schemas.microsoft.com/office/drawing/2016/5/13/chartex" xmlns:cx8="http://schemas.microsoft.com/office/drawing/2016/5/14/chartex" xmlns:mc="http://schemas.openxmlformats.org/markup-compatibility/2006" xmlns:aink="http://schemas.microsoft.com/office/drawing/2016/ink" xmlns:am3d="http://schemas.microsoft.com/office/drawing/2017/model3d" xmlns:o="urn:schemas-microsoft-com:office:office" xmlns:r="http://schemas.openxmlformats.org/officeDocument/2006/relationships" xmlns:m="http://schemas.openxmlformats.org/officeDocument/2006/math" xmlns:v="urn:schemas-microsoft-com:vml" xmlns:wp14="http://schemas.microsoft.com/office/word/2010/wordprocessingDrawing" xmlns:wp="http://schemas.openxmlformats.org/drawingml/2006/wordprocessingDrawing" xmlns:w10="urn:schemas-microsoft-com:office:word" xmlns:w="http://schemas.openxmlformats.org/wordprocessingml/2006/main" xmlns:w14="http://schemas.microsoft.com/office/word/2010/wordml" xmlns:w15="http://schemas.microsoft.com/office/word/2012/wordml" xmlns:w16cid="http://schemas.microsoft.com/office/word/2016/wordml/cid" xmlns:w16se="http://schemas.microsoft.com/office/word/2015/wordml/symex" xmlns:wpg="http://schemas.microsoft.com/office/word/2010/wordprocessingGroup" xmlns:wpi="http://schemas.microsoft.com/office/word/2010/wordprocessingInk" xmlns:wne="http://schemas.microsoft.com/office/word/2006/wordml" xmlns:wps="http://schemas.microsoft.com/office/word/2010/wordprocessingShape" mc:Ignorable="w14 w15 w16se w16cid wp14">
-  <w15:person w15:author="Martin Løseth Jensen">
-    <w15:presenceInfo w15:providerId="Windows Live" w15:userId="3349c9dfd68668fa"/>
-  </w15:person>
   <w15:person w15:author="Casper Frost">
     <w15:presenceInfo w15:providerId="Windows Live" w15:userId="9c3b717de9679bc9"/>
+  </w15:person>
+  <w15:person w15:author="Martin Løseth Jensen">
+    <w15:presenceInfo w15:providerId="Windows Live" w15:userId="1d9ac721-38ba-4b1c-80a5-0aa265f7b494"/>
+  </w15:person>
+  <w15:person w15:author="Martin Løseth Jensen [2]">
+    <w15:presenceInfo w15:providerId="Windows Live" w15:userId="3349c9dfd68668fa"/>
   </w15:person>
 </w15:people>
 </file>
@@ -896,15 +1476,13 @@
   <w:docDefaults>
     <w:rPrDefault>
       <w:rPr>
-        <w:rFonts w:asciiTheme="minorHAnsi" w:eastAsiaTheme="minorHAnsi" w:hAnsiTheme="minorHAnsi" w:cstheme="minorBidi"/>
-        <w:sz w:val="22"/>
-        <w:szCs w:val="22"/>
+        <w:rFonts w:asciiTheme="minorHAnsi" w:eastAsiaTheme="minorEastAsia" w:hAnsiTheme="minorHAnsi" w:cstheme="minorBidi"/>
         <w:lang w:val="da-DK" w:eastAsia="en-US" w:bidi="ar-SA"/>
       </w:rPr>
     </w:rPrDefault>
     <w:pPrDefault>
       <w:pPr>
-        <w:spacing w:after="160" w:line="259" w:lineRule="auto"/>
+        <w:spacing w:before="100" w:after="200" w:line="276" w:lineRule="auto"/>
       </w:pPr>
     </w:pPrDefault>
   </w:docDefaults>
@@ -1288,6 +1866,7 @@
   <w:style w:type="paragraph" w:default="1" w:styleId="Normal">
     <w:name w:val="Normal"/>
     <w:qFormat/>
+    <w:rsid w:val="005622AA"/>
   </w:style>
   <w:style w:type="paragraph" w:styleId="Overskrift1">
     <w:name w:val="heading 1"/>
@@ -1296,18 +1875,205 @@
     <w:link w:val="Overskrift1Tegn"/>
     <w:uiPriority w:val="9"/>
     <w:qFormat/>
-    <w:rsid w:val="00D807FE"/>
+    <w:rsid w:val="005622AA"/>
     <w:pPr>
-      <w:keepNext/>
-      <w:keepLines/>
-      <w:spacing w:before="240" w:after="0"/>
+      <w:pBdr>
+        <w:top w:val="single" w:sz="24" w:space="0" w:color="4472C4" w:themeColor="accent1"/>
+        <w:left w:val="single" w:sz="24" w:space="0" w:color="4472C4" w:themeColor="accent1"/>
+        <w:bottom w:val="single" w:sz="24" w:space="0" w:color="4472C4" w:themeColor="accent1"/>
+        <w:right w:val="single" w:sz="24" w:space="0" w:color="4472C4" w:themeColor="accent1"/>
+      </w:pBdr>
+      <w:shd w:val="clear" w:color="auto" w:fill="4472C4" w:themeFill="accent1"/>
+      <w:spacing w:after="0"/>
       <w:outlineLvl w:val="0"/>
     </w:pPr>
     <w:rPr>
-      <w:rFonts w:asciiTheme="majorHAnsi" w:eastAsiaTheme="majorEastAsia" w:hAnsiTheme="majorHAnsi" w:cstheme="majorBidi"/>
+      <w:caps/>
+      <w:color w:val="FFFFFF" w:themeColor="background1"/>
+      <w:spacing w:val="15"/>
+      <w:sz w:val="22"/>
+      <w:szCs w:val="22"/>
+    </w:rPr>
+  </w:style>
+  <w:style w:type="paragraph" w:styleId="Overskrift2">
+    <w:name w:val="heading 2"/>
+    <w:basedOn w:val="Normal"/>
+    <w:next w:val="Normal"/>
+    <w:link w:val="Overskrift2Tegn"/>
+    <w:uiPriority w:val="9"/>
+    <w:unhideWhenUsed/>
+    <w:qFormat/>
+    <w:rsid w:val="005622AA"/>
+    <w:pPr>
+      <w:pBdr>
+        <w:top w:val="single" w:sz="24" w:space="0" w:color="D9E2F3" w:themeColor="accent1" w:themeTint="33"/>
+        <w:left w:val="single" w:sz="24" w:space="0" w:color="D9E2F3" w:themeColor="accent1" w:themeTint="33"/>
+        <w:bottom w:val="single" w:sz="24" w:space="0" w:color="D9E2F3" w:themeColor="accent1" w:themeTint="33"/>
+        <w:right w:val="single" w:sz="24" w:space="0" w:color="D9E2F3" w:themeColor="accent1" w:themeTint="33"/>
+      </w:pBdr>
+      <w:shd w:val="clear" w:color="auto" w:fill="D9E2F3" w:themeFill="accent1" w:themeFillTint="33"/>
+      <w:spacing w:after="0"/>
+      <w:outlineLvl w:val="1"/>
+    </w:pPr>
+    <w:rPr>
+      <w:caps/>
+      <w:spacing w:val="15"/>
+    </w:rPr>
+  </w:style>
+  <w:style w:type="paragraph" w:styleId="Overskrift3">
+    <w:name w:val="heading 3"/>
+    <w:basedOn w:val="Normal"/>
+    <w:next w:val="Normal"/>
+    <w:link w:val="Overskrift3Tegn"/>
+    <w:uiPriority w:val="9"/>
+    <w:semiHidden/>
+    <w:unhideWhenUsed/>
+    <w:qFormat/>
+    <w:rsid w:val="005622AA"/>
+    <w:pPr>
+      <w:pBdr>
+        <w:top w:val="single" w:sz="6" w:space="2" w:color="4472C4" w:themeColor="accent1"/>
+      </w:pBdr>
+      <w:spacing w:before="300" w:after="0"/>
+      <w:outlineLvl w:val="2"/>
+    </w:pPr>
+    <w:rPr>
+      <w:caps/>
+      <w:color w:val="1F3763" w:themeColor="accent1" w:themeShade="7F"/>
+      <w:spacing w:val="15"/>
+    </w:rPr>
+  </w:style>
+  <w:style w:type="paragraph" w:styleId="Overskrift4">
+    <w:name w:val="heading 4"/>
+    <w:basedOn w:val="Normal"/>
+    <w:next w:val="Normal"/>
+    <w:link w:val="Overskrift4Tegn"/>
+    <w:uiPriority w:val="9"/>
+    <w:semiHidden/>
+    <w:unhideWhenUsed/>
+    <w:qFormat/>
+    <w:rsid w:val="005622AA"/>
+    <w:pPr>
+      <w:pBdr>
+        <w:top w:val="dotted" w:sz="6" w:space="2" w:color="4472C4" w:themeColor="accent1"/>
+      </w:pBdr>
+      <w:spacing w:before="200" w:after="0"/>
+      <w:outlineLvl w:val="3"/>
+    </w:pPr>
+    <w:rPr>
+      <w:caps/>
       <w:color w:val="2F5496" w:themeColor="accent1" w:themeShade="BF"/>
-      <w:sz w:val="32"/>
-      <w:szCs w:val="32"/>
+      <w:spacing w:val="10"/>
+    </w:rPr>
+  </w:style>
+  <w:style w:type="paragraph" w:styleId="Overskrift5">
+    <w:name w:val="heading 5"/>
+    <w:basedOn w:val="Normal"/>
+    <w:next w:val="Normal"/>
+    <w:link w:val="Overskrift5Tegn"/>
+    <w:uiPriority w:val="9"/>
+    <w:semiHidden/>
+    <w:unhideWhenUsed/>
+    <w:qFormat/>
+    <w:rsid w:val="005622AA"/>
+    <w:pPr>
+      <w:pBdr>
+        <w:bottom w:val="single" w:sz="6" w:space="1" w:color="4472C4" w:themeColor="accent1"/>
+      </w:pBdr>
+      <w:spacing w:before="200" w:after="0"/>
+      <w:outlineLvl w:val="4"/>
+    </w:pPr>
+    <w:rPr>
+      <w:caps/>
+      <w:color w:val="2F5496" w:themeColor="accent1" w:themeShade="BF"/>
+      <w:spacing w:val="10"/>
+    </w:rPr>
+  </w:style>
+  <w:style w:type="paragraph" w:styleId="Overskrift6">
+    <w:name w:val="heading 6"/>
+    <w:basedOn w:val="Normal"/>
+    <w:next w:val="Normal"/>
+    <w:link w:val="Overskrift6Tegn"/>
+    <w:uiPriority w:val="9"/>
+    <w:semiHidden/>
+    <w:unhideWhenUsed/>
+    <w:qFormat/>
+    <w:rsid w:val="005622AA"/>
+    <w:pPr>
+      <w:pBdr>
+        <w:bottom w:val="dotted" w:sz="6" w:space="1" w:color="4472C4" w:themeColor="accent1"/>
+      </w:pBdr>
+      <w:spacing w:before="200" w:after="0"/>
+      <w:outlineLvl w:val="5"/>
+    </w:pPr>
+    <w:rPr>
+      <w:caps/>
+      <w:color w:val="2F5496" w:themeColor="accent1" w:themeShade="BF"/>
+      <w:spacing w:val="10"/>
+    </w:rPr>
+  </w:style>
+  <w:style w:type="paragraph" w:styleId="Overskrift7">
+    <w:name w:val="heading 7"/>
+    <w:basedOn w:val="Normal"/>
+    <w:next w:val="Normal"/>
+    <w:link w:val="Overskrift7Tegn"/>
+    <w:uiPriority w:val="9"/>
+    <w:semiHidden/>
+    <w:unhideWhenUsed/>
+    <w:qFormat/>
+    <w:rsid w:val="005622AA"/>
+    <w:pPr>
+      <w:spacing w:before="200" w:after="0"/>
+      <w:outlineLvl w:val="6"/>
+    </w:pPr>
+    <w:rPr>
+      <w:caps/>
+      <w:color w:val="2F5496" w:themeColor="accent1" w:themeShade="BF"/>
+      <w:spacing w:val="10"/>
+    </w:rPr>
+  </w:style>
+  <w:style w:type="paragraph" w:styleId="Overskrift8">
+    <w:name w:val="heading 8"/>
+    <w:basedOn w:val="Normal"/>
+    <w:next w:val="Normal"/>
+    <w:link w:val="Overskrift8Tegn"/>
+    <w:uiPriority w:val="9"/>
+    <w:semiHidden/>
+    <w:unhideWhenUsed/>
+    <w:qFormat/>
+    <w:rsid w:val="005622AA"/>
+    <w:pPr>
+      <w:spacing w:before="200" w:after="0"/>
+      <w:outlineLvl w:val="7"/>
+    </w:pPr>
+    <w:rPr>
+      <w:caps/>
+      <w:spacing w:val="10"/>
+      <w:sz w:val="18"/>
+      <w:szCs w:val="18"/>
+    </w:rPr>
+  </w:style>
+  <w:style w:type="paragraph" w:styleId="Overskrift9">
+    <w:name w:val="heading 9"/>
+    <w:basedOn w:val="Normal"/>
+    <w:next w:val="Normal"/>
+    <w:link w:val="Overskrift9Tegn"/>
+    <w:uiPriority w:val="9"/>
+    <w:semiHidden/>
+    <w:unhideWhenUsed/>
+    <w:qFormat/>
+    <w:rsid w:val="005622AA"/>
+    <w:pPr>
+      <w:spacing w:before="200" w:after="0"/>
+      <w:outlineLvl w:val="8"/>
+    </w:pPr>
+    <w:rPr>
+      <w:i/>
+      <w:iCs/>
+      <w:caps/>
+      <w:spacing w:val="10"/>
+      <w:sz w:val="18"/>
+      <w:szCs w:val="18"/>
     </w:rPr>
   </w:style>
   <w:style w:type="character" w:default="1" w:styleId="Standardskrifttypeiafsnit">
@@ -1344,17 +2110,17 @@
     <w:link w:val="TitelTegn"/>
     <w:uiPriority w:val="10"/>
     <w:qFormat/>
-    <w:rsid w:val="00D807FE"/>
+    <w:rsid w:val="005622AA"/>
     <w:pPr>
-      <w:spacing w:after="0" w:line="240" w:lineRule="auto"/>
-      <w:contextualSpacing/>
+      <w:spacing w:before="0" w:after="0"/>
     </w:pPr>
     <w:rPr>
       <w:rFonts w:asciiTheme="majorHAnsi" w:eastAsiaTheme="majorEastAsia" w:hAnsiTheme="majorHAnsi" w:cstheme="majorBidi"/>
-      <w:spacing w:val="-10"/>
-      <w:kern w:val="28"/>
-      <w:sz w:val="56"/>
-      <w:szCs w:val="56"/>
+      <w:caps/>
+      <w:color w:val="4472C4" w:themeColor="accent1"/>
+      <w:spacing w:val="10"/>
+      <w:sz w:val="52"/>
+      <w:szCs w:val="52"/>
     </w:rPr>
   </w:style>
   <w:style w:type="character" w:customStyle="1" w:styleId="TitelTegn">
@@ -1362,13 +2128,14 @@
     <w:basedOn w:val="Standardskrifttypeiafsnit"/>
     <w:link w:val="Titel"/>
     <w:uiPriority w:val="10"/>
-    <w:rsid w:val="00D807FE"/>
+    <w:rsid w:val="005622AA"/>
     <w:rPr>
       <w:rFonts w:asciiTheme="majorHAnsi" w:eastAsiaTheme="majorEastAsia" w:hAnsiTheme="majorHAnsi" w:cstheme="majorBidi"/>
-      <w:spacing w:val="-10"/>
-      <w:kern w:val="28"/>
-      <w:sz w:val="56"/>
-      <w:szCs w:val="56"/>
+      <w:caps/>
+      <w:color w:val="4472C4" w:themeColor="accent1"/>
+      <w:spacing w:val="10"/>
+      <w:sz w:val="52"/>
+      <w:szCs w:val="52"/>
     </w:rPr>
   </w:style>
   <w:style w:type="paragraph" w:styleId="Strktcitat">
@@ -1378,20 +2145,16 @@
     <w:link w:val="StrktcitatTegn"/>
     <w:uiPriority w:val="30"/>
     <w:qFormat/>
-    <w:rsid w:val="00D807FE"/>
+    <w:rsid w:val="005622AA"/>
     <w:pPr>
-      <w:pBdr>
-        <w:top w:val="single" w:sz="4" w:space="10" w:color="4472C4" w:themeColor="accent1"/>
-        <w:bottom w:val="single" w:sz="4" w:space="10" w:color="4472C4" w:themeColor="accent1"/>
-      </w:pBdr>
-      <w:spacing w:before="360" w:after="360"/>
-      <w:ind w:left="864" w:right="864"/>
+      <w:spacing w:before="240" w:after="240" w:line="240" w:lineRule="auto"/>
+      <w:ind w:left="1080" w:right="1080"/>
       <w:jc w:val="center"/>
     </w:pPr>
     <w:rPr>
-      <w:i/>
-      <w:iCs/>
       <w:color w:val="4472C4" w:themeColor="accent1"/>
+      <w:sz w:val="24"/>
+      <w:szCs w:val="24"/>
     </w:rPr>
   </w:style>
   <w:style w:type="character" w:customStyle="1" w:styleId="StrktcitatTegn">
@@ -1399,11 +2162,11 @@
     <w:basedOn w:val="Standardskrifttypeiafsnit"/>
     <w:link w:val="Strktcitat"/>
     <w:uiPriority w:val="30"/>
-    <w:rsid w:val="00D807FE"/>
-    <w:rPr>
-      <w:i/>
-      <w:iCs/>
+    <w:rsid w:val="005622AA"/>
+    <w:rPr>
       <w:color w:val="4472C4" w:themeColor="accent1"/>
+      <w:sz w:val="24"/>
+      <w:szCs w:val="24"/>
     </w:rPr>
   </w:style>
   <w:style w:type="character" w:customStyle="1" w:styleId="Overskrift1Tegn">
@@ -1411,12 +2174,14 @@
     <w:basedOn w:val="Standardskrifttypeiafsnit"/>
     <w:link w:val="Overskrift1"/>
     <w:uiPriority w:val="9"/>
-    <w:rsid w:val="00D807FE"/>
-    <w:rPr>
-      <w:rFonts w:asciiTheme="majorHAnsi" w:eastAsiaTheme="majorEastAsia" w:hAnsiTheme="majorHAnsi" w:cstheme="majorBidi"/>
-      <w:color w:val="2F5496" w:themeColor="accent1" w:themeShade="BF"/>
-      <w:sz w:val="32"/>
-      <w:szCs w:val="32"/>
+    <w:rsid w:val="005622AA"/>
+    <w:rPr>
+      <w:caps/>
+      <w:color w:val="FFFFFF" w:themeColor="background1"/>
+      <w:spacing w:val="15"/>
+      <w:sz w:val="22"/>
+      <w:szCs w:val="22"/>
+      <w:shd w:val="clear" w:color="auto" w:fill="4472C4" w:themeFill="accent1"/>
     </w:rPr>
   </w:style>
   <w:style w:type="paragraph" w:styleId="Listeafsnit">
@@ -1453,10 +2218,6 @@
     <w:pPr>
       <w:spacing w:line="240" w:lineRule="auto"/>
     </w:pPr>
-    <w:rPr>
-      <w:sz w:val="20"/>
-      <w:szCs w:val="20"/>
-    </w:rPr>
   </w:style>
   <w:style w:type="character" w:customStyle="1" w:styleId="KommentartekstTegn">
     <w:name w:val="Kommentartekst Tegn"/>
@@ -1528,7 +2289,888 @@
       <w:szCs w:val="18"/>
     </w:rPr>
   </w:style>
+  <w:style w:type="character" w:styleId="Pladsholdertekst">
+    <w:name w:val="Placeholder Text"/>
+    <w:basedOn w:val="Standardskrifttypeiafsnit"/>
+    <w:uiPriority w:val="99"/>
+    <w:semiHidden/>
+    <w:rsid w:val="005622AA"/>
+    <w:rPr>
+      <w:color w:val="808080"/>
+    </w:rPr>
+  </w:style>
+  <w:style w:type="character" w:customStyle="1" w:styleId="Overskrift2Tegn">
+    <w:name w:val="Overskrift 2 Tegn"/>
+    <w:basedOn w:val="Standardskrifttypeiafsnit"/>
+    <w:link w:val="Overskrift2"/>
+    <w:uiPriority w:val="9"/>
+    <w:rsid w:val="005622AA"/>
+    <w:rPr>
+      <w:caps/>
+      <w:spacing w:val="15"/>
+      <w:shd w:val="clear" w:color="auto" w:fill="D9E2F3" w:themeFill="accent1" w:themeFillTint="33"/>
+    </w:rPr>
+  </w:style>
+  <w:style w:type="character" w:customStyle="1" w:styleId="Overskrift3Tegn">
+    <w:name w:val="Overskrift 3 Tegn"/>
+    <w:basedOn w:val="Standardskrifttypeiafsnit"/>
+    <w:link w:val="Overskrift3"/>
+    <w:uiPriority w:val="9"/>
+    <w:semiHidden/>
+    <w:rsid w:val="005622AA"/>
+    <w:rPr>
+      <w:caps/>
+      <w:color w:val="1F3763" w:themeColor="accent1" w:themeShade="7F"/>
+      <w:spacing w:val="15"/>
+    </w:rPr>
+  </w:style>
+  <w:style w:type="character" w:customStyle="1" w:styleId="Overskrift4Tegn">
+    <w:name w:val="Overskrift 4 Tegn"/>
+    <w:basedOn w:val="Standardskrifttypeiafsnit"/>
+    <w:link w:val="Overskrift4"/>
+    <w:uiPriority w:val="9"/>
+    <w:semiHidden/>
+    <w:rsid w:val="005622AA"/>
+    <w:rPr>
+      <w:caps/>
+      <w:color w:val="2F5496" w:themeColor="accent1" w:themeShade="BF"/>
+      <w:spacing w:val="10"/>
+    </w:rPr>
+  </w:style>
+  <w:style w:type="character" w:customStyle="1" w:styleId="Overskrift5Tegn">
+    <w:name w:val="Overskrift 5 Tegn"/>
+    <w:basedOn w:val="Standardskrifttypeiafsnit"/>
+    <w:link w:val="Overskrift5"/>
+    <w:uiPriority w:val="9"/>
+    <w:semiHidden/>
+    <w:rsid w:val="005622AA"/>
+    <w:rPr>
+      <w:caps/>
+      <w:color w:val="2F5496" w:themeColor="accent1" w:themeShade="BF"/>
+      <w:spacing w:val="10"/>
+    </w:rPr>
+  </w:style>
+  <w:style w:type="character" w:customStyle="1" w:styleId="Overskrift6Tegn">
+    <w:name w:val="Overskrift 6 Tegn"/>
+    <w:basedOn w:val="Standardskrifttypeiafsnit"/>
+    <w:link w:val="Overskrift6"/>
+    <w:uiPriority w:val="9"/>
+    <w:semiHidden/>
+    <w:rsid w:val="005622AA"/>
+    <w:rPr>
+      <w:caps/>
+      <w:color w:val="2F5496" w:themeColor="accent1" w:themeShade="BF"/>
+      <w:spacing w:val="10"/>
+    </w:rPr>
+  </w:style>
+  <w:style w:type="character" w:customStyle="1" w:styleId="Overskrift7Tegn">
+    <w:name w:val="Overskrift 7 Tegn"/>
+    <w:basedOn w:val="Standardskrifttypeiafsnit"/>
+    <w:link w:val="Overskrift7"/>
+    <w:uiPriority w:val="9"/>
+    <w:semiHidden/>
+    <w:rsid w:val="005622AA"/>
+    <w:rPr>
+      <w:caps/>
+      <w:color w:val="2F5496" w:themeColor="accent1" w:themeShade="BF"/>
+      <w:spacing w:val="10"/>
+    </w:rPr>
+  </w:style>
+  <w:style w:type="character" w:customStyle="1" w:styleId="Overskrift8Tegn">
+    <w:name w:val="Overskrift 8 Tegn"/>
+    <w:basedOn w:val="Standardskrifttypeiafsnit"/>
+    <w:link w:val="Overskrift8"/>
+    <w:uiPriority w:val="9"/>
+    <w:semiHidden/>
+    <w:rsid w:val="005622AA"/>
+    <w:rPr>
+      <w:caps/>
+      <w:spacing w:val="10"/>
+      <w:sz w:val="18"/>
+      <w:szCs w:val="18"/>
+    </w:rPr>
+  </w:style>
+  <w:style w:type="character" w:customStyle="1" w:styleId="Overskrift9Tegn">
+    <w:name w:val="Overskrift 9 Tegn"/>
+    <w:basedOn w:val="Standardskrifttypeiafsnit"/>
+    <w:link w:val="Overskrift9"/>
+    <w:uiPriority w:val="9"/>
+    <w:semiHidden/>
+    <w:rsid w:val="005622AA"/>
+    <w:rPr>
+      <w:i/>
+      <w:iCs/>
+      <w:caps/>
+      <w:spacing w:val="10"/>
+      <w:sz w:val="18"/>
+      <w:szCs w:val="18"/>
+    </w:rPr>
+  </w:style>
+  <w:style w:type="paragraph" w:styleId="Billedtekst">
+    <w:name w:val="caption"/>
+    <w:basedOn w:val="Normal"/>
+    <w:next w:val="Normal"/>
+    <w:uiPriority w:val="35"/>
+    <w:semiHidden/>
+    <w:unhideWhenUsed/>
+    <w:qFormat/>
+    <w:rsid w:val="005622AA"/>
+    <w:rPr>
+      <w:b/>
+      <w:bCs/>
+      <w:color w:val="2F5496" w:themeColor="accent1" w:themeShade="BF"/>
+      <w:sz w:val="16"/>
+      <w:szCs w:val="16"/>
+    </w:rPr>
+  </w:style>
+  <w:style w:type="paragraph" w:styleId="Undertitel">
+    <w:name w:val="Subtitle"/>
+    <w:basedOn w:val="Normal"/>
+    <w:next w:val="Normal"/>
+    <w:link w:val="UndertitelTegn"/>
+    <w:uiPriority w:val="11"/>
+    <w:qFormat/>
+    <w:rsid w:val="005622AA"/>
+    <w:pPr>
+      <w:spacing w:before="0" w:after="500" w:line="240" w:lineRule="auto"/>
+    </w:pPr>
+    <w:rPr>
+      <w:caps/>
+      <w:color w:val="595959" w:themeColor="text1" w:themeTint="A6"/>
+      <w:spacing w:val="10"/>
+      <w:sz w:val="21"/>
+      <w:szCs w:val="21"/>
+    </w:rPr>
+  </w:style>
+  <w:style w:type="character" w:customStyle="1" w:styleId="UndertitelTegn">
+    <w:name w:val="Undertitel Tegn"/>
+    <w:basedOn w:val="Standardskrifttypeiafsnit"/>
+    <w:link w:val="Undertitel"/>
+    <w:uiPriority w:val="11"/>
+    <w:rsid w:val="005622AA"/>
+    <w:rPr>
+      <w:caps/>
+      <w:color w:val="595959" w:themeColor="text1" w:themeTint="A6"/>
+      <w:spacing w:val="10"/>
+      <w:sz w:val="21"/>
+      <w:szCs w:val="21"/>
+    </w:rPr>
+  </w:style>
+  <w:style w:type="character" w:styleId="Strk">
+    <w:name w:val="Strong"/>
+    <w:uiPriority w:val="22"/>
+    <w:qFormat/>
+    <w:rsid w:val="005622AA"/>
+    <w:rPr>
+      <w:b/>
+      <w:bCs/>
+    </w:rPr>
+  </w:style>
+  <w:style w:type="character" w:styleId="Fremhv">
+    <w:name w:val="Emphasis"/>
+    <w:uiPriority w:val="20"/>
+    <w:qFormat/>
+    <w:rsid w:val="005622AA"/>
+    <w:rPr>
+      <w:caps/>
+      <w:color w:val="1F3763" w:themeColor="accent1" w:themeShade="7F"/>
+      <w:spacing w:val="5"/>
+    </w:rPr>
+  </w:style>
+  <w:style w:type="paragraph" w:styleId="Ingenafstand">
+    <w:name w:val="No Spacing"/>
+    <w:uiPriority w:val="1"/>
+    <w:qFormat/>
+    <w:rsid w:val="005622AA"/>
+    <w:pPr>
+      <w:spacing w:after="0" w:line="240" w:lineRule="auto"/>
+    </w:pPr>
+  </w:style>
+  <w:style w:type="paragraph" w:styleId="Citat">
+    <w:name w:val="Quote"/>
+    <w:basedOn w:val="Normal"/>
+    <w:next w:val="Normal"/>
+    <w:link w:val="CitatTegn"/>
+    <w:uiPriority w:val="29"/>
+    <w:qFormat/>
+    <w:rsid w:val="005622AA"/>
+    <w:rPr>
+      <w:i/>
+      <w:iCs/>
+      <w:sz w:val="24"/>
+      <w:szCs w:val="24"/>
+    </w:rPr>
+  </w:style>
+  <w:style w:type="character" w:customStyle="1" w:styleId="CitatTegn">
+    <w:name w:val="Citat Tegn"/>
+    <w:basedOn w:val="Standardskrifttypeiafsnit"/>
+    <w:link w:val="Citat"/>
+    <w:uiPriority w:val="29"/>
+    <w:rsid w:val="005622AA"/>
+    <w:rPr>
+      <w:i/>
+      <w:iCs/>
+      <w:sz w:val="24"/>
+      <w:szCs w:val="24"/>
+    </w:rPr>
+  </w:style>
+  <w:style w:type="character" w:styleId="Svagfremhvning">
+    <w:name w:val="Subtle Emphasis"/>
+    <w:uiPriority w:val="19"/>
+    <w:qFormat/>
+    <w:rsid w:val="005622AA"/>
+    <w:rPr>
+      <w:i/>
+      <w:iCs/>
+      <w:color w:val="1F3763" w:themeColor="accent1" w:themeShade="7F"/>
+    </w:rPr>
+  </w:style>
+  <w:style w:type="character" w:styleId="Kraftigfremhvning">
+    <w:name w:val="Intense Emphasis"/>
+    <w:uiPriority w:val="21"/>
+    <w:qFormat/>
+    <w:rsid w:val="005622AA"/>
+    <w:rPr>
+      <w:b/>
+      <w:bCs/>
+      <w:caps/>
+      <w:color w:val="1F3763" w:themeColor="accent1" w:themeShade="7F"/>
+      <w:spacing w:val="10"/>
+    </w:rPr>
+  </w:style>
+  <w:style w:type="character" w:styleId="Svaghenvisning">
+    <w:name w:val="Subtle Reference"/>
+    <w:uiPriority w:val="31"/>
+    <w:qFormat/>
+    <w:rsid w:val="005622AA"/>
+    <w:rPr>
+      <w:b/>
+      <w:bCs/>
+      <w:color w:val="4472C4" w:themeColor="accent1"/>
+    </w:rPr>
+  </w:style>
+  <w:style w:type="character" w:styleId="Kraftighenvisning">
+    <w:name w:val="Intense Reference"/>
+    <w:uiPriority w:val="32"/>
+    <w:qFormat/>
+    <w:rsid w:val="005622AA"/>
+    <w:rPr>
+      <w:b/>
+      <w:bCs/>
+      <w:i/>
+      <w:iCs/>
+      <w:caps/>
+      <w:color w:val="4472C4" w:themeColor="accent1"/>
+    </w:rPr>
+  </w:style>
+  <w:style w:type="character" w:styleId="Bogenstitel">
+    <w:name w:val="Book Title"/>
+    <w:uiPriority w:val="33"/>
+    <w:qFormat/>
+    <w:rsid w:val="005622AA"/>
+    <w:rPr>
+      <w:b/>
+      <w:bCs/>
+      <w:i/>
+      <w:iCs/>
+      <w:spacing w:val="0"/>
+    </w:rPr>
+  </w:style>
+  <w:style w:type="paragraph" w:styleId="Overskrift">
+    <w:name w:val="TOC Heading"/>
+    <w:basedOn w:val="Overskrift1"/>
+    <w:next w:val="Normal"/>
+    <w:uiPriority w:val="39"/>
+    <w:semiHidden/>
+    <w:unhideWhenUsed/>
+    <w:qFormat/>
+    <w:rsid w:val="005622AA"/>
+    <w:pPr>
+      <w:outlineLvl w:val="9"/>
+    </w:pPr>
+  </w:style>
 </w:styles>
+</file>
+
+<file path=word/glossary/document.xml><?xml version="1.0" encoding="utf-8"?>
+<w:glossaryDocument xmlns:wpc="http://schemas.microsoft.com/office/word/2010/wordprocessingCanvas" xmlns:cx="http://schemas.microsoft.com/office/drawing/2014/chartex" xmlns:cx1="http://schemas.microsoft.com/office/drawing/2015/9/8/chartex" xmlns:cx2="http://schemas.microsoft.com/office/drawing/2015/10/21/chartex" xmlns:cx3="http://schemas.microsoft.com/office/drawing/2016/5/9/chartex" xmlns:cx4="http://schemas.microsoft.com/office/drawing/2016/5/10/chartex" xmlns:cx5="http://schemas.microsoft.com/office/drawing/2016/5/11/chartex" xmlns:cx6="http://schemas.microsoft.com/office/drawing/2016/5/12/chartex" xmlns:cx7="http://schemas.microsoft.com/office/drawing/2016/5/13/chartex" xmlns:cx8="http://schemas.microsoft.com/office/drawing/2016/5/14/chartex" xmlns:mc="http://schemas.openxmlformats.org/markup-compatibility/2006" xmlns:aink="http://schemas.microsoft.com/office/drawing/2016/ink" xmlns:am3d="http://schemas.microsoft.com/office/drawing/2017/model3d" xmlns:o="urn:schemas-microsoft-com:office:office" xmlns:r="http://schemas.openxmlformats.org/officeDocument/2006/relationships" xmlns:m="http://schemas.openxmlformats.org/officeDocument/2006/math" xmlns:v="urn:schemas-microsoft-com:vml" xmlns:wp14="http://schemas.microsoft.com/office/word/2010/wordprocessingDrawing" xmlns:wp="http://schemas.openxmlformats.org/drawingml/2006/wordprocessingDrawing" xmlns:w10="urn:schemas-microsoft-com:office:word" xmlns:w="http://schemas.openxmlformats.org/wordprocessingml/2006/main" xmlns:w14="http://schemas.microsoft.com/office/word/2010/wordml" xmlns:w15="http://schemas.microsoft.com/office/word/2012/wordml" xmlns:w16cid="http://schemas.microsoft.com/office/word/2016/wordml/cid" xmlns:w16se="http://schemas.microsoft.com/office/word/2015/wordml/symex" xmlns:wpg="http://schemas.microsoft.com/office/word/2010/wordprocessingGroup" xmlns:wpi="http://schemas.microsoft.com/office/word/2010/wordprocessingInk" xmlns:wne="http://schemas.microsoft.com/office/word/2006/wordml" xmlns:wps="http://schemas.microsoft.com/office/word/2010/wordprocessingShape" mc:Ignorable="w14 w15 w16se w16cid wp14">
+  <w:docParts>
+    <w:docPart>
+      <w:docPartPr>
+        <w:name w:val="DefaultPlaceholder_-1854013440"/>
+        <w:category>
+          <w:name w:val="Generelt"/>
+          <w:gallery w:val="placeholder"/>
+        </w:category>
+        <w:types>
+          <w:type w:val="bbPlcHdr"/>
+        </w:types>
+        <w:behaviors>
+          <w:behavior w:val="content"/>
+        </w:behaviors>
+        <w:guid w:val="{C60371F5-A5EF-4F54-AF21-B5BDB4DBB719}"/>
+      </w:docPartPr>
+      <w:docPartBody>
+        <w:p>
+          <w:r>
+            <w:rPr>
+              <w:rStyle w:val="Pladsholdertekst"/>
+            </w:rPr>
+            <w:t>Klik eller tryk her for at skrive tekst.</w:t>
+          </w:r>
+        </w:p>
+      </w:docPartBody>
+    </w:docPart>
+  </w:docParts>
+</w:glossaryDocument>
+</file>
+
+<file path=word/glossary/fontTable.xml><?xml version="1.0" encoding="utf-8"?>
+<w:fonts xmlns:mc="http://schemas.openxmlformats.org/markup-compatibility/2006" xmlns:r="http://schemas.openxmlformats.org/officeDocument/2006/relationships" xmlns:w="http://schemas.openxmlformats.org/wordprocessingml/2006/main" xmlns:w14="http://schemas.microsoft.com/office/word/2010/wordml" xmlns:w15="http://schemas.microsoft.com/office/word/2012/wordml" xmlns:w16cid="http://schemas.microsoft.com/office/word/2016/wordml/cid" xmlns:w16se="http://schemas.microsoft.com/office/word/2015/wordml/symex" mc:Ignorable="w14 w15 w16se w16cid">
+  <w:font w:name="Calibri">
+    <w:panose1 w:val="020F0502020204030204"/>
+    <w:charset w:val="00"/>
+    <w:family w:val="swiss"/>
+    <w:pitch w:val="variable"/>
+    <w:sig w:usb0="E00002FF" w:usb1="4000ACFF" w:usb2="00000001" w:usb3="00000000" w:csb0="0000019F" w:csb1="00000000"/>
+  </w:font>
+  <w:font w:name="Courier New">
+    <w:panose1 w:val="02070309020205020404"/>
+    <w:charset w:val="00"/>
+    <w:family w:val="modern"/>
+    <w:pitch w:val="fixed"/>
+    <w:sig w:usb0="E0002EFF" w:usb1="C0007843" w:usb2="00000009" w:usb3="00000000" w:csb0="000001FF" w:csb1="00000000"/>
+  </w:font>
+  <w:font w:name="Times New Roman">
+    <w:panose1 w:val="02020603050405020304"/>
+    <w:charset w:val="00"/>
+    <w:family w:val="roman"/>
+    <w:pitch w:val="variable"/>
+    <w:sig w:usb0="E0002AFF" w:usb1="C0007843" w:usb2="00000009" w:usb3="00000000" w:csb0="000001FF" w:csb1="00000000"/>
+  </w:font>
+  <w:font w:name="Wingdings">
+    <w:panose1 w:val="05000000000000000000"/>
+    <w:charset w:val="02"/>
+    <w:family w:val="auto"/>
+    <w:pitch w:val="variable"/>
+    <w:sig w:usb0="00000000" w:usb1="10000000" w:usb2="00000000" w:usb3="00000000" w:csb0="80000000" w:csb1="00000000"/>
+  </w:font>
+  <w:font w:name="Symbol">
+    <w:panose1 w:val="05050102010706020507"/>
+    <w:charset w:val="02"/>
+    <w:family w:val="roman"/>
+    <w:pitch w:val="variable"/>
+    <w:sig w:usb0="00000000" w:usb1="10000000" w:usb2="00000000" w:usb3="00000000" w:csb0="80000000" w:csb1="00000000"/>
+  </w:font>
+  <w:font w:name="Calibri Light">
+    <w:panose1 w:val="020F0302020204030204"/>
+    <w:charset w:val="00"/>
+    <w:family w:val="swiss"/>
+    <w:pitch w:val="variable"/>
+    <w:sig w:usb0="A00002EF" w:usb1="4000207B" w:usb2="00000000" w:usb3="00000000" w:csb0="0000009F" w:csb1="00000000"/>
+  </w:font>
+  <w:font w:name="Segoe UI">
+    <w:panose1 w:val="020B0502040204020203"/>
+    <w:charset w:val="00"/>
+    <w:family w:val="swiss"/>
+    <w:pitch w:val="variable"/>
+    <w:sig w:usb0="E4002EFF" w:usb1="C000E47F" w:usb2="00000009" w:usb3="00000000" w:csb0="000001FF" w:csb1="00000000"/>
+  </w:font>
+  <w:font w:name="MS Gothic">
+    <w:altName w:val="ＭＳ ゴシック"/>
+    <w:panose1 w:val="020B0609070205080204"/>
+    <w:charset w:val="80"/>
+    <w:family w:val="modern"/>
+    <w:pitch w:val="fixed"/>
+    <w:sig w:usb0="E00002FF" w:usb1="6AC7FDFB" w:usb2="08000012" w:usb3="00000000" w:csb0="0002009F" w:csb1="00000000"/>
+  </w:font>
+</w:fonts>
+</file>
+
+<file path=word/glossary/settings.xml><?xml version="1.0" encoding="utf-8"?>
+<w:settings xmlns:mc="http://schemas.openxmlformats.org/markup-compatibility/2006" xmlns:o="urn:schemas-microsoft-com:office:office" xmlns:r="http://schemas.openxmlformats.org/officeDocument/2006/relationships" xmlns:m="http://schemas.openxmlformats.org/officeDocument/2006/math" xmlns:v="urn:schemas-microsoft-com:vml" xmlns:w10="urn:schemas-microsoft-com:office:word" xmlns:w="http://schemas.openxmlformats.org/wordprocessingml/2006/main" xmlns:w14="http://schemas.microsoft.com/office/word/2010/wordml" xmlns:w15="http://schemas.microsoft.com/office/word/2012/wordml" xmlns:w16cid="http://schemas.microsoft.com/office/word/2016/wordml/cid" xmlns:w16se="http://schemas.microsoft.com/office/word/2015/wordml/symex" xmlns:sl="http://schemas.openxmlformats.org/schemaLibrary/2006/main" mc:Ignorable="w14 w15 w16se w16cid">
+  <w:view w:val="normal"/>
+  <w:defaultTabStop w:val="1304"/>
+  <w:hyphenationZone w:val="425"/>
+  <w:characterSpacingControl w:val="doNotCompress"/>
+  <w:compat>
+    <w:useFELayout/>
+    <w:compatSetting w:name="compatibilityMode" w:uri="http://schemas.microsoft.com/office/word" w:val="15"/>
+    <w:compatSetting w:name="overrideTableStyleFontSizeAndJustification" w:uri="http://schemas.microsoft.com/office/word" w:val="1"/>
+    <w:compatSetting w:name="enableOpenTypeFeatures" w:uri="http://schemas.microsoft.com/office/word" w:val="1"/>
+    <w:compatSetting w:name="doNotFlipMirrorIndents" w:uri="http://schemas.microsoft.com/office/word" w:val="1"/>
+    <w:compatSetting w:name="differentiateMultirowTableHeaders" w:uri="http://schemas.microsoft.com/office/word" w:val="1"/>
+    <w:compatSetting w:name="useWord2013TrackBottomHyphenation" w:uri="http://schemas.microsoft.com/office/word" w:val="0"/>
+  </w:compat>
+  <w:rsids>
+    <w:rsidRoot w:val="00E14435"/>
+    <w:rsid w:val="0003050B"/>
+    <w:rsid w:val="00E14435"/>
+  </w:rsids>
+  <m:mathPr>
+    <m:mathFont m:val="Cambria Math"/>
+    <m:brkBin m:val="before"/>
+    <m:brkBinSub m:val="--"/>
+    <m:smallFrac m:val="0"/>
+    <m:dispDef/>
+    <m:lMargin m:val="0"/>
+    <m:rMargin m:val="0"/>
+    <m:defJc m:val="centerGroup"/>
+    <m:wrapIndent m:val="1440"/>
+    <m:intLim m:val="subSup"/>
+    <m:naryLim m:val="undOvr"/>
+  </m:mathPr>
+  <w:themeFontLang w:val="da-DK"/>
+  <w:clrSchemeMapping w:bg1="light1" w:t1="dark1" w:bg2="light2" w:t2="dark2" w:accent1="accent1" w:accent2="accent2" w:accent3="accent3" w:accent4="accent4" w:accent5="accent5" w:accent6="accent6" w:hyperlink="hyperlink" w:followedHyperlink="followedHyperlink"/>
+  <w:decimalSymbol w:val=","/>
+  <w:listSeparator w:val=";"/>
+  <w15:chartTrackingRefBased/>
+</w:settings>
+</file>
+
+<file path=word/glossary/styles.xml><?xml version="1.0" encoding="utf-8"?>
+<w:styles xmlns:mc="http://schemas.openxmlformats.org/markup-compatibility/2006" xmlns:r="http://schemas.openxmlformats.org/officeDocument/2006/relationships" xmlns:w="http://schemas.openxmlformats.org/wordprocessingml/2006/main" xmlns:w14="http://schemas.microsoft.com/office/word/2010/wordml" xmlns:w15="http://schemas.microsoft.com/office/word/2012/wordml" xmlns:w16cid="http://schemas.microsoft.com/office/word/2016/wordml/cid" xmlns:w16se="http://schemas.microsoft.com/office/word/2015/wordml/symex" mc:Ignorable="w14 w15 w16se w16cid">
+  <w:docDefaults>
+    <w:rPrDefault>
+      <w:rPr>
+        <w:rFonts w:asciiTheme="minorHAnsi" w:eastAsiaTheme="minorEastAsia" w:hAnsiTheme="minorHAnsi" w:cstheme="minorBidi"/>
+        <w:sz w:val="22"/>
+        <w:szCs w:val="22"/>
+        <w:lang w:val="da-DK" w:eastAsia="da-DK" w:bidi="ar-SA"/>
+      </w:rPr>
+    </w:rPrDefault>
+    <w:pPrDefault>
+      <w:pPr>
+        <w:spacing w:after="160" w:line="259" w:lineRule="auto"/>
+      </w:pPr>
+    </w:pPrDefault>
+  </w:docDefaults>
+  <w:latentStyles w:defLockedState="0" w:defUIPriority="99" w:defSemiHidden="0" w:defUnhideWhenUsed="0" w:defQFormat="0" w:count="375">
+    <w:lsdException w:name="Normal" w:uiPriority="0" w:qFormat="1"/>
+    <w:lsdException w:name="heading 1" w:uiPriority="9" w:qFormat="1"/>
+    <w:lsdException w:name="heading 2" w:semiHidden="1" w:uiPriority="9" w:unhideWhenUsed="1" w:qFormat="1"/>
+    <w:lsdException w:name="heading 3" w:semiHidden="1" w:uiPriority="9" w:unhideWhenUsed="1" w:qFormat="1"/>
+    <w:lsdException w:name="heading 4" w:semiHidden="1" w:uiPriority="9" w:unhideWhenUsed="1" w:qFormat="1"/>
+    <w:lsdException w:name="heading 5" w:semiHidden="1" w:uiPriority="9" w:unhideWhenUsed="1" w:qFormat="1"/>
+    <w:lsdException w:name="heading 6" w:semiHidden="1" w:uiPriority="9" w:unhideWhenUsed="1" w:qFormat="1"/>
+    <w:lsdException w:name="heading 7" w:semiHidden="1" w:uiPriority="9" w:unhideWhenUsed="1" w:qFormat="1"/>
+    <w:lsdException w:name="heading 8" w:semiHidden="1" w:uiPriority="9" w:unhideWhenUsed="1" w:qFormat="1"/>
+    <w:lsdException w:name="heading 9" w:semiHidden="1" w:uiPriority="9" w:unhideWhenUsed="1" w:qFormat="1"/>
+    <w:lsdException w:name="index 1" w:semiHidden="1" w:unhideWhenUsed="1"/>
+    <w:lsdException w:name="index 2" w:semiHidden="1" w:unhideWhenUsed="1"/>
+    <w:lsdException w:name="index 3" w:semiHidden="1" w:unhideWhenUsed="1"/>
+    <w:lsdException w:name="index 4" w:semiHidden="1" w:unhideWhenUsed="1"/>
+    <w:lsdException w:name="index 5" w:semiHidden="1" w:unhideWhenUsed="1"/>
+    <w:lsdException w:name="index 6" w:semiHidden="1" w:unhideWhenUsed="1"/>
+    <w:lsdException w:name="index 7" w:semiHidden="1" w:unhideWhenUsed="1"/>
+    <w:lsdException w:name="index 8" w:semiHidden="1" w:unhideWhenUsed="1"/>
+    <w:lsdException w:name="index 9" w:semiHidden="1" w:unhideWhenUsed="1"/>
+    <w:lsdException w:name="toc 1" w:semiHidden="1" w:uiPriority="39" w:unhideWhenUsed="1"/>
+    <w:lsdException w:name="toc 2" w:semiHidden="1" w:uiPriority="39" w:unhideWhenUsed="1"/>
+    <w:lsdException w:name="toc 3" w:semiHidden="1" w:uiPriority="39" w:unhideWhenUsed="1"/>
+    <w:lsdException w:name="toc 4" w:semiHidden="1" w:uiPriority="39" w:unhideWhenUsed="1"/>
+    <w:lsdException w:name="toc 5" w:semiHidden="1" w:uiPriority="39" w:unhideWhenUsed="1"/>
+    <w:lsdException w:name="toc 6" w:semiHidden="1" w:uiPriority="39" w:unhideWhenUsed="1"/>
+    <w:lsdException w:name="toc 7" w:semiHidden="1" w:uiPriority="39" w:unhideWhenUsed="1"/>
+    <w:lsdException w:name="toc 8" w:semiHidden="1" w:uiPriority="39" w:unhideWhenUsed="1"/>
+    <w:lsdException w:name="toc 9" w:semiHidden="1" w:uiPriority="39" w:unhideWhenUsed="1"/>
+    <w:lsdException w:name="Normal Indent" w:semiHidden="1" w:unhideWhenUsed="1"/>
+    <w:lsdException w:name="footnote text" w:semiHidden="1" w:unhideWhenUsed="1"/>
+    <w:lsdException w:name="annotation text" w:semiHidden="1" w:unhideWhenUsed="1"/>
+    <w:lsdException w:name="header" w:semiHidden="1" w:unhideWhenUsed="1"/>
+    <w:lsdException w:name="footer" w:semiHidden="1" w:unhideWhenUsed="1"/>
+    <w:lsdException w:name="index heading" w:semiHidden="1" w:unhideWhenUsed="1"/>
+    <w:lsdException w:name="caption" w:semiHidden="1" w:uiPriority="35" w:unhideWhenUsed="1" w:qFormat="1"/>
+    <w:lsdException w:name="table of figures" w:semiHidden="1" w:unhideWhenUsed="1"/>
+    <w:lsdException w:name="envelope address" w:semiHidden="1" w:unhideWhenUsed="1"/>
+    <w:lsdException w:name="envelope return" w:semiHidden="1" w:unhideWhenUsed="1"/>
+    <w:lsdException w:name="footnote reference" w:semiHidden="1" w:unhideWhenUsed="1"/>
+    <w:lsdException w:name="annotation reference" w:semiHidden="1" w:unhideWhenUsed="1"/>
+    <w:lsdException w:name="line number" w:semiHidden="1" w:unhideWhenUsed="1"/>
+    <w:lsdException w:name="page number" w:semiHidden="1" w:unhideWhenUsed="1"/>
+    <w:lsdException w:name="endnote reference" w:semiHidden="1" w:unhideWhenUsed="1"/>
+    <w:lsdException w:name="endnote text" w:semiHidden="1" w:unhideWhenUsed="1"/>
+    <w:lsdException w:name="table of authorities" w:semiHidden="1" w:unhideWhenUsed="1"/>
+    <w:lsdException w:name="macro" w:semiHidden="1" w:unhideWhenUsed="1"/>
+    <w:lsdException w:name="toa heading" w:semiHidden="1" w:unhideWhenUsed="1"/>
+    <w:lsdException w:name="List" w:semiHidden="1" w:unhideWhenUsed="1"/>
+    <w:lsdException w:name="List Bullet" w:semiHidden="1" w:unhideWhenUsed="1"/>
+    <w:lsdException w:name="List Number" w:semiHidden="1" w:unhideWhenUsed="1"/>
+    <w:lsdException w:name="List 2" w:semiHidden="1" w:unhideWhenUsed="1"/>
+    <w:lsdException w:name="List 3" w:semiHidden="1" w:unhideWhenUsed="1"/>
+    <w:lsdException w:name="List 4" w:semiHidden="1" w:unhideWhenUsed="1"/>
+    <w:lsdException w:name="List 5" w:semiHidden="1" w:unhideWhenUsed="1"/>
+    <w:lsdException w:name="List Bullet 2" w:semiHidden="1" w:unhideWhenUsed="1"/>
+    <w:lsdException w:name="List Bullet 3" w:semiHidden="1" w:unhideWhenUsed="1"/>
+    <w:lsdException w:name="List Bullet 4" w:semiHidden="1" w:unhideWhenUsed="1"/>
+    <w:lsdException w:name="List Bullet 5" w:semiHidden="1" w:unhideWhenUsed="1"/>
+    <w:lsdException w:name="List Number 2" w:semiHidden="1" w:unhideWhenUsed="1"/>
+    <w:lsdException w:name="List Number 3" w:semiHidden="1" w:unhideWhenUsed="1"/>
+    <w:lsdException w:name="List Number 4" w:semiHidden="1" w:unhideWhenUsed="1"/>
+    <w:lsdException w:name="List Number 5" w:semiHidden="1" w:unhideWhenUsed="1"/>
+    <w:lsdException w:name="Title" w:uiPriority="10" w:qFormat="1"/>
+    <w:lsdException w:name="Closing" w:semiHidden="1" w:unhideWhenUsed="1"/>
+    <w:lsdException w:name="Signature" w:semiHidden="1" w:unhideWhenUsed="1"/>
+    <w:lsdException w:name="Default Paragraph Font" w:semiHidden="1" w:uiPriority="1" w:unhideWhenUsed="1"/>
+    <w:lsdException w:name="Body Text" w:semiHidden="1" w:unhideWhenUsed="1"/>
+    <w:lsdException w:name="Body Text Indent" w:semiHidden="1" w:unhideWhenUsed="1"/>
+    <w:lsdException w:name="List Continue" w:semiHidden="1" w:unhideWhenUsed="1"/>
+    <w:lsdException w:name="List Continue 2" w:semiHidden="1" w:unhideWhenUsed="1"/>
+    <w:lsdException w:name="List Continue 3" w:semiHidden="1" w:unhideWhenUsed="1"/>
+    <w:lsdException w:name="List Continue 4" w:semiHidden="1" w:unhideWhenUsed="1"/>
+    <w:lsdException w:name="List Continue 5" w:semiHidden="1" w:unhideWhenUsed="1"/>
+    <w:lsdException w:name="Message Header" w:semiHidden="1" w:unhideWhenUsed="1"/>
+    <w:lsdException w:name="Subtitle" w:uiPriority="11" w:qFormat="1"/>
+    <w:lsdException w:name="Salutation" w:semiHidden="1" w:unhideWhenUsed="1"/>
+    <w:lsdException w:name="Date" w:semiHidden="1" w:unhideWhenUsed="1"/>
+    <w:lsdException w:name="Body Text First Indent" w:semiHidden="1" w:unhideWhenUsed="1"/>
+    <w:lsdException w:name="Body Text First Indent 2" w:semiHidden="1" w:unhideWhenUsed="1"/>
+    <w:lsdException w:name="Note Heading" w:semiHidden="1" w:unhideWhenUsed="1"/>
+    <w:lsdException w:name="Body Text 2" w:semiHidden="1" w:unhideWhenUsed="1"/>
+    <w:lsdException w:name="Body Text 3" w:semiHidden="1" w:unhideWhenUsed="1"/>
+    <w:lsdException w:name="Body Text Indent 2" w:semiHidden="1" w:unhideWhenUsed="1"/>
+    <w:lsdException w:name="Body Text Indent 3" w:semiHidden="1" w:unhideWhenUsed="1"/>
+    <w:lsdException w:name="Block Text" w:semiHidden="1" w:unhideWhenUsed="1"/>
+    <w:lsdException w:name="Hyperlink" w:semiHidden="1" w:unhideWhenUsed="1"/>
+    <w:lsdException w:name="FollowedHyperlink" w:semiHidden="1" w:unhideWhenUsed="1"/>
+    <w:lsdException w:name="Strong" w:uiPriority="22" w:qFormat="1"/>
+    <w:lsdException w:name="Emphasis" w:uiPriority="20" w:qFormat="1"/>
+    <w:lsdException w:name="Document Map" w:semiHidden="1" w:unhideWhenUsed="1"/>
+    <w:lsdException w:name="Plain Text" w:semiHidden="1" w:unhideWhenUsed="1"/>
+    <w:lsdException w:name="E-mail Signature" w:semiHidden="1" w:unhideWhenUsed="1"/>
+    <w:lsdException w:name="HTML Top of Form" w:semiHidden="1" w:unhideWhenUsed="1"/>
+    <w:lsdException w:name="HTML Bottom of Form" w:semiHidden="1" w:unhideWhenUsed="1"/>
+    <w:lsdException w:name="Normal (Web)" w:semiHidden="1" w:unhideWhenUsed="1"/>
+    <w:lsdException w:name="HTML Acronym" w:semiHidden="1" w:unhideWhenUsed="1"/>
+    <w:lsdException w:name="HTML Address" w:semiHidden="1" w:unhideWhenUsed="1"/>
+    <w:lsdException w:name="HTML Cite" w:semiHidden="1" w:unhideWhenUsed="1"/>
+    <w:lsdException w:name="HTML Code" w:semiHidden="1" w:unhideWhenUsed="1"/>
+    <w:lsdException w:name="HTML Definition" w:semiHidden="1" w:unhideWhenUsed="1"/>
+    <w:lsdException w:name="HTML Keyboard" w:semiHidden="1" w:unhideWhenUsed="1"/>
+    <w:lsdException w:name="HTML Preformatted" w:semiHidden="1" w:unhideWhenUsed="1"/>
+    <w:lsdException w:name="HTML Sample" w:semiHidden="1" w:unhideWhenUsed="1"/>
+    <w:lsdException w:name="HTML Typewriter" w:semiHidden="1" w:unhideWhenUsed="1"/>
+    <w:lsdException w:name="HTML Variable" w:semiHidden="1" w:unhideWhenUsed="1"/>
+    <w:lsdException w:name="Normal Table" w:semiHidden="1" w:unhideWhenUsed="1"/>
+    <w:lsdException w:name="annotation subject" w:semiHidden="1" w:unhideWhenUsed="1"/>
+    <w:lsdException w:name="No List" w:semiHidden="1" w:unhideWhenUsed="1"/>
+    <w:lsdException w:name="Outline List 1" w:semiHidden="1" w:unhideWhenUsed="1"/>
+    <w:lsdException w:name="Outline List 2" w:semiHidden="1" w:unhideWhenUsed="1"/>
+    <w:lsdException w:name="Outline List 3" w:semiHidden="1" w:unhideWhenUsed="1"/>
+    <w:lsdException w:name="Table Simple 1" w:semiHidden="1" w:unhideWhenUsed="1"/>
+    <w:lsdException w:name="Table Simple 2" w:semiHidden="1" w:unhideWhenUsed="1"/>
+    <w:lsdException w:name="Table Simple 3" w:semiHidden="1" w:unhideWhenUsed="1"/>
+    <w:lsdException w:name="Table Classic 1" w:semiHidden="1" w:unhideWhenUsed="1"/>
+    <w:lsdException w:name="Table Classic 2" w:semiHidden="1" w:unhideWhenUsed="1"/>
+    <w:lsdException w:name="Table Classic 3" w:semiHidden="1" w:unhideWhenUsed="1"/>
+    <w:lsdException w:name="Table Classic 4" w:semiHidden="1" w:unhideWhenUsed="1"/>
+    <w:lsdException w:name="Table Colorful 1" w:semiHidden="1" w:unhideWhenUsed="1"/>
+    <w:lsdException w:name="Table Colorful 2" w:semiHidden="1" w:unhideWhenUsed="1"/>
+    <w:lsdException w:name="Table Colorful 3" w:semiHidden="1" w:unhideWhenUsed="1"/>
+    <w:lsdException w:name="Table Columns 1" w:semiHidden="1" w:unhideWhenUsed="1"/>
+    <w:lsdException w:name="Table Columns 2" w:semiHidden="1" w:unhideWhenUsed="1"/>
+    <w:lsdException w:name="Table Columns 3" w:semiHidden="1" w:unhideWhenUsed="1"/>
+    <w:lsdException w:name="Table Columns 4" w:semiHidden="1" w:unhideWhenUsed="1"/>
+    <w:lsdException w:name="Table Columns 5" w:semiHidden="1" w:unhideWhenUsed="1"/>
+    <w:lsdException w:name="Table Grid 1" w:semiHidden="1" w:unhideWhenUsed="1"/>
+    <w:lsdException w:name="Table Grid 2" w:semiHidden="1" w:unhideWhenUsed="1"/>
+    <w:lsdException w:name="Table Grid 3" w:semiHidden="1" w:unhideWhenUsed="1"/>
+    <w:lsdException w:name="Table Grid 4" w:semiHidden="1" w:unhideWhenUsed="1"/>
+    <w:lsdException w:name="Table Grid 5" w:semiHidden="1" w:unhideWhenUsed="1"/>
+    <w:lsdException w:name="Table Grid 6" w:semiHidden="1" w:unhideWhenUsed="1"/>
+    <w:lsdException w:name="Table Grid 7" w:semiHidden="1" w:unhideWhenUsed="1"/>
+    <w:lsdException w:name="Table Grid 8" w:semiHidden="1" w:unhideWhenUsed="1"/>
+    <w:lsdException w:name="Table List 1" w:semiHidden="1" w:unhideWhenUsed="1"/>
+    <w:lsdException w:name="Table List 2" w:semiHidden="1" w:unhideWhenUsed="1"/>
+    <w:lsdException w:name="Table List 3" w:semiHidden="1" w:unhideWhenUsed="1"/>
+    <w:lsdException w:name="Table List 4" w:semiHidden="1" w:unhideWhenUsed="1"/>
+    <w:lsdException w:name="Table List 5" w:semiHidden="1" w:unhideWhenUsed="1"/>
+    <w:lsdException w:name="Table List 6" w:semiHidden="1" w:unhideWhenUsed="1"/>
+    <w:lsdException w:name="Table List 7" w:semiHidden="1" w:unhideWhenUsed="1"/>
+    <w:lsdException w:name="Table List 8" w:semiHidden="1" w:unhideWhenUsed="1"/>
+    <w:lsdException w:name="Table 3D effects 1" w:semiHidden="1" w:unhideWhenUsed="1"/>
+    <w:lsdException w:name="Table 3D effects 2" w:semiHidden="1" w:unhideWhenUsed="1"/>
+    <w:lsdException w:name="Table 3D effects 3" w:semiHidden="1" w:unhideWhenUsed="1"/>
+    <w:lsdException w:name="Table Contemporary" w:semiHidden="1" w:unhideWhenUsed="1"/>
+    <w:lsdException w:name="Table Elegant" w:semiHidden="1" w:unhideWhenUsed="1"/>
+    <w:lsdException w:name="Table Professional" w:semiHidden="1" w:unhideWhenUsed="1"/>
+    <w:lsdException w:name="Table Subtle 1" w:semiHidden="1" w:unhideWhenUsed="1"/>
+    <w:lsdException w:name="Table Subtle 2" w:semiHidden="1" w:unhideWhenUsed="1"/>
+    <w:lsdException w:name="Table Web 1" w:semiHidden="1" w:unhideWhenUsed="1"/>
+    <w:lsdException w:name="Table Web 2" w:semiHidden="1" w:unhideWhenUsed="1"/>
+    <w:lsdException w:name="Table Web 3" w:semiHidden="1" w:unhideWhenUsed="1"/>
+    <w:lsdException w:name="Balloon Text" w:semiHidden="1" w:unhideWhenUsed="1"/>
+    <w:lsdException w:name="Table Grid" w:uiPriority="39"/>
+    <w:lsdException w:name="Table Theme" w:semiHidden="1" w:unhideWhenUsed="1"/>
+    <w:lsdException w:name="Placeholder Text" w:semiHidden="1"/>
+    <w:lsdException w:name="No Spacing" w:uiPriority="1" w:qFormat="1"/>
+    <w:lsdException w:name="Light Shading" w:uiPriority="60"/>
+    <w:lsdException w:name="Light List" w:uiPriority="61"/>
+    <w:lsdException w:name="Light Grid" w:uiPriority="62"/>
+    <w:lsdException w:name="Medium Shading 1" w:uiPriority="63"/>
+    <w:lsdException w:name="Medium Shading 2" w:uiPriority="64"/>
+    <w:lsdException w:name="Medium List 1" w:uiPriority="65"/>
+    <w:lsdException w:name="Medium List 2" w:uiPriority="66"/>
+    <w:lsdException w:name="Medium Grid 1" w:uiPriority="67"/>
+    <w:lsdException w:name="Medium Grid 2" w:uiPriority="68"/>
+    <w:lsdException w:name="Medium Grid 3" w:uiPriority="69"/>
+    <w:lsdException w:name="Dark List" w:uiPriority="70"/>
+    <w:lsdException w:name="Colorful Shading" w:uiPriority="71"/>
+    <w:lsdException w:name="Colorful List" w:uiPriority="72"/>
+    <w:lsdException w:name="Colorful Grid" w:uiPriority="73"/>
+    <w:lsdException w:name="Light Shading Accent 1" w:uiPriority="60"/>
+    <w:lsdException w:name="Light List Accent 1" w:uiPriority="61"/>
+    <w:lsdException w:name="Light Grid Accent 1" w:uiPriority="62"/>
+    <w:lsdException w:name="Medium Shading 1 Accent 1" w:uiPriority="63"/>
+    <w:lsdException w:name="Medium Shading 2 Accent 1" w:uiPriority="64"/>
+    <w:lsdException w:name="Medium List 1 Accent 1" w:uiPriority="65"/>
+    <w:lsdException w:name="Revision" w:semiHidden="1"/>
+    <w:lsdException w:name="List Paragraph" w:uiPriority="34" w:qFormat="1"/>
+    <w:lsdException w:name="Quote" w:uiPriority="29" w:qFormat="1"/>
+    <w:lsdException w:name="Intense Quote" w:uiPriority="30" w:qFormat="1"/>
+    <w:lsdException w:name="Medium List 2 Accent 1" w:uiPriority="66"/>
+    <w:lsdException w:name="Medium Grid 1 Accent 1" w:uiPriority="67"/>
+    <w:lsdException w:name="Medium Grid 2 Accent 1" w:uiPriority="68"/>
+    <w:lsdException w:name="Medium Grid 3 Accent 1" w:uiPriority="69"/>
+    <w:lsdException w:name="Dark List Accent 1" w:uiPriority="70"/>
+    <w:lsdException w:name="Colorful Shading Accent 1" w:uiPriority="71"/>
+    <w:lsdException w:name="Colorful List Accent 1" w:uiPriority="72"/>
+    <w:lsdException w:name="Colorful Grid Accent 1" w:uiPriority="73"/>
+    <w:lsdException w:name="Light Shading Accent 2" w:uiPriority="60"/>
+    <w:lsdException w:name="Light List Accent 2" w:uiPriority="61"/>
+    <w:lsdException w:name="Light Grid Accent 2" w:uiPriority="62"/>
+    <w:lsdException w:name="Medium Shading 1 Accent 2" w:uiPriority="63"/>
+    <w:lsdException w:name="Medium Shading 2 Accent 2" w:uiPriority="64"/>
+    <w:lsdException w:name="Medium List 1 Accent 2" w:uiPriority="65"/>
+    <w:lsdException w:name="Medium List 2 Accent 2" w:uiPriority="66"/>
+    <w:lsdException w:name="Medium Grid 1 Accent 2" w:uiPriority="67"/>
+    <w:lsdException w:name="Medium Grid 2 Accent 2" w:uiPriority="68"/>
+    <w:lsdException w:name="Medium Grid 3 Accent 2" w:uiPriority="69"/>
+    <w:lsdException w:name="Dark List Accent 2" w:uiPriority="70"/>
+    <w:lsdException w:name="Colorful Shading Accent 2" w:uiPriority="71"/>
+    <w:lsdException w:name="Colorful List Accent 2" w:uiPriority="72"/>
+    <w:lsdException w:name="Colorful Grid Accent 2" w:uiPriority="73"/>
+    <w:lsdException w:name="Light Shading Accent 3" w:uiPriority="60"/>
+    <w:lsdException w:name="Light List Accent 3" w:uiPriority="61"/>
+    <w:lsdException w:name="Light Grid Accent 3" w:uiPriority="62"/>
+    <w:lsdException w:name="Medium Shading 1 Accent 3" w:uiPriority="63"/>
+    <w:lsdException w:name="Medium Shading 2 Accent 3" w:uiPriority="64"/>
+    <w:lsdException w:name="Medium List 1 Accent 3" w:uiPriority="65"/>
+    <w:lsdException w:name="Medium List 2 Accent 3" w:uiPriority="66"/>
+    <w:lsdException w:name="Medium Grid 1 Accent 3" w:uiPriority="67"/>
+    <w:lsdException w:name="Medium Grid 2 Accent 3" w:uiPriority="68"/>
+    <w:lsdException w:name="Medium Grid 3 Accent 3" w:uiPriority="69"/>
+    <w:lsdException w:name="Dark List Accent 3" w:uiPriority="70"/>
+    <w:lsdException w:name="Colorful Shading Accent 3" w:uiPriority="71"/>
+    <w:lsdException w:name="Colorful List Accent 3" w:uiPriority="72"/>
+    <w:lsdException w:name="Colorful Grid Accent 3" w:uiPriority="73"/>
+    <w:lsdException w:name="Light Shading Accent 4" w:uiPriority="60"/>
+    <w:lsdException w:name="Light List Accent 4" w:uiPriority="61"/>
+    <w:lsdException w:name="Light Grid Accent 4" w:uiPriority="62"/>
+    <w:lsdException w:name="Medium Shading 1 Accent 4" w:uiPriority="63"/>
+    <w:lsdException w:name="Medium Shading 2 Accent 4" w:uiPriority="64"/>
+    <w:lsdException w:name="Medium List 1 Accent 4" w:uiPriority="65"/>
+    <w:lsdException w:name="Medium List 2 Accent 4" w:uiPriority="66"/>
+    <w:lsdException w:name="Medium Grid 1 Accent 4" w:uiPriority="67"/>
+    <w:lsdException w:name="Medium Grid 2 Accent 4" w:uiPriority="68"/>
+    <w:lsdException w:name="Medium Grid 3 Accent 4" w:uiPriority="69"/>
+    <w:lsdException w:name="Dark List Accent 4" w:uiPriority="70"/>
+    <w:lsdException w:name="Colorful Shading Accent 4" w:uiPriority="71"/>
+    <w:lsdException w:name="Colorful List Accent 4" w:uiPriority="72"/>
+    <w:lsdException w:name="Colorful Grid Accent 4" w:uiPriority="73"/>
+    <w:lsdException w:name="Light Shading Accent 5" w:uiPriority="60"/>
+    <w:lsdException w:name="Light List Accent 5" w:uiPriority="61"/>
+    <w:lsdException w:name="Light Grid Accent 5" w:uiPriority="62"/>
+    <w:lsdException w:name="Medium Shading 1 Accent 5" w:uiPriority="63"/>
+    <w:lsdException w:name="Medium Shading 2 Accent 5" w:uiPriority="64"/>
+    <w:lsdException w:name="Medium List 1 Accent 5" w:uiPriority="65"/>
+    <w:lsdException w:name="Medium List 2 Accent 5" w:uiPriority="66"/>
+    <w:lsdException w:name="Medium Grid 1 Accent 5" w:uiPriority="67"/>
+    <w:lsdException w:name="Medium Grid 2 Accent 5" w:uiPriority="68"/>
+    <w:lsdException w:name="Medium Grid 3 Accent 5" w:uiPriority="69"/>
+    <w:lsdException w:name="Dark List Accent 5" w:uiPriority="70"/>
+    <w:lsdException w:name="Colorful Shading Accent 5" w:uiPriority="71"/>
+    <w:lsdException w:name="Colorful List Accent 5" w:uiPriority="72"/>
+    <w:lsdException w:name="Colorful Grid Accent 5" w:uiPriority="73"/>
+    <w:lsdException w:name="Light Shading Accent 6" w:uiPriority="60"/>
+    <w:lsdException w:name="Light List Accent 6" w:uiPriority="61"/>
+    <w:lsdException w:name="Light Grid Accent 6" w:uiPriority="62"/>
+    <w:lsdException w:name="Medium Shading 1 Accent 6" w:uiPriority="63"/>
+    <w:lsdException w:name="Medium Shading 2 Accent 6" w:uiPriority="64"/>
+    <w:lsdException w:name="Medium List 1 Accent 6" w:uiPriority="65"/>
+    <w:lsdException w:name="Medium List 2 Accent 6" w:uiPriority="66"/>
+    <w:lsdException w:name="Medium Grid 1 Accent 6" w:uiPriority="67"/>
+    <w:lsdException w:name="Medium Grid 2 Accent 6" w:uiPriority="68"/>
+    <w:lsdException w:name="Medium Grid 3 Accent 6" w:uiPriority="69"/>
+    <w:lsdException w:name="Dark List Accent 6" w:uiPriority="70"/>
+    <w:lsdException w:name="Colorful Shading Accent 6" w:uiPriority="71"/>
+    <w:lsdException w:name="Colorful List Accent 6" w:uiPriority="72"/>
+    <w:lsdException w:name="Colorful Grid Accent 6" w:uiPriority="73"/>
+    <w:lsdException w:name="Subtle Emphasis" w:uiPriority="19" w:qFormat="1"/>
+    <w:lsdException w:name="Intense Emphasis" w:uiPriority="21" w:qFormat="1"/>
+    <w:lsdException w:name="Subtle Reference" w:uiPriority="31" w:qFormat="1"/>
+    <w:lsdException w:name="Intense Reference" w:uiPriority="32" w:qFormat="1"/>
+    <w:lsdException w:name="Book Title" w:uiPriority="33" w:qFormat="1"/>
+    <w:lsdException w:name="Bibliography" w:semiHidden="1" w:uiPriority="37" w:unhideWhenUsed="1"/>
+    <w:lsdException w:name="TOC Heading" w:semiHidden="1" w:uiPriority="39" w:unhideWhenUsed="1" w:qFormat="1"/>
+    <w:lsdException w:name="Plain Table 1" w:uiPriority="41"/>
+    <w:lsdException w:name="Plain Table 2" w:uiPriority="42"/>
+    <w:lsdException w:name="Plain Table 3" w:uiPriority="43"/>
+    <w:lsdException w:name="Plain Table 4" w:uiPriority="44"/>
+    <w:lsdException w:name="Plain Table 5" w:uiPriority="45"/>
+    <w:lsdException w:name="Grid Table Light" w:uiPriority="40"/>
+    <w:lsdException w:name="Grid Table 1 Light" w:uiPriority="46"/>
+    <w:lsdException w:name="Grid Table 2" w:uiPriority="47"/>
+    <w:lsdException w:name="Grid Table 3" w:uiPriority="48"/>
+    <w:lsdException w:name="Grid Table 4" w:uiPriority="49"/>
+    <w:lsdException w:name="Grid Table 5 Dark" w:uiPriority="50"/>
+    <w:lsdException w:name="Grid Table 6 Colorful" w:uiPriority="51"/>
+    <w:lsdException w:name="Grid Table 7 Colorful" w:uiPriority="52"/>
+    <w:lsdException w:name="Grid Table 1 Light Accent 1" w:uiPriority="46"/>
+    <w:lsdException w:name="Grid Table 2 Accent 1" w:uiPriority="47"/>
+    <w:lsdException w:name="Grid Table 3 Accent 1" w:uiPriority="48"/>
+    <w:lsdException w:name="Grid Table 4 Accent 1" w:uiPriority="49"/>
+    <w:lsdException w:name="Grid Table 5 Dark Accent 1" w:uiPriority="50"/>
+    <w:lsdException w:name="Grid Table 6 Colorful Accent 1" w:uiPriority="51"/>
+    <w:lsdException w:name="Grid Table 7 Colorful Accent 1" w:uiPriority="52"/>
+    <w:lsdException w:name="Grid Table 1 Light Accent 2" w:uiPriority="46"/>
+    <w:lsdException w:name="Grid Table 2 Accent 2" w:uiPriority="47"/>
+    <w:lsdException w:name="Grid Table 3 Accent 2" w:uiPriority="48"/>
+    <w:lsdException w:name="Grid Table 4 Accent 2" w:uiPriority="49"/>
+    <w:lsdException w:name="Grid Table 5 Dark Accent 2" w:uiPriority="50"/>
+    <w:lsdException w:name="Grid Table 6 Colorful Accent 2" w:uiPriority="51"/>
+    <w:lsdException w:name="Grid Table 7 Colorful Accent 2" w:uiPriority="52"/>
+    <w:lsdException w:name="Grid Table 1 Light Accent 3" w:uiPriority="46"/>
+    <w:lsdException w:name="Grid Table 2 Accent 3" w:uiPriority="47"/>
+    <w:lsdException w:name="Grid Table 3 Accent 3" w:uiPriority="48"/>
+    <w:lsdException w:name="Grid Table 4 Accent 3" w:uiPriority="49"/>
+    <w:lsdException w:name="Grid Table 5 Dark Accent 3" w:uiPriority="50"/>
+    <w:lsdException w:name="Grid Table 6 Colorful Accent 3" w:uiPriority="51"/>
+    <w:lsdException w:name="Grid Table 7 Colorful Accent 3" w:uiPriority="52"/>
+    <w:lsdException w:name="Grid Table 1 Light Accent 4" w:uiPriority="46"/>
+    <w:lsdException w:name="Grid Table 2 Accent 4" w:uiPriority="47"/>
+    <w:lsdException w:name="Grid Table 3 Accent 4" w:uiPriority="48"/>
+    <w:lsdException w:name="Grid Table 4 Accent 4" w:uiPriority="49"/>
+    <w:lsdException w:name="Grid Table 5 Dark Accent 4" w:uiPriority="50"/>
+    <w:lsdException w:name="Grid Table 6 Colorful Accent 4" w:uiPriority="51"/>
+    <w:lsdException w:name="Grid Table 7 Colorful Accent 4" w:uiPriority="52"/>
+    <w:lsdException w:name="Grid Table 1 Light Accent 5" w:uiPriority="46"/>
+    <w:lsdException w:name="Grid Table 2 Accent 5" w:uiPriority="47"/>
+    <w:lsdException w:name="Grid Table 3 Accent 5" w:uiPriority="48"/>
+    <w:lsdException w:name="Grid Table 4 Accent 5" w:uiPriority="49"/>
+    <w:lsdException w:name="Grid Table 5 Dark Accent 5" w:uiPriority="50"/>
+    <w:lsdException w:name="Grid Table 6 Colorful Accent 5" w:uiPriority="51"/>
+    <w:lsdException w:name="Grid Table 7 Colorful Accent 5" w:uiPriority="52"/>
+    <w:lsdException w:name="Grid Table 1 Light Accent 6" w:uiPriority="46"/>
+    <w:lsdException w:name="Grid Table 2 Accent 6" w:uiPriority="47"/>
+    <w:lsdException w:name="Grid Table 3 Accent 6" w:uiPriority="48"/>
+    <w:lsdException w:name="Grid Table 4 Accent 6" w:uiPriority="49"/>
+    <w:lsdException w:name="Grid Table 5 Dark Accent 6" w:uiPriority="50"/>
+    <w:lsdException w:name="Grid Table 6 Colorful Accent 6" w:uiPriority="51"/>
+    <w:lsdException w:name="Grid Table 7 Colorful Accent 6" w:uiPriority="52"/>
+    <w:lsdException w:name="List Table 1 Light" w:uiPriority="46"/>
+    <w:lsdException w:name="List Table 2" w:uiPriority="47"/>
+    <w:lsdException w:name="List Table 3" w:uiPriority="48"/>
+    <w:lsdException w:name="List Table 4" w:uiPriority="49"/>
+    <w:lsdException w:name="List Table 5 Dark" w:uiPriority="50"/>
+    <w:lsdException w:name="List Table 6 Colorful" w:uiPriority="51"/>
+    <w:lsdException w:name="List Table 7 Colorful" w:uiPriority="52"/>
+    <w:lsdException w:name="List Table 1 Light Accent 1" w:uiPriority="46"/>
+    <w:lsdException w:name="List Table 2 Accent 1" w:uiPriority="47"/>
+    <w:lsdException w:name="List Table 3 Accent 1" w:uiPriority="48"/>
+    <w:lsdException w:name="List Table 4 Accent 1" w:uiPriority="49"/>
+    <w:lsdException w:name="List Table 5 Dark Accent 1" w:uiPriority="50"/>
+    <w:lsdException w:name="List Table 6 Colorful Accent 1" w:uiPriority="51"/>
+    <w:lsdException w:name="List Table 7 Colorful Accent 1" w:uiPriority="52"/>
+    <w:lsdException w:name="List Table 1 Light Accent 2" w:uiPriority="46"/>
+    <w:lsdException w:name="List Table 2 Accent 2" w:uiPriority="47"/>
+    <w:lsdException w:name="List Table 3 Accent 2" w:uiPriority="48"/>
+    <w:lsdException w:name="List Table 4 Accent 2" w:uiPriority="49"/>
+    <w:lsdException w:name="List Table 5 Dark Accent 2" w:uiPriority="50"/>
+    <w:lsdException w:name="List Table 6 Colorful Accent 2" w:uiPriority="51"/>
+    <w:lsdException w:name="List Table 7 Colorful Accent 2" w:uiPriority="52"/>
+    <w:lsdException w:name="List Table 1 Light Accent 3" w:uiPriority="46"/>
+    <w:lsdException w:name="List Table 2 Accent 3" w:uiPriority="47"/>
+    <w:lsdException w:name="List Table 3 Accent 3" w:uiPriority="48"/>
+    <w:lsdException w:name="List Table 4 Accent 3" w:uiPriority="49"/>
+    <w:lsdException w:name="List Table 5 Dark Accent 3" w:uiPriority="50"/>
+    <w:lsdException w:name="List Table 6 Colorful Accent 3" w:uiPriority="51"/>
+    <w:lsdException w:name="List Table 7 Colorful Accent 3" w:uiPriority="52"/>
+    <w:lsdException w:name="List Table 1 Light Accent 4" w:uiPriority="46"/>
+    <w:lsdException w:name="List Table 2 Accent 4" w:uiPriority="47"/>
+    <w:lsdException w:name="List Table 3 Accent 4" w:uiPriority="48"/>
+    <w:lsdException w:name="List Table 4 Accent 4" w:uiPriority="49"/>
+    <w:lsdException w:name="List Table 5 Dark Accent 4" w:uiPriority="50"/>
+    <w:lsdException w:name="List Table 6 Colorful Accent 4" w:uiPriority="51"/>
+    <w:lsdException w:name="List Table 7 Colorful Accent 4" w:uiPriority="52"/>
+    <w:lsdException w:name="List Table 1 Light Accent 5" w:uiPriority="46"/>
+    <w:lsdException w:name="List Table 2 Accent 5" w:uiPriority="47"/>
+    <w:lsdException w:name="List Table 3 Accent 5" w:uiPriority="48"/>
+    <w:lsdException w:name="List Table 4 Accent 5" w:uiPriority="49"/>
+    <w:lsdException w:name="List Table 5 Dark Accent 5" w:uiPriority="50"/>
+    <w:lsdException w:name="List Table 6 Colorful Accent 5" w:uiPriority="51"/>
+    <w:lsdException w:name="List Table 7 Colorful Accent 5" w:uiPriority="52"/>
+    <w:lsdException w:name="List Table 1 Light Accent 6" w:uiPriority="46"/>
+    <w:lsdException w:name="List Table 2 Accent 6" w:uiPriority="47"/>
+    <w:lsdException w:name="List Table 3 Accent 6" w:uiPriority="48"/>
+    <w:lsdException w:name="List Table 4 Accent 6" w:uiPriority="49"/>
+    <w:lsdException w:name="List Table 5 Dark Accent 6" w:uiPriority="50"/>
+    <w:lsdException w:name="List Table 6 Colorful Accent 6" w:uiPriority="51"/>
+    <w:lsdException w:name="List Table 7 Colorful Accent 6" w:uiPriority="52"/>
+    <w:lsdException w:name="Mention" w:semiHidden="1" w:unhideWhenUsed="1"/>
+    <w:lsdException w:name="Smart Hyperlink" w:semiHidden="1" w:unhideWhenUsed="1"/>
+    <w:lsdException w:name="Hashtag" w:semiHidden="1" w:unhideWhenUsed="1"/>
+    <w:lsdException w:name="Unresolved Mention" w:semiHidden="1" w:unhideWhenUsed="1"/>
+  </w:latentStyles>
+  <w:style w:type="paragraph" w:default="1" w:styleId="Normal">
+    <w:name w:val="Normal"/>
+    <w:qFormat/>
+  </w:style>
+  <w:style w:type="character" w:default="1" w:styleId="Standardskrifttypeiafsnit">
+    <w:name w:val="Default Paragraph Font"/>
+    <w:uiPriority w:val="1"/>
+    <w:semiHidden/>
+    <w:unhideWhenUsed/>
+  </w:style>
+  <w:style w:type="table" w:default="1" w:styleId="Tabel-Normal">
+    <w:name w:val="Normal Table"/>
+    <w:uiPriority w:val="99"/>
+    <w:semiHidden/>
+    <w:unhideWhenUsed/>
+    <w:tblPr>
+      <w:tblInd w:w="0" w:type="dxa"/>
+      <w:tblCellMar>
+        <w:top w:w="0" w:type="dxa"/>
+        <w:left w:w="108" w:type="dxa"/>
+        <w:bottom w:w="0" w:type="dxa"/>
+        <w:right w:w="108" w:type="dxa"/>
+      </w:tblCellMar>
+    </w:tblPr>
+  </w:style>
+  <w:style w:type="numbering" w:default="1" w:styleId="Ingenoversigt">
+    <w:name w:val="No List"/>
+    <w:uiPriority w:val="99"/>
+    <w:semiHidden/>
+    <w:unhideWhenUsed/>
+  </w:style>
+  <w:style w:type="character" w:styleId="Pladsholdertekst">
+    <w:name w:val="Placeholder Text"/>
+    <w:basedOn w:val="Standardskrifttypeiafsnit"/>
+    <w:uiPriority w:val="99"/>
+    <w:semiHidden/>
+    <w:rsid w:val="00E14435"/>
+    <w:rPr>
+      <w:color w:val="808080"/>
+    </w:rPr>
+  </w:style>
+</w:styles>
+</file>
+
+<file path=word/glossary/webSettings.xml><?xml version="1.0" encoding="utf-8"?>
+<w:webSettings xmlns:mc="http://schemas.openxmlformats.org/markup-compatibility/2006" xmlns:r="http://schemas.openxmlformats.org/officeDocument/2006/relationships" xmlns:w="http://schemas.openxmlformats.org/wordprocessingml/2006/main" xmlns:w14="http://schemas.microsoft.com/office/word/2010/wordml" xmlns:w15="http://schemas.microsoft.com/office/word/2012/wordml" xmlns:w16cid="http://schemas.microsoft.com/office/word/2016/wordml/cid" xmlns:w16se="http://schemas.microsoft.com/office/word/2015/wordml/symex" mc:Ignorable="w14 w15 w16se w16cid">
+  <w:optimizeForBrowser/>
+  <w:allowPNG/>
+</w:webSettings>
 </file>
 
 <file path=word/theme/theme1.xml><?xml version="1.0" encoding="utf-8"?>
@@ -1831,7 +3473,7 @@
 </file>
 
 <file path=customXml/itemProps1.xml><?xml version="1.0" encoding="utf-8"?>
-<ds:datastoreItem xmlns:ds="http://schemas.openxmlformats.org/officeDocument/2006/customXml" ds:itemID="{ECCC4C1F-368D-45C3-8865-C2A6CAF85716}">
+<ds:datastoreItem xmlns:ds="http://schemas.openxmlformats.org/officeDocument/2006/customXml" ds:itemID="{6F4DCB91-EEE9-409A-A23F-6728ED2C16A3}">
   <ds:schemaRefs>
     <ds:schemaRef ds:uri="http://schemas.openxmlformats.org/officeDocument/2006/bibliography"/>
   </ds:schemaRefs>

</xml_diff>

<commit_message>
Opdatering faseplan og suggestions
</commit_message>
<xml_diff>
--- a/Faseplan.docx
+++ b/Faseplan.docx
@@ -209,7 +209,6 @@
         <w:tab/>
       </w:r>
     </w:p>
-    <w:p/>
     <w:p>
       <w:pPr>
         <w:pStyle w:val="Listeafsnit"/>
@@ -322,6 +321,7 @@
             <w14:uncheckedState w14:val="2610" w14:font="MS Gothic"/>
           </w14:checkbox>
         </w:sdtPr>
+        <w:sdtEndPr/>
         <w:sdtContent>
           <w:r>
             <w:rPr>
@@ -346,6 +346,143 @@
       <w:sdt>
         <w:sdtPr>
           <w:id w:val="-1684275954"/>
+          <w14:checkbox>
+            <w14:checked w14:val="1"/>
+            <w14:checkedState w14:val="2612" w14:font="MS Gothic"/>
+            <w14:uncheckedState w14:val="2610" w14:font="MS Gothic"/>
+          </w14:checkbox>
+        </w:sdtPr>
+        <w:sdtEndPr/>
+        <w:sdtContent>
+          <w:r>
+            <w:rPr>
+              <w:rFonts w:ascii="MS Gothic" w:eastAsia="MS Gothic" w:hAnsi="MS Gothic" w:hint="eastAsia"/>
+            </w:rPr>
+            <w:t>☒</w:t>
+          </w:r>
+        </w:sdtContent>
+      </w:sdt>
+      <w:r>
+        <w:t>Rasmus og Christian laver SD.</w:t>
+      </w:r>
+    </w:p>
+    <w:p>
+      <w:pPr>
+        <w:pStyle w:val="Listeafsnit"/>
+        <w:ind w:left="1080"/>
+        <w:rPr>
+          <w:lang w:val="en-US"/>
+        </w:rPr>
+      </w:pPr>
+      <w:sdt>
+        <w:sdtPr>
+          <w:rPr>
+            <w:lang w:val="en-US"/>
+          </w:rPr>
+          <w:id w:val="1124814855"/>
+          <w14:checkbox>
+            <w14:checked w14:val="1"/>
+            <w14:checkedState w14:val="2612" w14:font="MS Gothic"/>
+            <w14:uncheckedState w14:val="2610" w14:font="MS Gothic"/>
+          </w14:checkbox>
+        </w:sdtPr>
+        <w:sdtEndPr/>
+        <w:sdtContent>
+          <w:r>
+            <w:rPr>
+              <w:rFonts w:ascii="MS Gothic" w:eastAsia="MS Gothic" w:hAnsi="MS Gothic" w:hint="eastAsia"/>
+              <w:lang w:val="en-US"/>
+            </w:rPr>
+            <w:t>☒</w:t>
+          </w:r>
+        </w:sdtContent>
+      </w:sdt>
+      <w:r>
+        <w:rPr>
+          <w:lang w:val="en-US"/>
+        </w:rPr>
+        <w:t>Martin laver DCD</w:t>
+      </w:r>
+      <w:r>
+        <w:rPr>
+          <w:lang w:val="en-US"/>
+        </w:rPr>
+        <w:t xml:space="preserve"> (Design Class Diagram)</w:t>
+      </w:r>
+      <w:r>
+        <w:rPr>
+          <w:lang w:val="en-US"/>
+        </w:rPr>
+        <w:t>.</w:t>
+      </w:r>
+    </w:p>
+    <w:p>
+      <w:pPr>
+        <w:pStyle w:val="Listeafsnit"/>
+        <w:ind w:left="1080"/>
+        <w:rPr>
+          <w:lang w:val="en-US"/>
+        </w:rPr>
+      </w:pPr>
+    </w:p>
+    <w:p>
+      <w:pPr>
+        <w:pStyle w:val="Listeafsnit"/>
+        <w:ind w:left="1080"/>
+      </w:pPr>
+      <w:r>
+        <w:t>*Færdig med ovenstående til onsdag morgen*.</w:t>
+      </w:r>
+    </w:p>
+    <w:p>
+      <w:pPr>
+        <w:pStyle w:val="Listeafsnit"/>
+        <w:ind w:left="1080"/>
+      </w:pPr>
+      <w:sdt>
+        <w:sdtPr>
+          <w:id w:val="-889882108"/>
+          <w14:checkbox>
+            <w14:checked w14:val="1"/>
+            <w14:checkedState w14:val="2612" w14:font="MS Gothic"/>
+            <w14:uncheckedState w14:val="2610" w14:font="MS Gothic"/>
+          </w14:checkbox>
+        </w:sdtPr>
+        <w:sdtEndPr/>
+        <w:sdtContent>
+          <w:r>
+            <w:rPr>
+              <w:rFonts w:ascii="MS Gothic" w:eastAsia="MS Gothic" w:hAnsi="MS Gothic" w:hint="eastAsia"/>
+            </w:rPr>
+            <w:t>☒</w:t>
+          </w:r>
+        </w:sdtContent>
+      </w:sdt>
+      <w:r>
+        <w:t>Påbegynd opsætning af kodedel</w:t>
+      </w:r>
+      <w:r>
+        <w:t>en</w:t>
+      </w:r>
+      <w:r>
+        <w:t>.</w:t>
+      </w:r>
+    </w:p>
+    <w:p>
+      <w:pPr>
+        <w:pStyle w:val="Overskrift2"/>
+      </w:pPr>
+      <w:r>
+        <w:t>Torsdag:</w:t>
+      </w:r>
+    </w:p>
+    <w:p>
+      <w:pPr>
+        <w:ind w:left="709"/>
+      </w:pPr>
+      <w:sdt>
+        <w:sdtPr>
+          <w:id w:val="1643229804"/>
           <w14:checkbox>
             <w14:checked w14:val="1"/>
             <w14:checkedState w14:val="2612" w14:font="MS Gothic"/>
@@ -362,17 +499,29 @@
         </w:sdtContent>
       </w:sdt>
       <w:r>
-        <w:t>Rasmus og Christian laver SD.</w:t>
-      </w:r>
-    </w:p>
-    <w:p>
-      <w:pPr>
-        <w:pStyle w:val="Listeafsnit"/>
-        <w:ind w:left="1080"/>
-      </w:pPr>
+        <w:t xml:space="preserve">Formand – </w:t>
+      </w:r>
+      <w:proofErr w:type="spellStart"/>
+      <w:proofErr w:type="gramStart"/>
+      <w:r>
+        <w:t>opretMedlem</w:t>
+      </w:r>
+      <w:proofErr w:type="spellEnd"/>
+      <w:r>
+        <w:t>(</w:t>
+      </w:r>
+      <w:proofErr w:type="gramEnd"/>
+      <w:r>
+        <w:t>) færdig</w:t>
+      </w:r>
+      <w:bookmarkStart w:id="0" w:name="_GoBack"/>
+      <w:bookmarkEnd w:id="0"/>
+      <w:r>
+        <w:br/>
+      </w:r>
       <w:sdt>
         <w:sdtPr>
-          <w:id w:val="1124814855"/>
+          <w:id w:val="132839020"/>
           <w14:checkbox>
             <w14:checked w14:val="1"/>
             <w14:checkedState w14:val="2612" w14:font="MS Gothic"/>
@@ -389,76 +538,69 @@
         </w:sdtContent>
       </w:sdt>
       <w:r>
-        <w:t>Martin laver DCD.</w:t>
-      </w:r>
-    </w:p>
-    <w:p>
-      <w:pPr>
-        <w:pStyle w:val="Listeafsnit"/>
-        <w:ind w:left="1080"/>
-      </w:pPr>
-    </w:p>
-    <w:p>
-      <w:pPr>
-        <w:pStyle w:val="Listeafsnit"/>
-        <w:ind w:left="1080"/>
-      </w:pPr>
-      <w:r>
-        <w:t>*Færdig med ovenstående til onsdag morgen*.</w:t>
-      </w:r>
-    </w:p>
-    <w:p>
-      <w:pPr>
-        <w:pStyle w:val="Listeafsnit"/>
-        <w:ind w:left="1080"/>
-      </w:pPr>
-      <w:sdt>
-        <w:sdtPr>
-          <w:id w:val="-889882108"/>
-          <w14:checkbox>
-            <w14:checked w14:val="1"/>
-            <w14:checkedState w14:val="2612" w14:font="MS Gothic"/>
-            <w14:uncheckedState w14:val="2610" w14:font="MS Gothic"/>
-          </w14:checkbox>
-        </w:sdtPr>
-        <w:sdtContent>
-          <w:r>
-            <w:rPr>
-              <w:rFonts w:ascii="MS Gothic" w:eastAsia="MS Gothic" w:hAnsi="MS Gothic" w:hint="eastAsia"/>
-            </w:rPr>
-            <w:t>☒</w:t>
-          </w:r>
-        </w:sdtContent>
-      </w:sdt>
-      <w:r>
-        <w:t>Påbegynd opsætning af kodedel</w:t>
-      </w:r>
-      <w:r>
-        <w:t>en</w:t>
-      </w:r>
-      <w:r>
-        <w:t>.</w:t>
+        <w:t xml:space="preserve">Iteration </w:t>
+      </w:r>
+      <w:r>
+        <w:sym w:font="Wingdings" w:char="F0E0"/>
+      </w:r>
+      <w:r>
+        <w:t xml:space="preserve"> Gennemgang (</w:t>
+      </w:r>
+      <w:proofErr w:type="spellStart"/>
+      <w:r>
+        <w:t>review</w:t>
+      </w:r>
+      <w:proofErr w:type="spellEnd"/>
+      <w:r>
+        <w:t>), opdatering af SSD UC001</w:t>
       </w:r>
     </w:p>
     <w:p>
       <w:pPr>
         <w:pStyle w:val="Overskrift2"/>
       </w:pPr>
-      <w:commentRangeStart w:id="0"/>
-      <w:r>
-        <w:t>TORSDAG</w:t>
-      </w:r>
-      <w:commentRangeEnd w:id="0"/>
+      <w:r>
+        <w:t>Fredag</w:t>
+      </w:r>
+      <w:commentRangeStart w:id="1"/>
       <w:r>
         <w:rPr>
           <w:rStyle w:val="Kommentarhenvisning"/>
           <w:caps w:val="0"/>
           <w:spacing w:val="0"/>
         </w:rPr>
-        <w:commentReference w:id="0"/>
+        <w:commentReference w:id="2"/>
+      </w:r>
+      <w:commentRangeEnd w:id="1"/>
+      <w:r>
+        <w:rPr>
+          <w:rStyle w:val="Kommentarhenvisning"/>
+          <w:caps w:val="0"/>
+          <w:spacing w:val="0"/>
+        </w:rPr>
+        <w:commentReference w:id="1"/>
       </w:r>
       <w:r>
         <w:t>:</w:t>
+      </w:r>
+      <w:r>
+        <w:t xml:space="preserve"> </w:t>
+      </w:r>
+      <w:r>
+        <w:br/>
+      </w:r>
+      <w:r>
+        <w:rPr>
+          <w:i/>
+          <w:sz w:val="18"/>
+        </w:rPr>
+        <w:t>Gennemgang og reflektioner for første uge.</w:t>
+      </w:r>
+      <w:r>
+        <w:rPr>
+          <w:sz w:val="18"/>
+        </w:rPr>
+        <w:t xml:space="preserve"> </w:t>
       </w:r>
     </w:p>
     <w:p>
@@ -475,6 +617,7 @@
             <w14:uncheckedState w14:val="2610" w14:font="MS Gothic"/>
           </w14:checkbox>
         </w:sdtPr>
+        <w:sdtEndPr/>
         <w:sdtContent>
           <w:r>
             <w:rPr>
@@ -502,6 +645,7 @@
             <w14:uncheckedState w14:val="2610" w14:font="MS Gothic"/>
           </w14:checkbox>
         </w:sdtPr>
+        <w:sdtEndPr/>
         <w:sdtContent>
           <w:r>
             <w:rPr>
@@ -512,12 +656,7 @@
         </w:sdtContent>
       </w:sdt>
       <w:r>
-        <w:t xml:space="preserve">Se på Use Cases </w:t>
-      </w:r>
-      <w:bookmarkStart w:id="1" w:name="_GoBack"/>
-      <w:bookmarkEnd w:id="1"/>
-      <w:r>
-        <w:t xml:space="preserve">og tal om hvordan kode løsningen skal være. </w:t>
+        <w:t xml:space="preserve">Se på Use Cases og tal om hvordan kode løsningen skal være. </w:t>
       </w:r>
     </w:p>
     <w:p>
@@ -532,6 +671,7 @@
             <w:docPart w:val="DefaultPlaceholder_-1854013440"/>
           </w:placeholder>
         </w:sdtPr>
+        <w:sdtEndPr/>
         <w:sdtContent>
           <w:sdt>
             <w:sdtPr>
@@ -542,6 +682,7 @@
                 <w14:uncheckedState w14:val="2610" w14:font="MS Gothic"/>
               </w14:checkbox>
             </w:sdtPr>
+            <w:sdtEndPr/>
             <w:sdtContent>
               <w:r>
                 <w:rPr>
@@ -571,6 +712,7 @@
             <w14:uncheckedState w14:val="2610" w14:font="MS Gothic"/>
           </w14:checkbox>
         </w:sdtPr>
+        <w:sdtEndPr/>
         <w:sdtContent>
           <w:r>
             <w:rPr>
@@ -598,6 +740,7 @@
             <w14:uncheckedState w14:val="2610" w14:font="MS Gothic"/>
           </w14:checkbox>
         </w:sdtPr>
+        <w:sdtEndPr/>
         <w:sdtContent>
           <w:r>
             <w:rPr>
@@ -625,6 +768,7 @@
             <w14:uncheckedState w14:val="2610" w14:font="MS Gothic"/>
           </w14:checkbox>
         </w:sdtPr>
+        <w:sdtEndPr/>
         <w:sdtContent>
           <w:r>
             <w:rPr>
@@ -637,16 +781,16 @@
       <w:r>
         <w:t xml:space="preserve">Hvad forventes af </w:t>
       </w:r>
-      <w:commentRangeStart w:id="2"/>
+      <w:commentRangeStart w:id="3"/>
       <w:r>
         <w:t>hinanden</w:t>
       </w:r>
-      <w:commentRangeEnd w:id="2"/>
+      <w:commentRangeEnd w:id="3"/>
       <w:r>
         <w:rPr>
           <w:rStyle w:val="Kommentarhenvisning"/>
         </w:rPr>
-        <w:commentReference w:id="2"/>
+        <w:commentReference w:id="3"/>
       </w:r>
       <w:r>
         <w:t xml:space="preserve">. </w:t>
@@ -666,6 +810,7 @@
             <w14:uncheckedState w14:val="2610" w14:font="MS Gothic"/>
           </w14:checkbox>
         </w:sdtPr>
+        <w:sdtEndPr/>
         <w:sdtContent>
           <w:r>
             <w:rPr>
@@ -676,16 +821,7 @@
         </w:sdtContent>
       </w:sdt>
       <w:r>
-        <w:t>K</w:t>
-      </w:r>
-      <w:r>
-        <w:rPr>
-          <w:rStyle w:val="Kommentarhenvisning"/>
-        </w:rPr>
-        <w:commentReference w:id="3"/>
-      </w:r>
-      <w:r>
-        <w:t>an vi nå vores mål?</w:t>
+        <w:t>Kan vi nå vores mål?</w:t>
       </w:r>
     </w:p>
     <w:p>
@@ -702,6 +838,7 @@
             <w14:uncheckedState w14:val="2610" w14:font="MS Gothic"/>
           </w14:checkbox>
         </w:sdtPr>
+        <w:sdtEndPr/>
         <w:sdtContent>
           <w:r>
             <w:rPr>
@@ -759,6 +896,212 @@
     </w:p>
     <w:p>
       <w:pPr>
+        <w:pStyle w:val="Overskrift2"/>
+      </w:pPr>
+      <w:r>
+        <w:t>Mandag:</w:t>
+      </w:r>
+    </w:p>
+    <w:p>
+      <w:pPr>
+        <w:ind w:left="709"/>
+      </w:pPr>
+      <w:sdt>
+        <w:sdtPr>
+          <w:id w:val="539397358"/>
+          <w14:checkbox>
+            <w14:checked w14:val="0"/>
+            <w14:checkedState w14:val="2612" w14:font="MS Gothic"/>
+            <w14:uncheckedState w14:val="2610" w14:font="MS Gothic"/>
+          </w14:checkbox>
+        </w:sdtPr>
+        <w:sdtContent>
+          <w:r>
+            <w:rPr>
+              <w:rFonts w:ascii="MS Gothic" w:eastAsia="MS Gothic" w:hAnsi="MS Gothic" w:hint="eastAsia"/>
+            </w:rPr>
+            <w:t>☐</w:t>
+          </w:r>
+        </w:sdtContent>
+      </w:sdt>
+      <w:r>
+        <w:t xml:space="preserve">Træner – </w:t>
+      </w:r>
+      <w:proofErr w:type="spellStart"/>
+      <w:proofErr w:type="gramStart"/>
+      <w:r>
+        <w:t>printListe</w:t>
+      </w:r>
+      <w:proofErr w:type="spellEnd"/>
+      <w:r>
+        <w:t>(</w:t>
+      </w:r>
+      <w:proofErr w:type="gramEnd"/>
+      <w:r>
+        <w:t>)  færdig</w:t>
+      </w:r>
+      <w:r>
+        <w:br/>
+      </w:r>
+      <w:sdt>
+        <w:sdtPr>
+          <w:id w:val="1596977967"/>
+          <w14:checkbox>
+            <w14:checked w14:val="0"/>
+            <w14:checkedState w14:val="2612" w14:font="MS Gothic"/>
+            <w14:uncheckedState w14:val="2610" w14:font="MS Gothic"/>
+          </w14:checkbox>
+        </w:sdtPr>
+        <w:sdtContent>
+          <w:r>
+            <w:rPr>
+              <w:rFonts w:ascii="MS Gothic" w:eastAsia="MS Gothic" w:hAnsi="MS Gothic" w:hint="eastAsia"/>
+            </w:rPr>
+            <w:t>☐</w:t>
+          </w:r>
+        </w:sdtContent>
+      </w:sdt>
+      <w:r>
+        <w:t xml:space="preserve">Iteration – gennemgang, opdatering og </w:t>
+      </w:r>
+      <w:proofErr w:type="spellStart"/>
+      <w:r>
+        <w:t>opsumering</w:t>
+      </w:r>
+      <w:proofErr w:type="spellEnd"/>
+      <w:r>
+        <w:t xml:space="preserve"> </w:t>
+      </w:r>
+    </w:p>
+    <w:p>
+      <w:pPr>
+        <w:pStyle w:val="Overskrift2"/>
+      </w:pPr>
+      <w:r>
+        <w:t>Onsdag</w:t>
+      </w:r>
+    </w:p>
+    <w:p>
+      <w:pPr>
+        <w:ind w:left="709"/>
+      </w:pPr>
+      <w:sdt>
+        <w:sdtPr>
+          <w:id w:val="-822657789"/>
+          <w14:checkbox>
+            <w14:checked w14:val="0"/>
+            <w14:checkedState w14:val="2612" w14:font="MS Gothic"/>
+            <w14:uncheckedState w14:val="2610" w14:font="MS Gothic"/>
+          </w14:checkbox>
+        </w:sdtPr>
+        <w:sdtContent>
+          <w:r>
+            <w:rPr>
+              <w:rFonts w:ascii="MS Gothic" w:eastAsia="MS Gothic" w:hAnsi="MS Gothic" w:hint="eastAsia"/>
+            </w:rPr>
+            <w:t>☐</w:t>
+          </w:r>
+        </w:sdtContent>
+      </w:sdt>
+      <w:r>
+        <w:t xml:space="preserve">Kasserer – </w:t>
+      </w:r>
+      <w:proofErr w:type="spellStart"/>
+      <w:proofErr w:type="gramStart"/>
+      <w:r>
+        <w:t>visRestance</w:t>
+      </w:r>
+      <w:proofErr w:type="spellEnd"/>
+      <w:r>
+        <w:t>(</w:t>
+      </w:r>
+      <w:proofErr w:type="gramEnd"/>
+      <w:r>
+        <w:t>) færdig</w:t>
+      </w:r>
+      <w:r>
+        <w:br/>
+      </w:r>
+      <w:sdt>
+        <w:sdtPr>
+          <w:id w:val="1148170038"/>
+          <w14:checkbox>
+            <w14:checked w14:val="0"/>
+            <w14:checkedState w14:val="2612" w14:font="MS Gothic"/>
+            <w14:uncheckedState w14:val="2610" w14:font="MS Gothic"/>
+          </w14:checkbox>
+        </w:sdtPr>
+        <w:sdtContent>
+          <w:r>
+            <w:rPr>
+              <w:rFonts w:ascii="MS Gothic" w:eastAsia="MS Gothic" w:hAnsi="MS Gothic" w:hint="eastAsia"/>
+            </w:rPr>
+            <w:t>☐</w:t>
+          </w:r>
+        </w:sdtContent>
+      </w:sdt>
+      <w:r>
+        <w:t xml:space="preserve">Iteration </w:t>
+      </w:r>
+    </w:p>
+    <w:p>
+      <w:pPr>
+        <w:pStyle w:val="Overskrift2"/>
+        <w:rPr>
+          <w:i/>
+          <w:sz w:val="18"/>
+        </w:rPr>
+      </w:pPr>
+      <w:r>
+        <w:t>Fredag:</w:t>
+      </w:r>
+      <w:r>
+        <w:br/>
+      </w:r>
+      <w:r>
+        <w:rPr>
+          <w:i/>
+          <w:sz w:val="18"/>
+        </w:rPr>
+        <w:t xml:space="preserve">Gennemgang (review), opdatering og opsummering. </w:t>
+      </w:r>
+      <w:r>
+        <w:rPr>
+          <w:i/>
+          <w:sz w:val="18"/>
+        </w:rPr>
+        <w:t xml:space="preserve">reflektioner for </w:t>
+      </w:r>
+      <w:r>
+        <w:rPr>
+          <w:i/>
+          <w:sz w:val="18"/>
+        </w:rPr>
+        <w:t xml:space="preserve">anden </w:t>
+      </w:r>
+      <w:r>
+        <w:rPr>
+          <w:i/>
+          <w:sz w:val="18"/>
+        </w:rPr>
+        <w:t>uge.</w:t>
+      </w:r>
+      <w:r>
+        <w:rPr>
+          <w:sz w:val="18"/>
+        </w:rPr>
+        <w:t xml:space="preserve"> </w:t>
+      </w:r>
+      <w:r>
+        <w:rPr>
+          <w:i/>
+          <w:sz w:val="18"/>
+        </w:rPr>
+        <w:t xml:space="preserve"> </w:t>
+      </w:r>
+    </w:p>
+    <w:p>
+      <w:pPr>
         <w:pStyle w:val="Listeafsnit"/>
       </w:pPr>
       <w:sdt>
@@ -809,6 +1152,9 @@
       </w:sdt>
       <w:r>
         <w:t>Justeringer i design.</w:t>
+      </w:r>
+      <w:r>
+        <w:t xml:space="preserve"> Gøres ved iterationerne. </w:t>
       </w:r>
     </w:p>
     <w:p>
@@ -940,7 +1286,7 @@
 
 <file path=word/comments.xml><?xml version="1.0" encoding="utf-8"?>
 <w:comments xmlns:wpc="http://schemas.microsoft.com/office/word/2010/wordprocessingCanvas" xmlns:cx="http://schemas.microsoft.com/office/drawing/2014/chartex" xmlns:cx1="http://schemas.microsoft.com/office/drawing/2015/9/8/chartex" xmlns:cx2="http://schemas.microsoft.com/office/drawing/2015/10/21/chartex" xmlns:cx3="http://schemas.microsoft.com/office/drawing/2016/5/9/chartex" xmlns:cx4="http://schemas.microsoft.com/office/drawing/2016/5/10/chartex" xmlns:cx5="http://schemas.microsoft.com/office/drawing/2016/5/11/chartex" xmlns:cx6="http://schemas.microsoft.com/office/drawing/2016/5/12/chartex" xmlns:cx7="http://schemas.microsoft.com/office/drawing/2016/5/13/chartex" xmlns:cx8="http://schemas.microsoft.com/office/drawing/2016/5/14/chartex" xmlns:mc="http://schemas.openxmlformats.org/markup-compatibility/2006" xmlns:aink="http://schemas.microsoft.com/office/drawing/2016/ink" xmlns:am3d="http://schemas.microsoft.com/office/drawing/2017/model3d" xmlns:o="urn:schemas-microsoft-com:office:office" xmlns:r="http://schemas.openxmlformats.org/officeDocument/2006/relationships" xmlns:m="http://schemas.openxmlformats.org/officeDocument/2006/math" xmlns:v="urn:schemas-microsoft-com:vml" xmlns:wp14="http://schemas.microsoft.com/office/word/2010/wordprocessingDrawing" xmlns:wp="http://schemas.openxmlformats.org/drawingml/2006/wordprocessingDrawing" xmlns:w10="urn:schemas-microsoft-com:office:word" xmlns:w="http://schemas.openxmlformats.org/wordprocessingml/2006/main" xmlns:w14="http://schemas.microsoft.com/office/word/2010/wordml" xmlns:w15="http://schemas.microsoft.com/office/word/2012/wordml" xmlns:w16cid="http://schemas.microsoft.com/office/word/2016/wordml/cid" xmlns:w16se="http://schemas.microsoft.com/office/word/2015/wordml/symex" xmlns:wpg="http://schemas.microsoft.com/office/word/2010/wordprocessingGroup" xmlns:wpi="http://schemas.microsoft.com/office/word/2010/wordprocessingInk" xmlns:wne="http://schemas.microsoft.com/office/word/2006/wordml" xmlns:wps="http://schemas.microsoft.com/office/word/2010/wordprocessingShape" mc:Ignorable="w14 w15 w16se w16cid wp14">
-  <w:comment w:id="0" w:author="Casper Frost" w:date="2017-11-21T23:26:00Z" w:initials="CF">
+  <w:comment w:id="2" w:author="Casper Frost" w:date="2017-11-21T23:26:00Z" w:initials="CF">
     <w:p>
       <w:pPr>
         <w:pStyle w:val="Kommentartekst"/>
@@ -976,7 +1322,7 @@
       </w:r>
     </w:p>
   </w:comment>
-  <w:comment w:id="2" w:author="Martin Løseth Jensen" w:date="2017-11-21T21:35:00Z" w:initials="MLJ">
+  <w:comment w:id="1" w:author="Martin Løseth Jensen" w:date="2017-11-24T07:46:00Z" w:initials="MLJ">
     <w:p>
       <w:pPr>
         <w:pStyle w:val="Kommentartekst"/>
@@ -988,27 +1334,29 @@
         <w:annotationRef/>
       </w:r>
       <w:r>
-        <w:t xml:space="preserve">Forventer vi at man bruger tid derhjemme? </w:t>
-      </w:r>
-    </w:p>
-    <w:p>
-      <w:pPr>
-        <w:pStyle w:val="Kommentartekst"/>
-      </w:pPr>
-      <w:r>
-        <w:t xml:space="preserve">Er man usikker på noget så søg </w:t>
-      </w:r>
-      <w:proofErr w:type="gramStart"/>
-      <w:r>
-        <w:t>svar(</w:t>
-      </w:r>
-      <w:proofErr w:type="gramEnd"/>
-      <w:r>
-        <w:t>internettet eller hos andre)</w:t>
+        <w:t xml:space="preserve">Ja det er en fed ide </w:t>
+      </w:r>
+      <w:r>
+        <w:rPr>
+          <mc:AlternateContent>
+            <mc:Choice Requires="w16se"/>
+            <mc:Fallback>
+              <w:rFonts w:ascii="Segoe UI Emoji" w:eastAsia="Segoe UI Emoji" w:hAnsi="Segoe UI Emoji" w:cs="Segoe UI Emoji"/>
+            </mc:Fallback>
+          </mc:AlternateContent>
+        </w:rPr>
+        <mc:AlternateContent>
+          <mc:Choice Requires="w16se">
+            <w16se:symEx w16se:font="Segoe UI Emoji" w16se:char="1F60A"/>
+          </mc:Choice>
+          <mc:Fallback>
+            <w:t>😊</w:t>
+          </mc:Fallback>
+        </mc:AlternateContent>
       </w:r>
     </w:p>
   </w:comment>
-  <w:comment w:id="3" w:author="Martin Løseth Jensen" w:date="2017-11-21T21:35:00Z" w:initials="MLJ">
+  <w:comment w:id="3" w:author="Martin Løseth Jensen [2]" w:date="2017-11-21T21:35:00Z" w:initials="MLJ">
     <w:p>
       <w:pPr>
         <w:pStyle w:val="Kommentartekst"/>
@@ -1019,9 +1367,28 @@
         </w:rPr>
         <w:annotationRef/>
       </w:r>
+      <w:r>
+        <w:t xml:space="preserve">Forventer vi at man bruger tid derhjemme? </w:t>
+      </w:r>
+    </w:p>
+    <w:p>
+      <w:pPr>
+        <w:pStyle w:val="Kommentartekst"/>
+      </w:pPr>
+      <w:r>
+        <w:t xml:space="preserve">Er man usikker på noget så søg </w:t>
+      </w:r>
+      <w:proofErr w:type="gramStart"/>
+      <w:r>
+        <w:t>svar(</w:t>
+      </w:r>
+      <w:proofErr w:type="gramEnd"/>
+      <w:r>
+        <w:t>internettet eller hos andre)</w:t>
+      </w:r>
     </w:p>
   </w:comment>
-  <w:comment w:id="4" w:author="Martin Løseth Jensen [2]" w:date="2017-11-17T11:48:00Z" w:initials="MLJ">
+  <w:comment w:id="4" w:author="Martin Løseth Jensen" w:date="2017-11-17T11:48:00Z" w:initials="MLJ">
     <w:p>
       <w:pPr>
         <w:pStyle w:val="Kommentartekst"/>
@@ -1053,7 +1420,7 @@
       </w:r>
     </w:p>
   </w:comment>
-  <w:comment w:id="6" w:author="Martin Løseth Jensen [2]" w:date="2017-11-17T23:38:00Z" w:initials="MLJ">
+  <w:comment w:id="6" w:author="Martin Løseth Jensen" w:date="2017-11-17T23:38:00Z" w:initials="MLJ">
     <w:p>
       <w:pPr>
         <w:pStyle w:val="Kommentartekst"/>
@@ -1095,8 +1462,8 @@
 <file path=word/commentsExtended.xml><?xml version="1.0" encoding="utf-8"?>
 <w15:commentsEx xmlns:wpc="http://schemas.microsoft.com/office/word/2010/wordprocessingCanvas" xmlns:cx="http://schemas.microsoft.com/office/drawing/2014/chartex" xmlns:cx1="http://schemas.microsoft.com/office/drawing/2015/9/8/chartex" xmlns:cx2="http://schemas.microsoft.com/office/drawing/2015/10/21/chartex" xmlns:cx3="http://schemas.microsoft.com/office/drawing/2016/5/9/chartex" xmlns:cx4="http://schemas.microsoft.com/office/drawing/2016/5/10/chartex" xmlns:cx5="http://schemas.microsoft.com/office/drawing/2016/5/11/chartex" xmlns:cx6="http://schemas.microsoft.com/office/drawing/2016/5/12/chartex" xmlns:cx7="http://schemas.microsoft.com/office/drawing/2016/5/13/chartex" xmlns:cx8="http://schemas.microsoft.com/office/drawing/2016/5/14/chartex" xmlns:mc="http://schemas.openxmlformats.org/markup-compatibility/2006" xmlns:aink="http://schemas.microsoft.com/office/drawing/2016/ink" xmlns:am3d="http://schemas.microsoft.com/office/drawing/2017/model3d" xmlns:o="urn:schemas-microsoft-com:office:office" xmlns:r="http://schemas.openxmlformats.org/officeDocument/2006/relationships" xmlns:m="http://schemas.openxmlformats.org/officeDocument/2006/math" xmlns:v="urn:schemas-microsoft-com:vml" xmlns:wp14="http://schemas.microsoft.com/office/word/2010/wordprocessingDrawing" xmlns:wp="http://schemas.openxmlformats.org/drawingml/2006/wordprocessingDrawing" xmlns:w10="urn:schemas-microsoft-com:office:word" xmlns:w="http://schemas.openxmlformats.org/wordprocessingml/2006/main" xmlns:w14="http://schemas.microsoft.com/office/word/2010/wordml" xmlns:w15="http://schemas.microsoft.com/office/word/2012/wordml" xmlns:w16cid="http://schemas.microsoft.com/office/word/2016/wordml/cid" xmlns:w16se="http://schemas.microsoft.com/office/word/2015/wordml/symex" xmlns:wpg="http://schemas.microsoft.com/office/word/2010/wordprocessingGroup" xmlns:wpi="http://schemas.microsoft.com/office/word/2010/wordprocessingInk" xmlns:wne="http://schemas.microsoft.com/office/word/2006/wordml" xmlns:wps="http://schemas.microsoft.com/office/word/2010/wordprocessingShape" mc:Ignorable="w14 w15 w16se w16cid wp14">
   <w15:commentEx w15:paraId="6EA440F4" w15:done="0"/>
+  <w15:commentEx w15:paraId="770E1F82" w15:paraIdParent="6EA440F4" w15:done="0"/>
   <w15:commentEx w15:paraId="4383594B" w15:done="0"/>
-  <w15:commentEx w15:paraId="210567D1" w15:done="0"/>
   <w15:commentEx w15:paraId="01C7B645" w15:done="0"/>
   <w15:commentEx w15:paraId="3F606665" w15:paraIdParent="01C7B645" w15:done="0"/>
   <w15:commentEx w15:paraId="39CADDA8" w15:paraIdParent="01C7B645" w15:done="0"/>
@@ -1105,7 +1472,7 @@
 
 <file path=word/commentsIds.xml><?xml version="1.0" encoding="utf-8"?>
 <w16cid:commentsIds xmlns:wpc="http://schemas.microsoft.com/office/word/2010/wordprocessingCanvas" xmlns:cx="http://schemas.microsoft.com/office/drawing/2014/chartex" xmlns:cx1="http://schemas.microsoft.com/office/drawing/2015/9/8/chartex" xmlns:cx2="http://schemas.microsoft.com/office/drawing/2015/10/21/chartex" xmlns:cx3="http://schemas.microsoft.com/office/drawing/2016/5/9/chartex" xmlns:cx4="http://schemas.microsoft.com/office/drawing/2016/5/10/chartex" xmlns:cx5="http://schemas.microsoft.com/office/drawing/2016/5/11/chartex" xmlns:cx6="http://schemas.microsoft.com/office/drawing/2016/5/12/chartex" xmlns:cx7="http://schemas.microsoft.com/office/drawing/2016/5/13/chartex" xmlns:cx8="http://schemas.microsoft.com/office/drawing/2016/5/14/chartex" xmlns:mc="http://schemas.openxmlformats.org/markup-compatibility/2006" xmlns:aink="http://schemas.microsoft.com/office/drawing/2016/ink" xmlns:am3d="http://schemas.microsoft.com/office/drawing/2017/model3d" xmlns:o="urn:schemas-microsoft-com:office:office" xmlns:r="http://schemas.openxmlformats.org/officeDocument/2006/relationships" xmlns:m="http://schemas.openxmlformats.org/officeDocument/2006/math" xmlns:v="urn:schemas-microsoft-com:vml" xmlns:wp14="http://schemas.microsoft.com/office/word/2010/wordprocessingDrawing" xmlns:wp="http://schemas.openxmlformats.org/drawingml/2006/wordprocessingDrawing" xmlns:w10="urn:schemas-microsoft-com:office:word" xmlns:w="http://schemas.openxmlformats.org/wordprocessingml/2006/main" xmlns:w14="http://schemas.microsoft.com/office/word/2010/wordml" xmlns:w15="http://schemas.microsoft.com/office/word/2012/wordml" xmlns:w16cid="http://schemas.microsoft.com/office/word/2016/wordml/cid" xmlns:w16se="http://schemas.microsoft.com/office/word/2015/wordml/symex" xmlns:wpg="http://schemas.microsoft.com/office/word/2010/wordprocessingGroup" xmlns:wpi="http://schemas.microsoft.com/office/word/2010/wordprocessingInk" xmlns:wne="http://schemas.microsoft.com/office/word/2006/wordml" xmlns:wps="http://schemas.microsoft.com/office/word/2010/wordprocessingShape" mc:Ignorable="w14 w15 w16se w16cid wp14">
-  <w16cid:commentId w16cid:paraId="6EA440F4" w16cid:durableId="1DBF34A4"/>
+  <w16cid:commentId w16cid:paraId="770E1F82" w16cid:durableId="1DC24CD5"/>
   <w16cid:commentId w16cid:paraId="4383594B" w16cid:durableId="1DBF1AB6"/>
   <w16cid:commentId w16cid:paraId="01C7B645" w16cid:durableId="1DB94AF2"/>
   <w16cid:commentId w16cid:paraId="3F606665" w16cid:durableId="1DB95D75"/>
@@ -1470,10 +1837,10 @@
     <w15:presenceInfo w15:providerId="Windows Live" w15:userId="9c3b717de9679bc9"/>
   </w15:person>
   <w15:person w15:author="Martin Løseth Jensen">
-    <w15:presenceInfo w15:providerId="Windows Live" w15:userId="1d9ac721-38ba-4b1c-80a5-0aa265f7b494"/>
+    <w15:presenceInfo w15:providerId="Windows Live" w15:userId="3349c9dfd68668fa"/>
   </w15:person>
   <w15:person w15:author="Martin Løseth Jensen [2]">
-    <w15:presenceInfo w15:providerId="Windows Live" w15:userId="3349c9dfd68668fa"/>
+    <w15:presenceInfo w15:providerId="Windows Live" w15:userId="1d9ac721-38ba-4b1c-80a5-0aa265f7b494"/>
   </w15:person>
 </w15:people>
 </file>
@@ -2639,7 +3006,7 @@
     <w:charset w:val="00"/>
     <w:family w:val="swiss"/>
     <w:pitch w:val="variable"/>
-    <w:sig w:usb0="E00002FF" w:usb1="4000ACFF" w:usb2="00000001" w:usb3="00000000" w:csb0="0000019F" w:csb1="00000000"/>
+    <w:sig w:usb0="E0002AFF" w:usb1="C000247B" w:usb2="00000009" w:usb3="00000000" w:csb0="000001FF" w:csb1="00000000"/>
   </w:font>
   <w:font w:name="Courier New">
     <w:panose1 w:val="02070309020205020404"/>
@@ -2653,7 +3020,7 @@
     <w:charset w:val="00"/>
     <w:family w:val="roman"/>
     <w:pitch w:val="variable"/>
-    <w:sig w:usb0="E0002AFF" w:usb1="C0007843" w:usb2="00000009" w:usb3="00000000" w:csb0="000001FF" w:csb1="00000000"/>
+    <w:sig w:usb0="E0002EFF" w:usb1="C000785B" w:usb2="00000009" w:usb3="00000000" w:csb0="000001FF" w:csb1="00000000"/>
   </w:font>
   <w:font w:name="Wingdings">
     <w:panose1 w:val="05000000000000000000"/>
@@ -2674,7 +3041,7 @@
     <w:charset w:val="00"/>
     <w:family w:val="swiss"/>
     <w:pitch w:val="variable"/>
-    <w:sig w:usb0="A00002EF" w:usb1="4000207B" w:usb2="00000000" w:usb3="00000000" w:csb0="0000009F" w:csb1="00000000"/>
+    <w:sig w:usb0="E0002AFF" w:usb1="C000247B" w:usb2="00000009" w:usb3="00000000" w:csb0="000001FF" w:csb1="00000000"/>
   </w:font>
   <w:font w:name="Segoe UI">
     <w:panose1 w:val="020B0502040204020203"/>
@@ -2690,6 +3057,13 @@
     <w:family w:val="modern"/>
     <w:pitch w:val="fixed"/>
     <w:sig w:usb0="E00002FF" w:usb1="6AC7FDFB" w:usb2="08000012" w:usb3="00000000" w:csb0="0002009F" w:csb1="00000000"/>
+  </w:font>
+  <w:font w:name="Segoe UI Emoji">
+    <w:panose1 w:val="020B0502040204020203"/>
+    <w:charset w:val="00"/>
+    <w:family w:val="swiss"/>
+    <w:pitch w:val="variable"/>
+    <w:sig w:usb0="00000003" w:usb1="02000000" w:usb2="00000000" w:usb3="00000000" w:csb0="00000001" w:csb1="00000000"/>
   </w:font>
 </w:fonts>
 </file>
@@ -2711,7 +3085,9 @@
   </w:compat>
   <w:rsids>
     <w:rsidRoot w:val="00E14435"/>
+    <w:rsid w:val="001503DF"/>
     <w:rsid w:val="002E60EB"/>
+    <w:rsid w:val="007D5B88"/>
     <w:rsid w:val="00E14435"/>
   </w:rsids>
   <m:mathPr>
@@ -3480,7 +3856,7 @@
 </file>
 
 <file path=customXml/itemProps1.xml><?xml version="1.0" encoding="utf-8"?>
-<ds:datastoreItem xmlns:ds="http://schemas.openxmlformats.org/officeDocument/2006/customXml" ds:itemID="{5C593DB0-548B-48D6-A66B-1E84C2A6189C}">
+<ds:datastoreItem xmlns:ds="http://schemas.openxmlformats.org/officeDocument/2006/customXml" ds:itemID="{CB48BA5B-3095-47D6-A4A7-FB1F0A2FEAD6}">
   <ds:schemaRefs>
     <ds:schemaRef ds:uri="http://schemas.openxmlformats.org/officeDocument/2006/bibliography"/>
   </ds:schemaRefs>

</xml_diff>

<commit_message>
Rettelser i faseplan, rapport, SSD og UC's
</commit_message>
<xml_diff>
--- a/Faseplan.docx
+++ b/Faseplan.docx
@@ -1474,7 +1474,7 @@
         <w:sdtPr>
           <w:id w:val="-908692767"/>
           <w14:checkbox>
-            <w14:checked w14:val="0"/>
+            <w14:checked w14:val="1"/>
             <w14:checkedState w14:val="2612" w14:font="MS Gothic"/>
             <w14:uncheckedState w14:val="2610" w14:font="MS Gothic"/>
           </w14:checkbox>
@@ -1484,7 +1484,7 @@
             <w:rPr>
               <w:rFonts w:ascii="MS Gothic" w:eastAsia="MS Gothic" w:hAnsi="MS Gothic" w:hint="eastAsia"/>
             </w:rPr>
-            <w:t>☐</w:t>
+            <w:t>☒</w:t>
           </w:r>
         </w:sdtContent>
       </w:sdt>
@@ -1504,7 +1504,7 @@
         <w:sdtPr>
           <w:id w:val="1159354429"/>
           <w14:checkbox>
-            <w14:checked w14:val="0"/>
+            <w14:checked w14:val="1"/>
             <w14:checkedState w14:val="2612" w14:font="MS Gothic"/>
             <w14:uncheckedState w14:val="2610" w14:font="MS Gothic"/>
           </w14:checkbox>
@@ -1514,7 +1514,7 @@
             <w:rPr>
               <w:rFonts w:ascii="MS Gothic" w:eastAsia="MS Gothic" w:hAnsi="MS Gothic" w:hint="eastAsia"/>
             </w:rPr>
-            <w:t>☐</w:t>
+            <w:t>☒</w:t>
           </w:r>
         </w:sdtContent>
       </w:sdt>
@@ -1577,8 +1577,6 @@
       <w:r>
         <w:t xml:space="preserve">              </w:t>
       </w:r>
-      <w:bookmarkStart w:id="3" w:name="_GoBack"/>
-      <w:bookmarkEnd w:id="3"/>
     </w:p>
     <w:p>
       <w:pPr>
@@ -1812,10 +1810,26 @@
     </w:p>
     <w:p>
       <w:pPr>
+        <w:pStyle w:val="Listeafsnit"/>
+      </w:pPr>
+    </w:p>
+    <w:p>
+      <w:pPr>
+        <w:pStyle w:val="Listeafsnit"/>
+      </w:pPr>
+    </w:p>
+    <w:p>
+      <w:pPr>
+        <w:pStyle w:val="Listeafsnit"/>
+      </w:pPr>
+    </w:p>
+    <w:p>
+      <w:pPr>
         <w:pStyle w:val="Overskrift1"/>
         <w:jc w:val="center"/>
       </w:pPr>
       <w:r>
+        <w:lastRenderedPageBreak/>
         <w:t>Uge 3:</w:t>
       </w:r>
     </w:p>
@@ -1904,12 +1918,19 @@
           </w:r>
         </w:sdtContent>
       </w:sdt>
+      <w:commentRangeStart w:id="3"/>
       <w:commentRangeStart w:id="4"/>
       <w:commentRangeStart w:id="5"/>
-      <w:commentRangeStart w:id="6"/>
       <w:r>
         <w:t>Formalia</w:t>
       </w:r>
+      <w:commentRangeEnd w:id="3"/>
+      <w:r>
+        <w:rPr>
+          <w:rStyle w:val="Kommentarhenvisning"/>
+        </w:rPr>
+        <w:commentReference w:id="3"/>
+      </w:r>
       <w:commentRangeEnd w:id="4"/>
       <w:r>
         <w:rPr>
@@ -1923,13 +1944,6 @@
           <w:rStyle w:val="Kommentarhenvisning"/>
         </w:rPr>
         <w:commentReference w:id="5"/>
-      </w:r>
-      <w:commentRangeEnd w:id="6"/>
-      <w:r>
-        <w:rPr>
-          <w:rStyle w:val="Kommentarhenvisning"/>
-        </w:rPr>
-        <w:commentReference w:id="6"/>
       </w:r>
       <w:r>
         <w:t>.</w:t>
@@ -2049,7 +2063,7 @@
       </w:r>
     </w:p>
   </w:comment>
-  <w:comment w:id="4" w:author="Martin Løseth Jensen" w:date="2017-11-17T11:48:00Z" w:initials="MLJ">
+  <w:comment w:id="3" w:author="Martin Løseth Jensen" w:date="2017-11-17T11:48:00Z" w:initials="MLJ">
     <w:p>
       <w:pPr>
         <w:pStyle w:val="Kommentartekst"/>
@@ -2065,7 +2079,7 @@
       </w:r>
     </w:p>
   </w:comment>
-  <w:comment w:id="5" w:author="Casper Frost" w:date="2017-11-17T13:07:00Z" w:initials="CF">
+  <w:comment w:id="4" w:author="Casper Frost" w:date="2017-11-17T13:07:00Z" w:initials="CF">
     <w:p>
       <w:pPr>
         <w:pStyle w:val="Kommentartekst"/>
@@ -2081,7 +2095,7 @@
       </w:r>
     </w:p>
   </w:comment>
-  <w:comment w:id="6" w:author="Martin Løseth Jensen" w:date="2017-11-17T23:38:00Z" w:initials="MLJ">
+  <w:comment w:id="5" w:author="Martin Løseth Jensen" w:date="2017-11-17T23:38:00Z" w:initials="MLJ">
     <w:p>
       <w:pPr>
         <w:pStyle w:val="Kommentartekst"/>
@@ -3863,9 +3877,9 @@
     <w:rsidRoot w:val="00E14435"/>
     <w:rsid w:val="001503DF"/>
     <w:rsid w:val="002E60EB"/>
-    <w:rsid w:val="005477C0"/>
     <w:rsid w:val="007A4C3B"/>
     <w:rsid w:val="007D5B88"/>
+    <w:rsid w:val="00BA3182"/>
     <w:rsid w:val="00E14435"/>
   </w:rsids>
   <m:mathPr>
@@ -4634,7 +4648,7 @@
 </file>
 
 <file path=customXml/itemProps1.xml><?xml version="1.0" encoding="utf-8"?>
-<ds:datastoreItem xmlns:ds="http://schemas.openxmlformats.org/officeDocument/2006/customXml" ds:itemID="{2F7F89C6-2FAD-4C6F-8FF1-11745010A222}">
+<ds:datastoreItem xmlns:ds="http://schemas.openxmlformats.org/officeDocument/2006/customXml" ds:itemID="{42B88863-BA3F-40E0-9698-FC55681DA59B}">
   <ds:schemaRefs>
     <ds:schemaRef ds:uri="http://schemas.openxmlformats.org/officeDocument/2006/bibliography"/>
   </ds:schemaRefs>

</xml_diff>

<commit_message>
Fjernet ubrugelig kode og kommenteret visRestance-metode
</commit_message>
<xml_diff>
--- a/Faseplan.docx
+++ b/Faseplan.docx
@@ -44,7 +44,31 @@
         </w:sdtContent>
       </w:sdt>
       <w:r>
-        <w:t>Christian får lavet briefs, gruppen læser dem og vælger top 3 forslag til fully dressed.</w:t>
+        <w:t xml:space="preserve">Christian får lavet </w:t>
+      </w:r>
+      <w:proofErr w:type="spellStart"/>
+      <w:r>
+        <w:t>briefs</w:t>
+      </w:r>
+      <w:proofErr w:type="spellEnd"/>
+      <w:r>
+        <w:t xml:space="preserve">, gruppen læser dem og vælger top 3 forslag til </w:t>
+      </w:r>
+      <w:proofErr w:type="spellStart"/>
+      <w:r>
+        <w:t>fully</w:t>
+      </w:r>
+      <w:proofErr w:type="spellEnd"/>
+      <w:r>
+        <w:t xml:space="preserve"> </w:t>
+      </w:r>
+      <w:proofErr w:type="spellStart"/>
+      <w:r>
+        <w:t>dressed</w:t>
+      </w:r>
+      <w:proofErr w:type="spellEnd"/>
+      <w:r>
+        <w:t>.</w:t>
       </w:r>
     </w:p>
     <w:p>
@@ -272,7 +296,15 @@
         </w:sdtContent>
       </w:sdt>
       <w:r>
-        <w:t>Hvis der er tid, begynd på DCD og glossary.</w:t>
+        <w:t xml:space="preserve">Hvis der er tid, begynd på DCD og </w:t>
+      </w:r>
+      <w:proofErr w:type="spellStart"/>
+      <w:r>
+        <w:t>glossary</w:t>
+      </w:r>
+      <w:proofErr w:type="spellEnd"/>
+      <w:r>
+        <w:t>.</w:t>
       </w:r>
     </w:p>
     <w:p>
@@ -468,7 +500,20 @@
         </w:sdtContent>
       </w:sdt>
       <w:r>
-        <w:t>Formand – opretMedlem() færdig</w:t>
+        <w:t xml:space="preserve">Formand – </w:t>
+      </w:r>
+      <w:proofErr w:type="spellStart"/>
+      <w:proofErr w:type="gramStart"/>
+      <w:r>
+        <w:t>opretMedlem</w:t>
+      </w:r>
+      <w:proofErr w:type="spellEnd"/>
+      <w:r>
+        <w:t>(</w:t>
+      </w:r>
+      <w:proofErr w:type="gramEnd"/>
+      <w:r>
+        <w:t>) færdig</w:t>
       </w:r>
       <w:r>
         <w:br/>
@@ -499,7 +544,15 @@
         <w:sym w:font="Wingdings" w:char="F0E0"/>
       </w:r>
       <w:r>
-        <w:t xml:space="preserve"> Gennemgang (review), opdatering af SSD UC001</w:t>
+        <w:t xml:space="preserve"> Gennemgang (</w:t>
+      </w:r>
+      <w:proofErr w:type="spellStart"/>
+      <w:r>
+        <w:t>review</w:t>
+      </w:r>
+      <w:proofErr w:type="spellEnd"/>
+      <w:r>
+        <w:t>), opdatering af SSD UC001</w:t>
       </w:r>
     </w:p>
     <w:p>
@@ -934,8 +987,16 @@
         <w:rPr>
           <w:rFonts w:cstheme="minorHAnsi"/>
         </w:rPr>
-        <w:t xml:space="preserve"> - opretMedlem</w:t>
-      </w:r>
+        <w:t xml:space="preserve"> - </w:t>
+      </w:r>
+      <w:proofErr w:type="spellStart"/>
+      <w:r>
+        <w:rPr>
+          <w:rFonts w:cstheme="minorHAnsi"/>
+        </w:rPr>
+        <w:t>opretMedlem</w:t>
+      </w:r>
+      <w:proofErr w:type="spellEnd"/>
       <w:r>
         <w:rPr>
           <w:rFonts w:cstheme="minorHAnsi"/>
@@ -976,12 +1037,14 @@
         </w:rPr>
         <w:t xml:space="preserve"> - </w:t>
       </w:r>
+      <w:proofErr w:type="spellStart"/>
       <w:r>
         <w:rPr>
           <w:rFonts w:cstheme="minorHAnsi"/>
         </w:rPr>
         <w:t>printRestance</w:t>
       </w:r>
+      <w:proofErr w:type="spellEnd"/>
     </w:p>
     <w:p>
       <w:pPr>
@@ -1023,8 +1086,16 @@
         <w:rPr>
           <w:rFonts w:cstheme="minorHAnsi"/>
         </w:rPr>
-        <w:t xml:space="preserve"> - printDisciplin</w:t>
-      </w:r>
+        <w:t xml:space="preserve"> - </w:t>
+      </w:r>
+      <w:proofErr w:type="spellStart"/>
+      <w:r>
+        <w:rPr>
+          <w:rFonts w:cstheme="minorHAnsi"/>
+        </w:rPr>
+        <w:t>printDisciplin</w:t>
+      </w:r>
+      <w:proofErr w:type="spellEnd"/>
       <w:r>
         <w:rPr>
           <w:rFonts w:cstheme="minorHAnsi"/>
@@ -1063,14 +1134,22 @@
         <w:rPr>
           <w:rFonts w:cstheme="minorHAnsi"/>
         </w:rPr>
-        <w:t xml:space="preserve"> - printKandidat</w:t>
-      </w:r>
+        <w:t xml:space="preserve"> - </w:t>
+      </w:r>
+      <w:proofErr w:type="spellStart"/>
       <w:r>
         <w:rPr>
           <w:rFonts w:cstheme="minorHAnsi"/>
         </w:rPr>
+        <w:t>printKandidat</w:t>
+      </w:r>
+      <w:r>
+        <w:rPr>
+          <w:rFonts w:cstheme="minorHAnsi"/>
+        </w:rPr>
         <w:t>er</w:t>
       </w:r>
+      <w:proofErr w:type="spellEnd"/>
       <w:r>
         <w:rPr>
           <w:rFonts w:cstheme="minorHAnsi"/>
@@ -1109,14 +1188,22 @@
         <w:rPr>
           <w:rFonts w:cstheme="minorHAnsi"/>
         </w:rPr>
-        <w:t xml:space="preserve"> - printKo</w:t>
-      </w:r>
+        <w:t xml:space="preserve"> - </w:t>
+      </w:r>
+      <w:proofErr w:type="spellStart"/>
       <w:r>
         <w:rPr>
           <w:rFonts w:cstheme="minorHAnsi"/>
         </w:rPr>
+        <w:t>printKo</w:t>
+      </w:r>
+      <w:r>
+        <w:rPr>
+          <w:rFonts w:cstheme="minorHAnsi"/>
+        </w:rPr>
         <w:t>nkurrencesvømmere</w:t>
       </w:r>
+      <w:proofErr w:type="spellEnd"/>
       <w:r>
         <w:rPr>
           <w:rFonts w:cstheme="minorHAnsi"/>
@@ -1155,8 +1242,16 @@
         <w:rPr>
           <w:rFonts w:cstheme="minorHAnsi"/>
         </w:rPr>
-        <w:t xml:space="preserve"> - redigerKontingent</w:t>
-      </w:r>
+        <w:t xml:space="preserve"> - </w:t>
+      </w:r>
+      <w:proofErr w:type="spellStart"/>
+      <w:r>
+        <w:rPr>
+          <w:rFonts w:cstheme="minorHAnsi"/>
+        </w:rPr>
+        <w:t>redigerKontingent</w:t>
+      </w:r>
+      <w:proofErr w:type="spellEnd"/>
       <w:r>
         <w:rPr>
           <w:rFonts w:cstheme="minorHAnsi"/>
@@ -1195,8 +1290,16 @@
         <w:rPr>
           <w:rFonts w:cstheme="minorHAnsi"/>
         </w:rPr>
-        <w:t xml:space="preserve"> - registrerStævne</w:t>
-      </w:r>
+        <w:t xml:space="preserve"> - </w:t>
+      </w:r>
+      <w:proofErr w:type="spellStart"/>
+      <w:r>
+        <w:rPr>
+          <w:rFonts w:cstheme="minorHAnsi"/>
+        </w:rPr>
+        <w:t>registrerStævne</w:t>
+      </w:r>
+      <w:proofErr w:type="spellEnd"/>
     </w:p>
     <w:p>
       <w:pPr>
@@ -1238,8 +1341,16 @@
         <w:rPr>
           <w:rFonts w:cstheme="minorHAnsi"/>
         </w:rPr>
-        <w:t xml:space="preserve"> - tilføjTræningsresultat</w:t>
-      </w:r>
+        <w:t xml:space="preserve"> - </w:t>
+      </w:r>
+      <w:proofErr w:type="spellStart"/>
+      <w:r>
+        <w:rPr>
+          <w:rFonts w:cstheme="minorHAnsi"/>
+        </w:rPr>
+        <w:t>tilføjTræningsresultat</w:t>
+      </w:r>
+      <w:proofErr w:type="spellEnd"/>
     </w:p>
     <w:p>
       <w:pPr>
@@ -1281,8 +1392,16 @@
         <w:rPr>
           <w:rFonts w:cstheme="minorHAnsi"/>
         </w:rPr>
-        <w:t xml:space="preserve"> - loginMedPassword</w:t>
-      </w:r>
+        <w:t xml:space="preserve"> - </w:t>
+      </w:r>
+      <w:proofErr w:type="spellStart"/>
+      <w:r>
+        <w:rPr>
+          <w:rFonts w:cstheme="minorHAnsi"/>
+        </w:rPr>
+        <w:t>loginMedPassword</w:t>
+      </w:r>
+      <w:proofErr w:type="spellEnd"/>
     </w:p>
     <w:p>
       <w:pPr>
@@ -1304,6 +1423,7 @@
             <w14:uncheckedState w14:val="2610" w14:font="MS Gothic"/>
           </w14:checkbox>
         </w:sdtPr>
+        <w:sdtEndPr/>
         <w:sdtContent>
           <w:r>
             <w:rPr>
@@ -1364,7 +1484,15 @@
         <w:t>Mandagsmøde: forventninger om den kommende uge</w:t>
       </w:r>
       <w:r>
-        <w:t>: færdig med alle use cases.</w:t>
+        <w:t xml:space="preserve">: færdig med alle </w:t>
+      </w:r>
+      <w:proofErr w:type="spellStart"/>
+      <w:r>
+        <w:t>use</w:t>
+      </w:r>
+      <w:proofErr w:type="spellEnd"/>
+      <w:r>
+        <w:t xml:space="preserve"> cases.</w:t>
       </w:r>
       <w:r>
         <w:br/>
@@ -1517,40 +1645,18 @@
         <w:t>Rettelser i rapport (SD</w:t>
       </w:r>
       <w:r>
-        <w:t>, nye SSD’er uden vandmærke</w:t>
+        <w:t xml:space="preserve">, nye </w:t>
+      </w:r>
+      <w:proofErr w:type="spellStart"/>
+      <w:r>
+        <w:t>SSD’er</w:t>
+      </w:r>
+      <w:proofErr w:type="spellEnd"/>
+      <w:r>
+        <w:t xml:space="preserve"> uden vandmærke</w:t>
       </w:r>
       <w:r>
         <w:t>)</w:t>
-      </w:r>
-    </w:p>
-    <w:p>
-      <w:pPr>
-        <w:ind w:left="709"/>
-      </w:pPr>
-      <w:sdt>
-        <w:sdtPr>
-          <w:id w:val="-1751569356"/>
-          <w14:checkbox>
-            <w14:checked w14:val="1"/>
-            <w14:checkedState w14:val="2612" w14:font="MS Gothic"/>
-            <w14:uncheckedState w14:val="2610" w14:font="MS Gothic"/>
-          </w14:checkbox>
-        </w:sdtPr>
-        <w:sdtEndPr/>
-        <w:sdtContent>
-          <w:r>
-            <w:rPr>
-              <w:rFonts w:ascii="MS Gothic" w:eastAsia="MS Gothic" w:hAnsi="MS Gothic" w:hint="eastAsia"/>
-            </w:rPr>
-            <w:t>☒</w:t>
-          </w:r>
-        </w:sdtContent>
-      </w:sdt>
-      <w:r>
-        <w:t>UC002</w:t>
-      </w:r>
-      <w:r>
-        <w:t xml:space="preserve"> (Martin færdig i dag)</w:t>
       </w:r>
     </w:p>
     <w:p>
@@ -1581,6 +1687,7 @@
             <w14:uncheckedState w14:val="2610" w14:font="MS Gothic"/>
           </w14:checkbox>
         </w:sdtPr>
+        <w:sdtEndPr/>
         <w:sdtContent>
           <w:r>
             <w:rPr>
@@ -1608,6 +1715,7 @@
             <w14:uncheckedState w14:val="2610" w14:font="MS Gothic"/>
           </w14:checkbox>
         </w:sdtPr>
+        <w:sdtEndPr/>
         <w:sdtContent>
           <w:r>
             <w:rPr>
@@ -1635,6 +1743,7 @@
             <w14:uncheckedState w14:val="2610" w14:font="MS Gothic"/>
           </w14:checkbox>
         </w:sdtPr>
+        <w:sdtEndPr/>
         <w:sdtContent>
           <w:r>
             <w:rPr>
@@ -1662,6 +1771,7 @@
             <w14:uncheckedState w14:val="2610" w14:font="MS Gothic"/>
           </w14:checkbox>
         </w:sdtPr>
+        <w:sdtEndPr/>
         <w:sdtContent>
           <w:r>
             <w:rPr>
@@ -1692,6 +1802,7 @@
             <w14:uncheckedState w14:val="2610" w14:font="MS Gothic"/>
           </w14:checkbox>
         </w:sdtPr>
+        <w:sdtEndPr/>
         <w:sdtContent>
           <w:r>
             <w:rPr>
@@ -1702,7 +1813,25 @@
         </w:sdtContent>
       </w:sdt>
       <w:r>
-        <w:t>Træner – printListe() færdig</w:t>
+        <w:t xml:space="preserve">Træner – </w:t>
+      </w:r>
+      <w:proofErr w:type="spellStart"/>
+      <w:proofErr w:type="gramStart"/>
+      <w:r>
+        <w:t>printListe</w:t>
+      </w:r>
+      <w:proofErr w:type="spellEnd"/>
+      <w:r>
+        <w:t>(</w:t>
+      </w:r>
+      <w:proofErr w:type="gramEnd"/>
+      <w:r>
+        <w:t>) færd</w:t>
+      </w:r>
+      <w:bookmarkStart w:id="0" w:name="_GoBack"/>
+      <w:bookmarkEnd w:id="0"/>
+      <w:r>
+        <w:t>ig</w:t>
       </w:r>
     </w:p>
     <w:p>
@@ -1719,6 +1848,7 @@
             <w14:uncheckedState w14:val="2610" w14:font="MS Gothic"/>
           </w14:checkbox>
         </w:sdtPr>
+        <w:sdtEndPr/>
         <w:sdtContent>
           <w:r>
             <w:rPr>
@@ -1741,17 +1871,18 @@
         <w:sdtPr>
           <w:id w:val="663752366"/>
           <w14:checkbox>
-            <w14:checked w14:val="0"/>
-            <w14:checkedState w14:val="2612" w14:font="MS Gothic"/>
-            <w14:uncheckedState w14:val="2610" w14:font="MS Gothic"/>
-          </w14:checkbox>
-        </w:sdtPr>
+            <w14:checked w14:val="1"/>
+            <w14:checkedState w14:val="2612" w14:font="MS Gothic"/>
+            <w14:uncheckedState w14:val="2610" w14:font="MS Gothic"/>
+          </w14:checkbox>
+        </w:sdtPr>
+        <w:sdtEndPr/>
         <w:sdtContent>
           <w:r>
             <w:rPr>
               <w:rFonts w:ascii="MS Gothic" w:eastAsia="MS Gothic" w:hAnsi="MS Gothic" w:hint="eastAsia"/>
             </w:rPr>
-            <w:t>☐</w:t>
+            <w:t>☒</w:t>
           </w:r>
         </w:sdtContent>
       </w:sdt>
@@ -1759,8 +1890,13 @@
         <w:t>(Tilføjet) UC010</w:t>
       </w:r>
       <w:r>
-        <w:t xml:space="preserve"> – visBetalingsstatus</w:t>
-      </w:r>
+        <w:t xml:space="preserve"> – </w:t>
+      </w:r>
+      <w:proofErr w:type="spellStart"/>
+      <w:r>
+        <w:t>visBetalingsstatus</w:t>
+      </w:r>
+      <w:proofErr w:type="spellEnd"/>
       <w:r>
         <w:t xml:space="preserve"> påbegyndes </w:t>
       </w:r>
@@ -1770,9 +1906,37 @@
       <w:r>
         <w:t xml:space="preserve"> Rasmus</w:t>
       </w:r>
-      <w:r>
-        <w:br/>
-      </w:r>
+    </w:p>
+    <w:p>
+      <w:pPr>
+        <w:ind w:left="709"/>
+      </w:pPr>
+      <w:sdt>
+        <w:sdtPr>
+          <w:id w:val="-1751569356"/>
+          <w14:checkbox>
+            <w14:checked w14:val="1"/>
+            <w14:checkedState w14:val="2612" w14:font="MS Gothic"/>
+            <w14:uncheckedState w14:val="2610" w14:font="MS Gothic"/>
+          </w14:checkbox>
+        </w:sdtPr>
+        <w:sdtContent>
+          <w:r>
+            <w:rPr>
+              <w:rFonts w:ascii="MS Gothic" w:eastAsia="MS Gothic" w:hAnsi="MS Gothic" w:hint="eastAsia"/>
+            </w:rPr>
+            <w:t>☒</w:t>
+          </w:r>
+        </w:sdtContent>
+      </w:sdt>
+      <w:r>
+        <w:t>UC002 (Martin færdig i dag)</w:t>
+      </w:r>
+    </w:p>
+    <w:p>
+      <w:pPr>
+        <w:ind w:left="709"/>
+      </w:pPr>
       <w:r>
         <w:br/>
       </w:r>
@@ -1819,6 +1983,7 @@
             <w14:uncheckedState w14:val="2610" w14:font="MS Gothic"/>
           </w14:checkbox>
         </w:sdtPr>
+        <w:sdtEndPr/>
         <w:sdtContent>
           <w:r>
             <w:rPr>
@@ -1828,8 +1993,18 @@
           </w:r>
         </w:sdtContent>
       </w:sdt>
-      <w:r>
-        <w:t>printRestance()</w:t>
+      <w:proofErr w:type="spellStart"/>
+      <w:proofErr w:type="gramStart"/>
+      <w:r>
+        <w:t>printRestance</w:t>
+      </w:r>
+      <w:proofErr w:type="spellEnd"/>
+      <w:r>
+        <w:t>(</w:t>
+      </w:r>
+      <w:proofErr w:type="gramEnd"/>
+      <w:r>
+        <w:t>)</w:t>
       </w:r>
       <w:r>
         <w:t xml:space="preserve"> færdig</w:t>
@@ -1849,6 +2024,7 @@
             <w14:uncheckedState w14:val="2610" w14:font="MS Gothic"/>
           </w14:checkbox>
         </w:sdtPr>
+        <w:sdtEndPr/>
         <w:sdtContent>
           <w:r>
             <w:rPr>
@@ -1858,8 +2034,18 @@
           </w:r>
         </w:sdtContent>
       </w:sdt>
-      <w:r>
-        <w:t>printBetalingsstatus() færdi</w:t>
+      <w:proofErr w:type="spellStart"/>
+      <w:proofErr w:type="gramStart"/>
+      <w:r>
+        <w:t>printBetalingsstatus</w:t>
+      </w:r>
+      <w:proofErr w:type="spellEnd"/>
+      <w:r>
+        <w:t>(</w:t>
+      </w:r>
+      <w:proofErr w:type="gramEnd"/>
+      <w:r>
+        <w:t>) færdi</w:t>
       </w:r>
       <w:r>
         <w:t>g</w:t>
@@ -1879,6 +2065,7 @@
             <w14:uncheckedState w14:val="2610" w14:font="MS Gothic"/>
           </w14:checkbox>
         </w:sdtPr>
+        <w:sdtEndPr/>
         <w:sdtContent>
           <w:r>
             <w:rPr>
@@ -1888,8 +2075,18 @@
           </w:r>
         </w:sdtContent>
       </w:sdt>
-      <w:r>
-        <w:t>tilføjTræningsresultat() færdig</w:t>
+      <w:proofErr w:type="spellStart"/>
+      <w:proofErr w:type="gramStart"/>
+      <w:r>
+        <w:t>tilføjTræningsresultat</w:t>
+      </w:r>
+      <w:proofErr w:type="spellEnd"/>
+      <w:r>
+        <w:t>(</w:t>
+      </w:r>
+      <w:proofErr w:type="gramEnd"/>
+      <w:r>
+        <w:t>) færdig</w:t>
       </w:r>
     </w:p>
     <w:p>
@@ -1906,6 +2103,7 @@
             <w14:uncheckedState w14:val="2610" w14:font="MS Gothic"/>
           </w14:checkbox>
         </w:sdtPr>
+        <w:sdtEndPr/>
         <w:sdtContent>
           <w:r>
             <w:rPr>
@@ -1958,6 +2156,7 @@
             <w14:uncheckedState w14:val="2610" w14:font="MS Gothic"/>
           </w14:checkbox>
         </w:sdtPr>
+        <w:sdtEndPr/>
         <w:sdtContent>
           <w:r>
             <w:rPr>
@@ -1967,9 +2166,11 @@
           </w:r>
         </w:sdtContent>
       </w:sdt>
+      <w:proofErr w:type="spellStart"/>
       <w:r>
         <w:t>Testing</w:t>
       </w:r>
+      <w:proofErr w:type="spellEnd"/>
     </w:p>
     <w:p>
       <w:pPr>
@@ -1994,6 +2195,7 @@
             <w14:uncheckedState w14:val="2610" w14:font="MS Gothic"/>
           </w14:checkbox>
         </w:sdtPr>
+        <w:sdtEndPr/>
         <w:sdtContent>
           <w:r>
             <w:rPr>
@@ -2021,6 +2223,7 @@
             <w14:uncheckedState w14:val="2610" w14:font="MS Gothic"/>
           </w14:checkbox>
         </w:sdtPr>
+        <w:sdtEndPr/>
         <w:sdtContent>
           <w:r>
             <w:rPr>
@@ -2048,6 +2251,7 @@
             <w14:uncheckedState w14:val="2610" w14:font="MS Gothic"/>
           </w14:checkbox>
         </w:sdtPr>
+        <w:sdtEndPr/>
         <w:sdtContent>
           <w:r>
             <w:rPr>
@@ -2075,6 +2279,7 @@
             <w14:uncheckedState w14:val="2610" w14:font="MS Gothic"/>
           </w14:checkbox>
         </w:sdtPr>
+        <w:sdtEndPr/>
         <w:sdtContent>
           <w:r>
             <w:rPr>
@@ -2190,8 +2395,6 @@
       <w:r>
         <w:t>Opdateret klassediagram.</w:t>
       </w:r>
-      <w:bookmarkStart w:id="0" w:name="_GoBack"/>
-      <w:bookmarkEnd w:id="0"/>
     </w:p>
     <w:p>
       <w:pPr>
@@ -2247,7 +2450,20 @@
         </w:sdtContent>
       </w:sdt>
       <w:r>
-        <w:t>Træner – printKandidat() færdig</w:t>
+        <w:t xml:space="preserve">Træner – </w:t>
+      </w:r>
+      <w:proofErr w:type="spellStart"/>
+      <w:proofErr w:type="gramStart"/>
+      <w:r>
+        <w:t>printKandidat</w:t>
+      </w:r>
+      <w:proofErr w:type="spellEnd"/>
+      <w:r>
+        <w:t>(</w:t>
+      </w:r>
+      <w:proofErr w:type="gramEnd"/>
+      <w:r>
+        <w:t>) færdig</w:t>
       </w:r>
     </w:p>
     <w:p>
@@ -4034,14 +4250,14 @@
     <w:charset w:val="00"/>
     <w:family w:val="swiss"/>
     <w:pitch w:val="variable"/>
-    <w:sig w:usb0="E0002AFF" w:usb1="4000ACFF" w:usb2="00000001" w:usb3="00000000" w:csb0="000001FF" w:csb1="00000000"/>
+    <w:sig w:usb0="E0002AFF" w:usb1="C000247B" w:usb2="00000009" w:usb3="00000000" w:csb0="000001FF" w:csb1="00000000"/>
   </w:font>
   <w:font w:name="Calibri Light">
     <w:panose1 w:val="020F0302020204030204"/>
     <w:charset w:val="00"/>
     <w:family w:val="swiss"/>
     <w:pitch w:val="variable"/>
-    <w:sig w:usb0="A0002AEF" w:usb1="4000207B" w:usb2="00000000" w:usb3="00000000" w:csb0="000001FF" w:csb1="00000000"/>
+    <w:sig w:usb0="E0002AFF" w:usb1="C000247B" w:usb2="00000009" w:usb3="00000000" w:csb0="000001FF" w:csb1="00000000"/>
   </w:font>
   <w:font w:name="Segoe UI">
     <w:panose1 w:val="020B0502040204020203"/>
@@ -4079,6 +4295,7 @@
   <w:rsids>
     <w:rsidRoot w:val="00E14435"/>
     <w:rsid w:val="001503DF"/>
+    <w:rsid w:val="001945DC"/>
     <w:rsid w:val="002E60EB"/>
     <w:rsid w:val="00774973"/>
     <w:rsid w:val="007A4C3B"/>
@@ -4852,7 +5069,7 @@
 </file>
 
 <file path=customXml/itemProps1.xml><?xml version="1.0" encoding="utf-8"?>
-<ds:datastoreItem xmlns:ds="http://schemas.openxmlformats.org/officeDocument/2006/customXml" ds:itemID="{7ACF989B-DA1C-425A-AC52-FD0D93EEA91F}">
+<ds:datastoreItem xmlns:ds="http://schemas.openxmlformats.org/officeDocument/2006/customXml" ds:itemID="{B969D16E-4E2D-49B5-A431-A1C3B69C67EA}">
   <ds:schemaRefs>
     <ds:schemaRef ds:uri="http://schemas.openxmlformats.org/officeDocument/2006/bibliography"/>
   </ds:schemaRefs>

</xml_diff>

<commit_message>
Tilføjelser til sugg. og faseplan
</commit_message>
<xml_diff>
--- a/Faseplan.docx
+++ b/Faseplan.docx
@@ -1826,644 +1826,671 @@
       </w:r>
       <w:proofErr w:type="gramEnd"/>
       <w:r>
-        <w:t>) færd</w:t>
+        <w:t>) færdig</w:t>
+      </w:r>
+    </w:p>
+    <w:p>
+      <w:pPr>
+        <w:spacing w:before="0" w:after="0"/>
+        <w:ind w:left="709"/>
+      </w:pPr>
+      <w:sdt>
+        <w:sdtPr>
+          <w:id w:val="1207374738"/>
+          <w14:checkbox>
+            <w14:checked w14:val="0"/>
+            <w14:checkedState w14:val="2612" w14:font="MS Gothic"/>
+            <w14:uncheckedState w14:val="2610" w14:font="MS Gothic"/>
+          </w14:checkbox>
+        </w:sdtPr>
+        <w:sdtEndPr/>
+        <w:sdtContent>
+          <w:r>
+            <w:rPr>
+              <w:rFonts w:ascii="MS Gothic" w:eastAsia="MS Gothic" w:hAnsi="MS Gothic" w:hint="eastAsia"/>
+            </w:rPr>
+            <w:t>☐</w:t>
+          </w:r>
+        </w:sdtContent>
+      </w:sdt>
+      <w:r>
+        <w:t>UC004</w:t>
+      </w:r>
+      <w:r>
+        <w:t xml:space="preserve"> påbegyndes hvis der er tid.</w:t>
+      </w:r>
+      <w:r>
+        <w:br/>
+      </w:r>
+      <w:sdt>
+        <w:sdtPr>
+          <w:id w:val="663752366"/>
+          <w14:checkbox>
+            <w14:checked w14:val="1"/>
+            <w14:checkedState w14:val="2612" w14:font="MS Gothic"/>
+            <w14:uncheckedState w14:val="2610" w14:font="MS Gothic"/>
+          </w14:checkbox>
+        </w:sdtPr>
+        <w:sdtEndPr/>
+        <w:sdtContent>
+          <w:r>
+            <w:rPr>
+              <w:rFonts w:ascii="MS Gothic" w:eastAsia="MS Gothic" w:hAnsi="MS Gothic" w:hint="eastAsia"/>
+            </w:rPr>
+            <w:t>☒</w:t>
+          </w:r>
+        </w:sdtContent>
+      </w:sdt>
+      <w:r>
+        <w:t>(Tilføjet) UC010</w:t>
+      </w:r>
+      <w:r>
+        <w:t xml:space="preserve"> – </w:t>
+      </w:r>
+      <w:proofErr w:type="spellStart"/>
+      <w:r>
+        <w:t>visBetalingsstatus</w:t>
+      </w:r>
+      <w:proofErr w:type="spellEnd"/>
+      <w:r>
+        <w:t xml:space="preserve"> påbegyndes </w:t>
+      </w:r>
+      <w:r>
+        <w:t>–</w:t>
+      </w:r>
+      <w:r>
+        <w:t xml:space="preserve"> Rasmus</w:t>
+      </w:r>
+    </w:p>
+    <w:p>
+      <w:pPr>
+        <w:ind w:left="709"/>
+      </w:pPr>
+      <w:sdt>
+        <w:sdtPr>
+          <w:id w:val="-1751569356"/>
+          <w14:checkbox>
+            <w14:checked w14:val="1"/>
+            <w14:checkedState w14:val="2612" w14:font="MS Gothic"/>
+            <w14:uncheckedState w14:val="2610" w14:font="MS Gothic"/>
+          </w14:checkbox>
+        </w:sdtPr>
+        <w:sdtEndPr/>
+        <w:sdtContent>
+          <w:r>
+            <w:rPr>
+              <w:rFonts w:ascii="MS Gothic" w:eastAsia="MS Gothic" w:hAnsi="MS Gothic" w:hint="eastAsia"/>
+            </w:rPr>
+            <w:t>☒</w:t>
+          </w:r>
+        </w:sdtContent>
+      </w:sdt>
+      <w:r>
+        <w:t>UC002 (Martin færdig i dag)</w:t>
+      </w:r>
+    </w:p>
+    <w:p>
+      <w:pPr>
+        <w:ind w:left="709"/>
+      </w:pPr>
+      <w:r>
+        <w:br/>
+      </w:r>
+      <w:r>
+        <w:br/>
+      </w:r>
+      <w:r>
+        <w:br/>
+      </w:r>
+      <w:r>
+        <w:br/>
+      </w:r>
+      <w:r>
+        <w:br/>
+      </w:r>
+      <w:r>
+        <w:br/>
+      </w:r>
+      <w:r>
+        <w:br/>
+      </w:r>
+    </w:p>
+    <w:p>
+      <w:pPr>
+        <w:pStyle w:val="Overskrift2"/>
+      </w:pPr>
+      <w:r>
+        <w:lastRenderedPageBreak/>
+        <w:t>Onsdag</w:t>
+      </w:r>
+    </w:p>
+    <w:p/>
+    <w:p>
+      <w:pPr>
+        <w:spacing w:before="0" w:after="0"/>
+        <w:ind w:left="709"/>
+      </w:pPr>
+      <w:sdt>
+        <w:sdtPr>
+          <w:id w:val="603764872"/>
+          <w14:checkbox>
+            <w14:checked w14:val="1"/>
+            <w14:checkedState w14:val="2612" w14:font="MS Gothic"/>
+            <w14:uncheckedState w14:val="2610" w14:font="MS Gothic"/>
+          </w14:checkbox>
+        </w:sdtPr>
+        <w:sdtEndPr/>
+        <w:sdtContent>
+          <w:r>
+            <w:rPr>
+              <w:rFonts w:ascii="MS Gothic" w:eastAsia="MS Gothic" w:hAnsi="MS Gothic" w:hint="eastAsia"/>
+            </w:rPr>
+            <w:t>☒</w:t>
+          </w:r>
+        </w:sdtContent>
+      </w:sdt>
+      <w:proofErr w:type="spellStart"/>
+      <w:proofErr w:type="gramStart"/>
+      <w:r>
+        <w:t>printRestance</w:t>
+      </w:r>
+      <w:proofErr w:type="spellEnd"/>
+      <w:r>
+        <w:t>(</w:t>
+      </w:r>
+      <w:proofErr w:type="gramEnd"/>
+      <w:r>
+        <w:t>)</w:t>
+      </w:r>
+      <w:r>
+        <w:t xml:space="preserve"> færdig</w:t>
+      </w:r>
+    </w:p>
+    <w:p>
+      <w:pPr>
+        <w:spacing w:before="0" w:after="0"/>
+        <w:ind w:left="709"/>
+      </w:pPr>
+      <w:sdt>
+        <w:sdtPr>
+          <w:id w:val="-1807698652"/>
+          <w14:checkbox>
+            <w14:checked w14:val="1"/>
+            <w14:checkedState w14:val="2612" w14:font="MS Gothic"/>
+            <w14:uncheckedState w14:val="2610" w14:font="MS Gothic"/>
+          </w14:checkbox>
+        </w:sdtPr>
+        <w:sdtEndPr/>
+        <w:sdtContent>
+          <w:r>
+            <w:rPr>
+              <w:rFonts w:ascii="MS Gothic" w:eastAsia="MS Gothic" w:hAnsi="MS Gothic" w:hint="eastAsia"/>
+            </w:rPr>
+            <w:t>☒</w:t>
+          </w:r>
+        </w:sdtContent>
+      </w:sdt>
+      <w:proofErr w:type="spellStart"/>
+      <w:proofErr w:type="gramStart"/>
+      <w:r>
+        <w:t>printBetalingsstatus</w:t>
+      </w:r>
+      <w:proofErr w:type="spellEnd"/>
+      <w:r>
+        <w:t>(</w:t>
+      </w:r>
+      <w:proofErr w:type="gramEnd"/>
+      <w:r>
+        <w:t>) færdi</w:t>
+      </w:r>
+      <w:r>
+        <w:t>g</w:t>
+      </w:r>
+    </w:p>
+    <w:p>
+      <w:pPr>
+        <w:spacing w:before="0" w:after="0"/>
+        <w:ind w:left="709"/>
+      </w:pPr>
+      <w:sdt>
+        <w:sdtPr>
+          <w:id w:val="-1391876833"/>
+          <w14:checkbox>
+            <w14:checked w14:val="1"/>
+            <w14:checkedState w14:val="2612" w14:font="MS Gothic"/>
+            <w14:uncheckedState w14:val="2610" w14:font="MS Gothic"/>
+          </w14:checkbox>
+        </w:sdtPr>
+        <w:sdtEndPr/>
+        <w:sdtContent>
+          <w:r>
+            <w:rPr>
+              <w:rFonts w:ascii="MS Gothic" w:eastAsia="MS Gothic" w:hAnsi="MS Gothic" w:hint="eastAsia"/>
+            </w:rPr>
+            <w:t>☒</w:t>
+          </w:r>
+        </w:sdtContent>
+      </w:sdt>
+      <w:proofErr w:type="spellStart"/>
+      <w:proofErr w:type="gramStart"/>
+      <w:r>
+        <w:t>tilføjTræningsresultat</w:t>
+      </w:r>
+      <w:proofErr w:type="spellEnd"/>
+      <w:r>
+        <w:t>(</w:t>
+      </w:r>
+      <w:proofErr w:type="gramEnd"/>
+      <w:r>
+        <w:t>) færdig</w:t>
+      </w:r>
+    </w:p>
+    <w:p>
+      <w:pPr>
+        <w:spacing w:before="0" w:after="0"/>
+        <w:ind w:left="709"/>
+      </w:pPr>
+      <w:sdt>
+        <w:sdtPr>
+          <w:id w:val="798189454"/>
+          <w14:checkbox>
+            <w14:checked w14:val="0"/>
+            <w14:checkedState w14:val="2612" w14:font="MS Gothic"/>
+            <w14:uncheckedState w14:val="2610" w14:font="MS Gothic"/>
+          </w14:checkbox>
+        </w:sdtPr>
+        <w:sdtEndPr/>
+        <w:sdtContent>
+          <w:r>
+            <w:rPr>
+              <w:rFonts w:ascii="MS Gothic" w:eastAsia="MS Gothic" w:hAnsi="MS Gothic" w:hint="eastAsia"/>
+            </w:rPr>
+            <w:t>☐</w:t>
+          </w:r>
+        </w:sdtContent>
+      </w:sdt>
+      <w:r>
+        <w:t>printTop5() færdig</w:t>
+      </w:r>
+      <w:r>
+        <w:br/>
+      </w:r>
+      <w:sdt>
+        <w:sdtPr>
+          <w:id w:val="1148170038"/>
+          <w14:checkbox>
+            <w14:checked w14:val="0"/>
+            <w14:checkedState w14:val="2612" w14:font="MS Gothic"/>
+            <w14:uncheckedState w14:val="2610" w14:font="MS Gothic"/>
+          </w14:checkbox>
+        </w:sdtPr>
+        <w:sdtEndPr/>
+        <w:sdtContent>
+          <w:r>
+            <w:rPr>
+              <w:rFonts w:ascii="MS Gothic" w:eastAsia="MS Gothic" w:hAnsi="MS Gothic" w:hint="eastAsia"/>
+            </w:rPr>
+            <w:t>☐</w:t>
+          </w:r>
+        </w:sdtContent>
+      </w:sdt>
+      <w:r>
+        <w:t xml:space="preserve">Iteration </w:t>
+      </w:r>
+    </w:p>
+    <w:p>
+      <w:pPr>
+        <w:spacing w:before="0" w:after="0"/>
+        <w:ind w:left="709"/>
+      </w:pPr>
+      <w:sdt>
+        <w:sdtPr>
+          <w:id w:val="993686833"/>
+          <w14:checkbox>
+            <w14:checked w14:val="0"/>
+            <w14:checkedState w14:val="2612" w14:font="MS Gothic"/>
+            <w14:uncheckedState w14:val="2610" w14:font="MS Gothic"/>
+          </w14:checkbox>
+        </w:sdtPr>
+        <w:sdtEndPr/>
+        <w:sdtContent>
+          <w:r>
+            <w:rPr>
+              <w:rFonts w:ascii="MS Gothic" w:eastAsia="MS Gothic" w:hAnsi="MS Gothic" w:hint="eastAsia"/>
+            </w:rPr>
+            <w:t>☐</w:t>
+          </w:r>
+        </w:sdtContent>
+      </w:sdt>
+      <w:proofErr w:type="spellStart"/>
+      <w:r>
+        <w:t>Testing</w:t>
+      </w:r>
+      <w:proofErr w:type="spellEnd"/>
+    </w:p>
+    <w:p>
+      <w:pPr>
+        <w:spacing w:before="0" w:after="0"/>
+        <w:ind w:firstLine="709"/>
+      </w:pPr>
+      <w:r>
+        <w:t>Updates:</w:t>
+      </w:r>
+    </w:p>
+    <w:p>
+      <w:pPr>
+        <w:spacing w:before="0" w:after="0"/>
+        <w:ind w:firstLine="709"/>
+      </w:pPr>
+      <w:sdt>
+        <w:sdtPr>
+          <w:id w:val="-1437672738"/>
+          <w14:checkbox>
+            <w14:checked w14:val="0"/>
+            <w14:checkedState w14:val="2612" w14:font="MS Gothic"/>
+            <w14:uncheckedState w14:val="2610" w14:font="MS Gothic"/>
+          </w14:checkbox>
+        </w:sdtPr>
+        <w:sdtEndPr/>
+        <w:sdtContent>
+          <w:r>
+            <w:rPr>
+              <w:rFonts w:ascii="MS Gothic" w:eastAsia="MS Gothic" w:hAnsi="MS Gothic" w:hint="eastAsia"/>
+            </w:rPr>
+            <w:t>☐</w:t>
+          </w:r>
+        </w:sdtContent>
+      </w:sdt>
+      <w:r>
+        <w:t>SWD</w:t>
+      </w:r>
+    </w:p>
+    <w:p>
+      <w:pPr>
+        <w:spacing w:before="0" w:after="0"/>
+        <w:ind w:firstLine="709"/>
+      </w:pPr>
+      <w:sdt>
+        <w:sdtPr>
+          <w:id w:val="-495417201"/>
+          <w14:checkbox>
+            <w14:checked w14:val="0"/>
+            <w14:checkedState w14:val="2612" w14:font="MS Gothic"/>
+            <w14:uncheckedState w14:val="2610" w14:font="MS Gothic"/>
+          </w14:checkbox>
+        </w:sdtPr>
+        <w:sdtEndPr/>
+        <w:sdtContent>
+          <w:r>
+            <w:rPr>
+              <w:rFonts w:ascii="MS Gothic" w:eastAsia="MS Gothic" w:hAnsi="MS Gothic" w:hint="eastAsia"/>
+            </w:rPr>
+            <w:t>☐</w:t>
+          </w:r>
+        </w:sdtContent>
+      </w:sdt>
+      <w:r>
+        <w:t>Rapport</w:t>
+      </w:r>
+    </w:p>
+    <w:p>
+      <w:pPr>
+        <w:spacing w:before="0" w:after="0"/>
+        <w:ind w:firstLine="709"/>
+      </w:pPr>
+      <w:sdt>
+        <w:sdtPr>
+          <w:id w:val="922535325"/>
+          <w14:checkbox>
+            <w14:checked w14:val="0"/>
+            <w14:checkedState w14:val="2612" w14:font="MS Gothic"/>
+            <w14:uncheckedState w14:val="2610" w14:font="MS Gothic"/>
+          </w14:checkbox>
+        </w:sdtPr>
+        <w:sdtEndPr/>
+        <w:sdtContent>
+          <w:r>
+            <w:rPr>
+              <w:rFonts w:ascii="MS Gothic" w:eastAsia="MS Gothic" w:hAnsi="MS Gothic" w:hint="eastAsia"/>
+            </w:rPr>
+            <w:t>☐</w:t>
+          </w:r>
+        </w:sdtContent>
+      </w:sdt>
+      <w:r>
+        <w:t>Iterativ arbejdsmetode</w:t>
+      </w:r>
+    </w:p>
+    <w:p>
+      <w:pPr>
+        <w:spacing w:before="0" w:after="0"/>
+        <w:ind w:firstLine="709"/>
+      </w:pPr>
+      <w:sdt>
+        <w:sdtPr>
+          <w:id w:val="-414161530"/>
+          <w14:checkbox>
+            <w14:checked w14:val="0"/>
+            <w14:checkedState w14:val="2612" w14:font="MS Gothic"/>
+            <w14:uncheckedState w14:val="2610" w14:font="MS Gothic"/>
+          </w14:checkbox>
+        </w:sdtPr>
+        <w:sdtEndPr/>
+        <w:sdtContent>
+          <w:r>
+            <w:rPr>
+              <w:rFonts w:ascii="MS Gothic" w:eastAsia="MS Gothic" w:hAnsi="MS Gothic" w:hint="eastAsia"/>
+            </w:rPr>
+            <w:t>☐</w:t>
+          </w:r>
+        </w:sdtContent>
+      </w:sdt>
+      <w:r>
+        <w:t>Brainstorm: problemformulering</w:t>
+      </w:r>
+    </w:p>
+    <w:p>
+      <w:pPr>
+        <w:spacing w:before="0" w:after="0"/>
+        <w:ind w:firstLine="1304"/>
+      </w:pPr>
+    </w:p>
+    <w:p>
+      <w:pPr>
+        <w:spacing w:before="0" w:after="0"/>
+      </w:pPr>
+      <w:r>
+        <w:tab/>
+      </w:r>
+    </w:p>
+    <w:p>
+      <w:pPr>
+        <w:spacing w:before="0" w:after="0"/>
+        <w:ind w:left="709"/>
+      </w:pPr>
+    </w:p>
+    <w:p>
+      <w:pPr>
+        <w:pStyle w:val="Overskrift2"/>
+        <w:rPr>
+          <w:i/>
+          <w:sz w:val="18"/>
+        </w:rPr>
+      </w:pPr>
+      <w:r>
+        <w:t>Fredag:</w:t>
+      </w:r>
+      <w:r>
+        <w:br/>
+      </w:r>
+      <w:r>
+        <w:rPr>
+          <w:i/>
+          <w:sz w:val="18"/>
+        </w:rPr>
+        <w:t xml:space="preserve">Gennemgang (review), opdatering og opsummering. </w:t>
+      </w:r>
+      <w:r>
+        <w:rPr>
+          <w:i/>
+          <w:sz w:val="18"/>
+        </w:rPr>
+        <w:t xml:space="preserve">reflektioner for </w:t>
+      </w:r>
+      <w:r>
+        <w:rPr>
+          <w:i/>
+          <w:sz w:val="18"/>
+        </w:rPr>
+        <w:t xml:space="preserve">anden </w:t>
+      </w:r>
+      <w:r>
+        <w:rPr>
+          <w:i/>
+          <w:sz w:val="18"/>
+        </w:rPr>
+        <w:t>uge.</w:t>
+      </w:r>
+      <w:r>
+        <w:rPr>
+          <w:sz w:val="18"/>
+        </w:rPr>
+        <w:t xml:space="preserve"> </w:t>
+      </w:r>
+      <w:r>
+        <w:rPr>
+          <w:i/>
+          <w:sz w:val="18"/>
+        </w:rPr>
+        <w:t xml:space="preserve"> </w:t>
+      </w:r>
+    </w:p>
+    <w:p>
+      <w:pPr>
+        <w:pStyle w:val="Listeafsnit"/>
+      </w:pPr>
+      <w:sdt>
+        <w:sdtPr>
+          <w:id w:val="702205648"/>
+          <w14:checkbox>
+            <w14:checked w14:val="0"/>
+            <w14:checkedState w14:val="2612" w14:font="MS Gothic"/>
+            <w14:uncheckedState w14:val="2610" w14:font="MS Gothic"/>
+          </w14:checkbox>
+        </w:sdtPr>
+        <w:sdtEndPr/>
+        <w:sdtContent>
+          <w:r>
+            <w:rPr>
+              <w:rFonts w:ascii="MS Gothic" w:eastAsia="MS Gothic" w:hAnsi="MS Gothic" w:hint="eastAsia"/>
+            </w:rPr>
+            <w:t>☐</w:t>
+          </w:r>
+        </w:sdtContent>
+      </w:sdt>
+      <w:r>
+        <w:t>Opdateret klassediagram.</w:t>
+      </w:r>
+    </w:p>
+    <w:p>
+      <w:pPr>
+        <w:pStyle w:val="Listeafsnit"/>
+      </w:pPr>
+      <w:sdt>
+        <w:sdtPr>
+          <w:id w:val="-414706801"/>
+          <w14:checkbox>
+            <w14:checked w14:val="0"/>
+            <w14:checkedState w14:val="2612" w14:font="MS Gothic"/>
+            <w14:uncheckedState w14:val="2610" w14:font="MS Gothic"/>
+          </w14:checkbox>
+        </w:sdtPr>
+        <w:sdtEndPr/>
+        <w:sdtContent>
+          <w:r>
+            <w:rPr>
+              <w:rFonts w:ascii="MS Gothic" w:eastAsia="MS Gothic" w:hAnsi="MS Gothic" w:hint="eastAsia"/>
+            </w:rPr>
+            <w:t>☐</w:t>
+          </w:r>
+        </w:sdtContent>
+      </w:sdt>
+      <w:r>
+        <w:t>Justeringer i design.</w:t>
+      </w:r>
+      <w:r>
+        <w:t xml:space="preserve"> Gøres ved iterationerne. </w:t>
+      </w:r>
+    </w:p>
+    <w:p>
+      <w:pPr>
+        <w:pStyle w:val="Listeafsnit"/>
+      </w:pPr>
+      <w:sdt>
+        <w:sdtPr>
+          <w:id w:val="1860314025"/>
+          <w14:checkbox>
+            <w14:checked w14:val="0"/>
+            <w14:checkedState w14:val="2612" w14:font="MS Gothic"/>
+            <w14:uncheckedState w14:val="2610" w14:font="MS Gothic"/>
+          </w14:checkbox>
+        </w:sdtPr>
+        <w:sdtEndPr/>
+        <w:sdtContent>
+          <w:r>
+            <w:rPr>
+              <w:rFonts w:ascii="MS Gothic" w:eastAsia="MS Gothic" w:hAnsi="MS Gothic" w:hint="eastAsia"/>
+            </w:rPr>
+            <w:t>☐</w:t>
+          </w:r>
+        </w:sdtContent>
+      </w:sdt>
+      <w:r>
+        <w:t xml:space="preserve">Træner – </w:t>
+      </w:r>
+      <w:proofErr w:type="spellStart"/>
+      <w:proofErr w:type="gramStart"/>
+      <w:r>
+        <w:t>printKandidat</w:t>
+      </w:r>
+      <w:proofErr w:type="spellEnd"/>
+      <w:r>
+        <w:t>(</w:t>
+      </w:r>
+      <w:proofErr w:type="gramEnd"/>
+      <w:r>
+        <w:t>) færdig</w:t>
+      </w:r>
+    </w:p>
+    <w:p>
+      <w:pPr>
+        <w:pStyle w:val="Listeafsnit"/>
+      </w:pPr>
+      <w:sdt>
+        <w:sdtPr>
+          <w:id w:val="1593743911"/>
+          <w14:checkbox>
+            <w14:checked w14:val="0"/>
+            <w14:checkedState w14:val="2612" w14:font="MS Gothic"/>
+            <w14:uncheckedState w14:val="2610" w14:font="MS Gothic"/>
+          </w14:checkbox>
+        </w:sdtPr>
+        <w:sdtContent>
+          <w:r>
+            <w:rPr>
+              <w:rFonts w:ascii="MS Gothic" w:eastAsia="MS Gothic" w:hAnsi="MS Gothic" w:hint="eastAsia"/>
+            </w:rPr>
+            <w:t>☐</w:t>
+          </w:r>
+        </w:sdtContent>
+      </w:sdt>
+      <w:r>
+        <w:t>Oprydning af kode, samt slette unødvendige classes</w:t>
       </w:r>
       <w:bookmarkStart w:id="0" w:name="_GoBack"/>
       <w:bookmarkEnd w:id="0"/>
       <w:r>
-        <w:t>ig</w:t>
-      </w:r>
-    </w:p>
-    <w:p>
-      <w:pPr>
-        <w:spacing w:before="0" w:after="0"/>
-        <w:ind w:left="709"/>
-      </w:pPr>
-      <w:sdt>
-        <w:sdtPr>
-          <w:id w:val="1207374738"/>
-          <w14:checkbox>
-            <w14:checked w14:val="0"/>
-            <w14:checkedState w14:val="2612" w14:font="MS Gothic"/>
-            <w14:uncheckedState w14:val="2610" w14:font="MS Gothic"/>
-          </w14:checkbox>
-        </w:sdtPr>
-        <w:sdtEndPr/>
-        <w:sdtContent>
-          <w:r>
-            <w:rPr>
-              <w:rFonts w:ascii="MS Gothic" w:eastAsia="MS Gothic" w:hAnsi="MS Gothic" w:hint="eastAsia"/>
-            </w:rPr>
-            <w:t>☐</w:t>
-          </w:r>
-        </w:sdtContent>
-      </w:sdt>
-      <w:r>
-        <w:t>UC004</w:t>
-      </w:r>
-      <w:r>
-        <w:t xml:space="preserve"> påbegyndes hvis der er tid.</w:t>
-      </w:r>
-      <w:r>
-        <w:br/>
-      </w:r>
-      <w:sdt>
-        <w:sdtPr>
-          <w:id w:val="663752366"/>
-          <w14:checkbox>
-            <w14:checked w14:val="1"/>
-            <w14:checkedState w14:val="2612" w14:font="MS Gothic"/>
-            <w14:uncheckedState w14:val="2610" w14:font="MS Gothic"/>
-          </w14:checkbox>
-        </w:sdtPr>
-        <w:sdtEndPr/>
-        <w:sdtContent>
-          <w:r>
-            <w:rPr>
-              <w:rFonts w:ascii="MS Gothic" w:eastAsia="MS Gothic" w:hAnsi="MS Gothic" w:hint="eastAsia"/>
-            </w:rPr>
-            <w:t>☒</w:t>
-          </w:r>
-        </w:sdtContent>
-      </w:sdt>
-      <w:r>
-        <w:t>(Tilføjet) UC010</w:t>
-      </w:r>
-      <w:r>
-        <w:t xml:space="preserve"> – </w:t>
-      </w:r>
-      <w:proofErr w:type="spellStart"/>
-      <w:r>
-        <w:t>visBetalingsstatus</w:t>
-      </w:r>
-      <w:proofErr w:type="spellEnd"/>
-      <w:r>
-        <w:t xml:space="preserve"> påbegyndes </w:t>
-      </w:r>
-      <w:r>
-        <w:t>–</w:t>
-      </w:r>
-      <w:r>
-        <w:t xml:space="preserve"> Rasmus</w:t>
-      </w:r>
-    </w:p>
-    <w:p>
-      <w:pPr>
-        <w:ind w:left="709"/>
-      </w:pPr>
-      <w:sdt>
-        <w:sdtPr>
-          <w:id w:val="-1751569356"/>
-          <w14:checkbox>
-            <w14:checked w14:val="1"/>
-            <w14:checkedState w14:val="2612" w14:font="MS Gothic"/>
-            <w14:uncheckedState w14:val="2610" w14:font="MS Gothic"/>
-          </w14:checkbox>
-        </w:sdtPr>
-        <w:sdtContent>
-          <w:r>
-            <w:rPr>
-              <w:rFonts w:ascii="MS Gothic" w:eastAsia="MS Gothic" w:hAnsi="MS Gothic" w:hint="eastAsia"/>
-            </w:rPr>
-            <w:t>☒</w:t>
-          </w:r>
-        </w:sdtContent>
-      </w:sdt>
-      <w:r>
-        <w:t>UC002 (Martin færdig i dag)</w:t>
-      </w:r>
-    </w:p>
-    <w:p>
-      <w:pPr>
-        <w:ind w:left="709"/>
-      </w:pPr>
-      <w:r>
-        <w:br/>
-      </w:r>
-      <w:r>
-        <w:br/>
-      </w:r>
-      <w:r>
-        <w:br/>
-      </w:r>
-      <w:r>
-        <w:br/>
-      </w:r>
-      <w:r>
-        <w:br/>
-      </w:r>
-      <w:r>
-        <w:br/>
-      </w:r>
-      <w:r>
-        <w:br/>
-      </w:r>
-    </w:p>
-    <w:p>
-      <w:pPr>
-        <w:pStyle w:val="Overskrift2"/>
-      </w:pPr>
-      <w:r>
-        <w:lastRenderedPageBreak/>
-        <w:t>Onsdag</w:t>
-      </w:r>
-    </w:p>
-    <w:p/>
-    <w:p>
-      <w:pPr>
-        <w:spacing w:before="0" w:after="0"/>
-        <w:ind w:left="709"/>
-      </w:pPr>
-      <w:sdt>
-        <w:sdtPr>
-          <w:id w:val="603764872"/>
-          <w14:checkbox>
-            <w14:checked w14:val="1"/>
-            <w14:checkedState w14:val="2612" w14:font="MS Gothic"/>
-            <w14:uncheckedState w14:val="2610" w14:font="MS Gothic"/>
-          </w14:checkbox>
-        </w:sdtPr>
-        <w:sdtEndPr/>
-        <w:sdtContent>
-          <w:r>
-            <w:rPr>
-              <w:rFonts w:ascii="MS Gothic" w:eastAsia="MS Gothic" w:hAnsi="MS Gothic" w:hint="eastAsia"/>
-            </w:rPr>
-            <w:t>☒</w:t>
-          </w:r>
-        </w:sdtContent>
-      </w:sdt>
-      <w:proofErr w:type="spellStart"/>
-      <w:proofErr w:type="gramStart"/>
-      <w:r>
-        <w:t>printRestance</w:t>
-      </w:r>
-      <w:proofErr w:type="spellEnd"/>
-      <w:r>
-        <w:t>(</w:t>
-      </w:r>
-      <w:proofErr w:type="gramEnd"/>
-      <w:r>
-        <w:t>)</w:t>
-      </w:r>
-      <w:r>
-        <w:t xml:space="preserve"> færdig</w:t>
-      </w:r>
-    </w:p>
-    <w:p>
-      <w:pPr>
-        <w:spacing w:before="0" w:after="0"/>
-        <w:ind w:left="709"/>
-      </w:pPr>
-      <w:sdt>
-        <w:sdtPr>
-          <w:id w:val="-1807698652"/>
-          <w14:checkbox>
-            <w14:checked w14:val="1"/>
-            <w14:checkedState w14:val="2612" w14:font="MS Gothic"/>
-            <w14:uncheckedState w14:val="2610" w14:font="MS Gothic"/>
-          </w14:checkbox>
-        </w:sdtPr>
-        <w:sdtEndPr/>
-        <w:sdtContent>
-          <w:r>
-            <w:rPr>
-              <w:rFonts w:ascii="MS Gothic" w:eastAsia="MS Gothic" w:hAnsi="MS Gothic" w:hint="eastAsia"/>
-            </w:rPr>
-            <w:t>☒</w:t>
-          </w:r>
-        </w:sdtContent>
-      </w:sdt>
-      <w:proofErr w:type="spellStart"/>
-      <w:proofErr w:type="gramStart"/>
-      <w:r>
-        <w:t>printBetalingsstatus</w:t>
-      </w:r>
-      <w:proofErr w:type="spellEnd"/>
-      <w:r>
-        <w:t>(</w:t>
-      </w:r>
-      <w:proofErr w:type="gramEnd"/>
-      <w:r>
-        <w:t>) færdi</w:t>
-      </w:r>
-      <w:r>
-        <w:t>g</w:t>
-      </w:r>
-    </w:p>
-    <w:p>
-      <w:pPr>
-        <w:spacing w:before="0" w:after="0"/>
-        <w:ind w:left="709"/>
-      </w:pPr>
-      <w:sdt>
-        <w:sdtPr>
-          <w:id w:val="-1391876833"/>
-          <w14:checkbox>
-            <w14:checked w14:val="1"/>
-            <w14:checkedState w14:val="2612" w14:font="MS Gothic"/>
-            <w14:uncheckedState w14:val="2610" w14:font="MS Gothic"/>
-          </w14:checkbox>
-        </w:sdtPr>
-        <w:sdtEndPr/>
-        <w:sdtContent>
-          <w:r>
-            <w:rPr>
-              <w:rFonts w:ascii="MS Gothic" w:eastAsia="MS Gothic" w:hAnsi="MS Gothic" w:hint="eastAsia"/>
-            </w:rPr>
-            <w:t>☒</w:t>
-          </w:r>
-        </w:sdtContent>
-      </w:sdt>
-      <w:proofErr w:type="spellStart"/>
-      <w:proofErr w:type="gramStart"/>
-      <w:r>
-        <w:t>tilføjTræningsresultat</w:t>
-      </w:r>
-      <w:proofErr w:type="spellEnd"/>
-      <w:r>
-        <w:t>(</w:t>
-      </w:r>
-      <w:proofErr w:type="gramEnd"/>
-      <w:r>
-        <w:t>) færdig</w:t>
-      </w:r>
-    </w:p>
-    <w:p>
-      <w:pPr>
-        <w:spacing w:before="0" w:after="0"/>
-        <w:ind w:left="709"/>
-      </w:pPr>
-      <w:sdt>
-        <w:sdtPr>
-          <w:id w:val="798189454"/>
-          <w14:checkbox>
-            <w14:checked w14:val="0"/>
-            <w14:checkedState w14:val="2612" w14:font="MS Gothic"/>
-            <w14:uncheckedState w14:val="2610" w14:font="MS Gothic"/>
-          </w14:checkbox>
-        </w:sdtPr>
-        <w:sdtEndPr/>
-        <w:sdtContent>
-          <w:r>
-            <w:rPr>
-              <w:rFonts w:ascii="MS Gothic" w:eastAsia="MS Gothic" w:hAnsi="MS Gothic" w:hint="eastAsia"/>
-            </w:rPr>
-            <w:t>☐</w:t>
-          </w:r>
-        </w:sdtContent>
-      </w:sdt>
-      <w:r>
-        <w:t>printTop5() færdig</w:t>
-      </w:r>
-      <w:r>
-        <w:br/>
-      </w:r>
-      <w:sdt>
-        <w:sdtPr>
-          <w:id w:val="1148170038"/>
-          <w14:checkbox>
-            <w14:checked w14:val="0"/>
-            <w14:checkedState w14:val="2612" w14:font="MS Gothic"/>
-            <w14:uncheckedState w14:val="2610" w14:font="MS Gothic"/>
-          </w14:checkbox>
-        </w:sdtPr>
-        <w:sdtEndPr/>
-        <w:sdtContent>
-          <w:r>
-            <w:rPr>
-              <w:rFonts w:ascii="MS Gothic" w:eastAsia="MS Gothic" w:hAnsi="MS Gothic" w:hint="eastAsia"/>
-            </w:rPr>
-            <w:t>☐</w:t>
-          </w:r>
-        </w:sdtContent>
-      </w:sdt>
-      <w:r>
-        <w:t xml:space="preserve">Iteration </w:t>
-      </w:r>
-    </w:p>
-    <w:p>
-      <w:pPr>
-        <w:spacing w:before="0" w:after="0"/>
-        <w:ind w:left="709"/>
-      </w:pPr>
-      <w:sdt>
-        <w:sdtPr>
-          <w:id w:val="993686833"/>
-          <w14:checkbox>
-            <w14:checked w14:val="0"/>
-            <w14:checkedState w14:val="2612" w14:font="MS Gothic"/>
-            <w14:uncheckedState w14:val="2610" w14:font="MS Gothic"/>
-          </w14:checkbox>
-        </w:sdtPr>
-        <w:sdtEndPr/>
-        <w:sdtContent>
-          <w:r>
-            <w:rPr>
-              <w:rFonts w:ascii="MS Gothic" w:eastAsia="MS Gothic" w:hAnsi="MS Gothic" w:hint="eastAsia"/>
-            </w:rPr>
-            <w:t>☐</w:t>
-          </w:r>
-        </w:sdtContent>
-      </w:sdt>
-      <w:proofErr w:type="spellStart"/>
-      <w:r>
-        <w:t>Testing</w:t>
-      </w:r>
-      <w:proofErr w:type="spellEnd"/>
-    </w:p>
-    <w:p>
-      <w:pPr>
-        <w:spacing w:before="0" w:after="0"/>
-        <w:ind w:firstLine="709"/>
-      </w:pPr>
-      <w:r>
-        <w:t>Updates:</w:t>
-      </w:r>
-    </w:p>
-    <w:p>
-      <w:pPr>
-        <w:spacing w:before="0" w:after="0"/>
-        <w:ind w:firstLine="709"/>
-      </w:pPr>
-      <w:sdt>
-        <w:sdtPr>
-          <w:id w:val="-1437672738"/>
-          <w14:checkbox>
-            <w14:checked w14:val="0"/>
-            <w14:checkedState w14:val="2612" w14:font="MS Gothic"/>
-            <w14:uncheckedState w14:val="2610" w14:font="MS Gothic"/>
-          </w14:checkbox>
-        </w:sdtPr>
-        <w:sdtEndPr/>
-        <w:sdtContent>
-          <w:r>
-            <w:rPr>
-              <w:rFonts w:ascii="MS Gothic" w:eastAsia="MS Gothic" w:hAnsi="MS Gothic" w:hint="eastAsia"/>
-            </w:rPr>
-            <w:t>☐</w:t>
-          </w:r>
-        </w:sdtContent>
-      </w:sdt>
-      <w:r>
-        <w:t>SWD</w:t>
-      </w:r>
-    </w:p>
-    <w:p>
-      <w:pPr>
-        <w:spacing w:before="0" w:after="0"/>
-        <w:ind w:firstLine="709"/>
-      </w:pPr>
-      <w:sdt>
-        <w:sdtPr>
-          <w:id w:val="-495417201"/>
-          <w14:checkbox>
-            <w14:checked w14:val="0"/>
-            <w14:checkedState w14:val="2612" w14:font="MS Gothic"/>
-            <w14:uncheckedState w14:val="2610" w14:font="MS Gothic"/>
-          </w14:checkbox>
-        </w:sdtPr>
-        <w:sdtEndPr/>
-        <w:sdtContent>
-          <w:r>
-            <w:rPr>
-              <w:rFonts w:ascii="MS Gothic" w:eastAsia="MS Gothic" w:hAnsi="MS Gothic" w:hint="eastAsia"/>
-            </w:rPr>
-            <w:t>☐</w:t>
-          </w:r>
-        </w:sdtContent>
-      </w:sdt>
-      <w:r>
-        <w:t>Rapport</w:t>
-      </w:r>
-    </w:p>
-    <w:p>
-      <w:pPr>
-        <w:spacing w:before="0" w:after="0"/>
-        <w:ind w:firstLine="709"/>
-      </w:pPr>
-      <w:sdt>
-        <w:sdtPr>
-          <w:id w:val="922535325"/>
-          <w14:checkbox>
-            <w14:checked w14:val="0"/>
-            <w14:checkedState w14:val="2612" w14:font="MS Gothic"/>
-            <w14:uncheckedState w14:val="2610" w14:font="MS Gothic"/>
-          </w14:checkbox>
-        </w:sdtPr>
-        <w:sdtEndPr/>
-        <w:sdtContent>
-          <w:r>
-            <w:rPr>
-              <w:rFonts w:ascii="MS Gothic" w:eastAsia="MS Gothic" w:hAnsi="MS Gothic" w:hint="eastAsia"/>
-            </w:rPr>
-            <w:t>☐</w:t>
-          </w:r>
-        </w:sdtContent>
-      </w:sdt>
-      <w:r>
-        <w:t>Iterativ arbejdsmetode</w:t>
-      </w:r>
-    </w:p>
-    <w:p>
-      <w:pPr>
-        <w:spacing w:before="0" w:after="0"/>
-        <w:ind w:firstLine="709"/>
-      </w:pPr>
-      <w:sdt>
-        <w:sdtPr>
-          <w:id w:val="-414161530"/>
-          <w14:checkbox>
-            <w14:checked w14:val="0"/>
-            <w14:checkedState w14:val="2612" w14:font="MS Gothic"/>
-            <w14:uncheckedState w14:val="2610" w14:font="MS Gothic"/>
-          </w14:checkbox>
-        </w:sdtPr>
-        <w:sdtEndPr/>
-        <w:sdtContent>
-          <w:r>
-            <w:rPr>
-              <w:rFonts w:ascii="MS Gothic" w:eastAsia="MS Gothic" w:hAnsi="MS Gothic" w:hint="eastAsia"/>
-            </w:rPr>
-            <w:t>☐</w:t>
-          </w:r>
-        </w:sdtContent>
-      </w:sdt>
-      <w:r>
-        <w:t>Brainstorm: problemformulering</w:t>
-      </w:r>
-    </w:p>
-    <w:p>
-      <w:pPr>
-        <w:spacing w:before="0" w:after="0"/>
-        <w:ind w:firstLine="1304"/>
-      </w:pPr>
-    </w:p>
-    <w:p>
-      <w:pPr>
-        <w:spacing w:before="0" w:after="0"/>
-      </w:pPr>
-      <w:r>
-        <w:tab/>
-      </w:r>
-    </w:p>
-    <w:p>
-      <w:pPr>
-        <w:spacing w:before="0" w:after="0"/>
-        <w:ind w:left="709"/>
-      </w:pPr>
-    </w:p>
-    <w:p>
-      <w:pPr>
-        <w:pStyle w:val="Overskrift2"/>
-        <w:rPr>
-          <w:i/>
-          <w:sz w:val="18"/>
-        </w:rPr>
-      </w:pPr>
-      <w:r>
-        <w:t>Fredag:</w:t>
-      </w:r>
-      <w:r>
-        <w:br/>
-      </w:r>
-      <w:r>
-        <w:rPr>
-          <w:i/>
-          <w:sz w:val="18"/>
-        </w:rPr>
-        <w:t xml:space="preserve">Gennemgang (review), opdatering og opsummering. </w:t>
-      </w:r>
-      <w:r>
-        <w:rPr>
-          <w:i/>
-          <w:sz w:val="18"/>
-        </w:rPr>
-        <w:t xml:space="preserve">reflektioner for </w:t>
-      </w:r>
-      <w:r>
-        <w:rPr>
-          <w:i/>
-          <w:sz w:val="18"/>
-        </w:rPr>
-        <w:t xml:space="preserve">anden </w:t>
-      </w:r>
-      <w:r>
-        <w:rPr>
-          <w:i/>
-          <w:sz w:val="18"/>
-        </w:rPr>
-        <w:t>uge.</w:t>
-      </w:r>
-      <w:r>
-        <w:rPr>
-          <w:sz w:val="18"/>
-        </w:rPr>
         <w:t xml:space="preserve"> </w:t>
-      </w:r>
-      <w:r>
-        <w:rPr>
-          <w:i/>
-          <w:sz w:val="18"/>
-        </w:rPr>
-        <w:t xml:space="preserve"> </w:t>
-      </w:r>
-    </w:p>
-    <w:p>
-      <w:pPr>
-        <w:pStyle w:val="Listeafsnit"/>
-      </w:pPr>
-      <w:sdt>
-        <w:sdtPr>
-          <w:id w:val="702205648"/>
-          <w14:checkbox>
-            <w14:checked w14:val="0"/>
-            <w14:checkedState w14:val="2612" w14:font="MS Gothic"/>
-            <w14:uncheckedState w14:val="2610" w14:font="MS Gothic"/>
-          </w14:checkbox>
-        </w:sdtPr>
-        <w:sdtEndPr/>
-        <w:sdtContent>
-          <w:r>
-            <w:rPr>
-              <w:rFonts w:ascii="MS Gothic" w:eastAsia="MS Gothic" w:hAnsi="MS Gothic" w:hint="eastAsia"/>
-            </w:rPr>
-            <w:t>☐</w:t>
-          </w:r>
-        </w:sdtContent>
-      </w:sdt>
-      <w:r>
-        <w:t>Opdateret klassediagram.</w:t>
-      </w:r>
-    </w:p>
-    <w:p>
-      <w:pPr>
-        <w:pStyle w:val="Listeafsnit"/>
-      </w:pPr>
-      <w:sdt>
-        <w:sdtPr>
-          <w:id w:val="-414706801"/>
-          <w14:checkbox>
-            <w14:checked w14:val="0"/>
-            <w14:checkedState w14:val="2612" w14:font="MS Gothic"/>
-            <w14:uncheckedState w14:val="2610" w14:font="MS Gothic"/>
-          </w14:checkbox>
-        </w:sdtPr>
-        <w:sdtEndPr/>
-        <w:sdtContent>
-          <w:r>
-            <w:rPr>
-              <w:rFonts w:ascii="MS Gothic" w:eastAsia="MS Gothic" w:hAnsi="MS Gothic" w:hint="eastAsia"/>
-            </w:rPr>
-            <w:t>☐</w:t>
-          </w:r>
-        </w:sdtContent>
-      </w:sdt>
-      <w:r>
-        <w:t>Justeringer i design.</w:t>
-      </w:r>
-      <w:r>
-        <w:t xml:space="preserve"> Gøres ved iterationerne. </w:t>
-      </w:r>
-    </w:p>
-    <w:p>
-      <w:pPr>
-        <w:pStyle w:val="Listeafsnit"/>
-      </w:pPr>
-      <w:sdt>
-        <w:sdtPr>
-          <w:id w:val="1860314025"/>
-          <w14:checkbox>
-            <w14:checked w14:val="0"/>
-            <w14:checkedState w14:val="2612" w14:font="MS Gothic"/>
-            <w14:uncheckedState w14:val="2610" w14:font="MS Gothic"/>
-          </w14:checkbox>
-        </w:sdtPr>
-        <w:sdtEndPr/>
-        <w:sdtContent>
-          <w:r>
-            <w:rPr>
-              <w:rFonts w:ascii="MS Gothic" w:eastAsia="MS Gothic" w:hAnsi="MS Gothic" w:hint="eastAsia"/>
-            </w:rPr>
-            <w:t>☐</w:t>
-          </w:r>
-        </w:sdtContent>
-      </w:sdt>
-      <w:r>
-        <w:t xml:space="preserve">Træner – </w:t>
-      </w:r>
-      <w:proofErr w:type="spellStart"/>
-      <w:proofErr w:type="gramStart"/>
-      <w:r>
-        <w:t>printKandidat</w:t>
-      </w:r>
-      <w:proofErr w:type="spellEnd"/>
-      <w:r>
-        <w:t>(</w:t>
-      </w:r>
-      <w:proofErr w:type="gramEnd"/>
-      <w:r>
-        <w:t>) færdig</w:t>
       </w:r>
     </w:p>
     <w:p>
@@ -4318,8 +4345,8 @@
   </m:mathPr>
   <w:themeFontLang w:val="da-DK"/>
   <w:clrSchemeMapping w:bg1="light1" w:t1="dark1" w:bg2="light2" w:t2="dark2" w:accent1="accent1" w:accent2="accent2" w:accent3="accent3" w:accent4="accent4" w:accent5="accent5" w:accent6="accent6" w:hyperlink="hyperlink" w:followedHyperlink="followedHyperlink"/>
-  <w:decimalSymbol w:val=","/>
-  <w:listSeparator w:val=";"/>
+  <w:decimalSymbol w:val="."/>
+  <w:listSeparator w:val=","/>
   <w15:chartTrackingRefBased/>
 </w:settings>
 </file>
@@ -5069,7 +5096,7 @@
 </file>
 
 <file path=customXml/itemProps1.xml><?xml version="1.0" encoding="utf-8"?>
-<ds:datastoreItem xmlns:ds="http://schemas.openxmlformats.org/officeDocument/2006/customXml" ds:itemID="{B969D16E-4E2D-49B5-A431-A1C3B69C67EA}">
+<ds:datastoreItem xmlns:ds="http://schemas.openxmlformats.org/officeDocument/2006/customXml" ds:itemID="{FE937A08-A143-40B9-BC69-AE6897545333}">
   <ds:schemaRefs>
     <ds:schemaRef ds:uri="http://schemas.openxmlformats.org/officeDocument/2006/bibliography"/>
   </ds:schemaRefs>

</xml_diff>

<commit_message>
add rettelser / update
</commit_message>
<xml_diff>
--- a/Faseplan.docx
+++ b/Faseplan.docx
@@ -581,7 +581,7 @@
         <w:sdtPr>
           <w:id w:val="-2098477851"/>
           <w14:checkbox>
-            <w14:checked w14:val="0"/>
+            <w14:checked w14:val="1"/>
             <w14:checkedState w14:val="2612" w14:font="MS Gothic"/>
             <w14:uncheckedState w14:val="2610" w14:font="MS Gothic"/>
           </w14:checkbox>
@@ -592,7 +592,7 @@
             <w:rPr>
               <w:rFonts w:ascii="MS Gothic" w:eastAsia="MS Gothic" w:hAnsi="MS Gothic" w:hint="eastAsia"/>
             </w:rPr>
-            <w:t>☐</w:t>
+            <w:t>☒</w:t>
           </w:r>
         </w:sdtContent>
       </w:sdt>
@@ -788,7 +788,7 @@
         <w:sdtPr>
           <w:id w:val="98995749"/>
           <w14:checkbox>
-            <w14:checked w14:val="0"/>
+            <w14:checked w14:val="1"/>
             <w14:checkedState w14:val="2612" w14:font="MS Gothic"/>
             <w14:uncheckedState w14:val="2610" w14:font="MS Gothic"/>
           </w14:checkbox>
@@ -799,7 +799,7 @@
             <w:rPr>
               <w:rFonts w:ascii="MS Gothic" w:eastAsia="MS Gothic" w:hAnsi="MS Gothic" w:hint="eastAsia"/>
             </w:rPr>
-            <w:t>☐</w:t>
+            <w:t>☒</w:t>
           </w:r>
         </w:sdtContent>
       </w:sdt>
@@ -1427,8 +1427,6 @@
       <w:r>
         <w:t>Betalingsstatus</w:t>
       </w:r>
-      <w:bookmarkStart w:id="0" w:name="_GoBack"/>
-      <w:bookmarkEnd w:id="0"/>
     </w:p>
     <w:p>
       <w:pPr>
@@ -2124,7 +2122,7 @@
         <w:sdtPr>
           <w:id w:val="993686833"/>
           <w14:checkbox>
-            <w14:checked w14:val="0"/>
+            <w14:checked w14:val="1"/>
             <w14:checkedState w14:val="2612" w14:font="MS Gothic"/>
             <w14:uncheckedState w14:val="2610" w14:font="MS Gothic"/>
           </w14:checkbox>
@@ -2135,7 +2133,7 @@
             <w:rPr>
               <w:rFonts w:ascii="MS Gothic" w:eastAsia="MS Gothic" w:hAnsi="MS Gothic" w:hint="eastAsia"/>
             </w:rPr>
-            <w:t>☐</w:t>
+            <w:t>☒</w:t>
           </w:r>
         </w:sdtContent>
       </w:sdt>
@@ -2163,7 +2161,7 @@
         <w:sdtPr>
           <w:id w:val="-1437672738"/>
           <w14:checkbox>
-            <w14:checked w14:val="0"/>
+            <w14:checked w14:val="1"/>
             <w14:checkedState w14:val="2612" w14:font="MS Gothic"/>
             <w14:uncheckedState w14:val="2610" w14:font="MS Gothic"/>
           </w14:checkbox>
@@ -2174,7 +2172,7 @@
             <w:rPr>
               <w:rFonts w:ascii="MS Gothic" w:eastAsia="MS Gothic" w:hAnsi="MS Gothic" w:hint="eastAsia"/>
             </w:rPr>
-            <w:t>☐</w:t>
+            <w:t>☒</w:t>
           </w:r>
         </w:sdtContent>
       </w:sdt>
@@ -2191,7 +2189,7 @@
         <w:sdtPr>
           <w:id w:val="-495417201"/>
           <w14:checkbox>
-            <w14:checked w14:val="0"/>
+            <w14:checked w14:val="1"/>
             <w14:checkedState w14:val="2612" w14:font="MS Gothic"/>
             <w14:uncheckedState w14:val="2610" w14:font="MS Gothic"/>
           </w14:checkbox>
@@ -2202,7 +2200,7 @@
             <w:rPr>
               <w:rFonts w:ascii="MS Gothic" w:eastAsia="MS Gothic" w:hAnsi="MS Gothic" w:hint="eastAsia"/>
             </w:rPr>
-            <w:t>☐</w:t>
+            <w:t>☒</w:t>
           </w:r>
         </w:sdtContent>
       </w:sdt>
@@ -2265,6 +2263,8 @@
       <w:r>
         <w:t>Brainstorm: problemformulering</w:t>
       </w:r>
+      <w:bookmarkStart w:id="0" w:name="_GoBack"/>
+      <w:bookmarkEnd w:id="0"/>
     </w:p>
     <w:p>
       <w:pPr>
@@ -4297,10 +4297,10 @@
     <w:rsid w:val="001503DF"/>
     <w:rsid w:val="001945DC"/>
     <w:rsid w:val="002E60EB"/>
+    <w:rsid w:val="003D5E08"/>
     <w:rsid w:val="00774973"/>
     <w:rsid w:val="007A4C3B"/>
     <w:rsid w:val="007D5B88"/>
-    <w:rsid w:val="00B27CF2"/>
     <w:rsid w:val="00BA3182"/>
     <w:rsid w:val="00E14435"/>
   </w:rsids>
@@ -5070,7 +5070,7 @@
 </file>
 
 <file path=customXml/itemProps1.xml><?xml version="1.0" encoding="utf-8"?>
-<ds:datastoreItem xmlns:ds="http://schemas.openxmlformats.org/officeDocument/2006/customXml" ds:itemID="{7C7DCCF5-33E8-4306-A918-5A4BFEDED616}">
+<ds:datastoreItem xmlns:ds="http://schemas.openxmlformats.org/officeDocument/2006/customXml" ds:itemID="{B5824638-3566-4224-8D2D-FC8B173F744F}">
   <ds:schemaRefs>
     <ds:schemaRef ds:uri="http://schemas.openxmlformats.org/officeDocument/2006/bibliography"/>
   </ds:schemaRefs>

</xml_diff>

<commit_message>
add rettelser samt update
</commit_message>
<xml_diff>
--- a/Faseplan.docx
+++ b/Faseplan.docx
@@ -2670,11 +2670,14 @@
       <w:r>
         <w:t xml:space="preserve">Formatering – </w:t>
       </w:r>
-      <w:proofErr w:type="spellStart"/>
-      <w:r>
-        <w:t>casper</w:t>
-      </w:r>
-      <w:proofErr w:type="spellEnd"/>
+      <w:r>
+        <w:t>(Hele gruppen</w:t>
+      </w:r>
+      <w:bookmarkStart w:id="0" w:name="_GoBack"/>
+      <w:bookmarkEnd w:id="0"/>
+      <w:r>
+        <w:t>)</w:t>
+      </w:r>
     </w:p>
     <w:p>
       <w:pPr>
@@ -2719,18 +2722,18 @@
         <w:sdtPr>
           <w:id w:val="688102071"/>
           <w14:checkbox>
-            <w14:checked w14:val="0"/>
-            <w14:checkedState w14:val="2612" w14:font="MS Gothic"/>
-            <w14:uncheckedState w14:val="2610" w14:font="MS Gothic"/>
-          </w14:checkbox>
-        </w:sdtPr>
-        <w:sdtEndPr/>
-        <w:sdtContent>
-          <w:r>
-            <w:rPr>
-              <w:rFonts w:ascii="MS Gothic" w:eastAsia="MS Gothic" w:hAnsi="MS Gothic" w:hint="eastAsia"/>
-            </w:rPr>
-            <w:t>☐</w:t>
+            <w14:checked w14:val="1"/>
+            <w14:checkedState w14:val="2612" w14:font="MS Gothic"/>
+            <w14:uncheckedState w14:val="2610" w14:font="MS Gothic"/>
+          </w14:checkbox>
+        </w:sdtPr>
+        <w:sdtEndPr/>
+        <w:sdtContent>
+          <w:r>
+            <w:rPr>
+              <w:rFonts w:ascii="MS Gothic" w:eastAsia="MS Gothic" w:hAnsi="MS Gothic" w:hint="eastAsia"/>
+            </w:rPr>
+            <w:t>☒</w:t>
           </w:r>
         </w:sdtContent>
       </w:sdt>
@@ -2954,8 +2957,6 @@
       <w:r>
         <w:t xml:space="preserve"> af kode tilføres til rapporten</w:t>
       </w:r>
-      <w:bookmarkStart w:id="0" w:name="_GoBack"/>
-      <w:bookmarkEnd w:id="0"/>
     </w:p>
     <w:p>
       <w:pPr>
@@ -4902,7 +4903,7 @@
     <w:rsid w:val="00774973"/>
     <w:rsid w:val="007A4C3B"/>
     <w:rsid w:val="007D5B88"/>
-    <w:rsid w:val="007F0F65"/>
+    <w:rsid w:val="00833A32"/>
     <w:rsid w:val="00BA3182"/>
     <w:rsid w:val="00E14435"/>
     <w:rsid w:val="00FD44DC"/>
@@ -5673,7 +5674,7 @@
 </file>
 
 <file path=customXml/itemProps1.xml><?xml version="1.0" encoding="utf-8"?>
-<ds:datastoreItem xmlns:ds="http://schemas.openxmlformats.org/officeDocument/2006/customXml" ds:itemID="{339E4444-0124-41D3-B9EA-8EF8240BA1ED}">
+<ds:datastoreItem xmlns:ds="http://schemas.openxmlformats.org/officeDocument/2006/customXml" ds:itemID="{4CF9AB0F-6058-4FC3-8EAA-06F5F33286C2}">
   <ds:schemaRefs>
     <ds:schemaRef ds:uri="http://schemas.openxmlformats.org/officeDocument/2006/bibliography"/>
   </ds:schemaRefs>

</xml_diff>

<commit_message>
Opdatering af faseplan og rapport
</commit_message>
<xml_diff>
--- a/Faseplan.docx
+++ b/Faseplan.docx
@@ -2748,88 +2748,6 @@
     <w:p>
       <w:pPr>
         <w:pStyle w:val="Listeafsnit"/>
-      </w:pPr>
-      <w:sdt>
-        <w:sdtPr>
-          <w:id w:val="688102071"/>
-          <w14:checkbox>
-            <w14:checked w14:val="1"/>
-            <w14:checkedState w14:val="2612" w14:font="MS Gothic"/>
-            <w14:uncheckedState w14:val="2610" w14:font="MS Gothic"/>
-          </w14:checkbox>
-        </w:sdtPr>
-        <w:sdtEndPr/>
-        <w:sdtContent>
-          <w:r>
-            <w:rPr>
-              <w:rFonts w:ascii="MS Gothic" w:eastAsia="MS Gothic" w:hAnsi="MS Gothic" w:hint="eastAsia"/>
-            </w:rPr>
-            <w:t>☒</w:t>
-          </w:r>
-        </w:sdtContent>
-      </w:sdt>
-      <w:r>
-        <w:t>Print junior/</w:t>
-      </w:r>
-      <w:proofErr w:type="gramStart"/>
-      <w:r>
-        <w:t>senior(</w:t>
-      </w:r>
-      <w:proofErr w:type="gramEnd"/>
-      <w:r>
-        <w:t>)</w:t>
-      </w:r>
-      <w:r>
-        <w:t xml:space="preserve"> – Rasmus &amp; Casper</w:t>
-      </w:r>
-    </w:p>
-    <w:p>
-      <w:pPr>
-        <w:pStyle w:val="Listeafsnit"/>
-      </w:pPr>
-      <w:sdt>
-        <w:sdtPr>
-          <w:id w:val="1681234153"/>
-          <w14:checkbox>
-            <w14:checked w14:val="1"/>
-            <w14:checkedState w14:val="2612" w14:font="MS Gothic"/>
-            <w14:uncheckedState w14:val="2610" w14:font="MS Gothic"/>
-          </w14:checkbox>
-        </w:sdtPr>
-        <w:sdtEndPr/>
-        <w:sdtContent>
-          <w:r>
-            <w:rPr>
-              <w:rFonts w:ascii="MS Gothic" w:eastAsia="MS Gothic" w:hAnsi="MS Gothic" w:hint="eastAsia"/>
-            </w:rPr>
-            <w:t>☒</w:t>
-          </w:r>
-        </w:sdtContent>
-      </w:sdt>
-      <w:r>
-        <w:t xml:space="preserve">Print </w:t>
-      </w:r>
-      <w:proofErr w:type="gramStart"/>
-      <w:r>
-        <w:t>kontingentliste(</w:t>
-      </w:r>
-      <w:proofErr w:type="gramEnd"/>
-      <w:r>
-        <w:t>)</w:t>
-      </w:r>
-      <w:r>
-        <w:t xml:space="preserve"> </w:t>
-      </w:r>
-      <w:r>
-        <w:t>–</w:t>
-      </w:r>
-      <w:r>
-        <w:t xml:space="preserve"> Martin</w:t>
-      </w:r>
-    </w:p>
-    <w:p>
-      <w:pPr>
-        <w:pStyle w:val="Listeafsnit"/>
         <w:rPr>
           <w:lang w:val="en-US"/>
         </w:rPr>
@@ -2839,6 +2757,101 @@
           <w:rPr>
             <w:lang w:val="en-US"/>
           </w:rPr>
+          <w:id w:val="688102071"/>
+          <w14:checkbox>
+            <w14:checked w14:val="1"/>
+            <w14:checkedState w14:val="2612" w14:font="MS Gothic"/>
+            <w14:uncheckedState w14:val="2610" w14:font="MS Gothic"/>
+          </w14:checkbox>
+        </w:sdtPr>
+        <w:sdtEndPr/>
+        <w:sdtContent>
+          <w:r>
+            <w:rPr>
+              <w:rFonts w:ascii="MS Gothic" w:eastAsia="MS Gothic" w:hAnsi="MS Gothic" w:hint="eastAsia"/>
+              <w:lang w:val="en-US"/>
+            </w:rPr>
+            <w:t>☒</w:t>
+          </w:r>
+        </w:sdtContent>
+      </w:sdt>
+      <w:r>
+        <w:rPr>
+          <w:lang w:val="en-US"/>
+        </w:rPr>
+        <w:t>Print junior/</w:t>
+      </w:r>
+      <w:proofErr w:type="gramStart"/>
+      <w:r>
+        <w:rPr>
+          <w:lang w:val="en-US"/>
+        </w:rPr>
+        <w:t>senior(</w:t>
+      </w:r>
+      <w:proofErr w:type="gramEnd"/>
+      <w:r>
+        <w:rPr>
+          <w:lang w:val="en-US"/>
+        </w:rPr>
+        <w:t>)</w:t>
+      </w:r>
+      <w:r>
+        <w:rPr>
+          <w:lang w:val="en-US"/>
+        </w:rPr>
+        <w:t xml:space="preserve"> – Rasmus &amp; Casper</w:t>
+      </w:r>
+    </w:p>
+    <w:p>
+      <w:pPr>
+        <w:pStyle w:val="Listeafsnit"/>
+      </w:pPr>
+      <w:sdt>
+        <w:sdtPr>
+          <w:id w:val="1681234153"/>
+          <w14:checkbox>
+            <w14:checked w14:val="1"/>
+            <w14:checkedState w14:val="2612" w14:font="MS Gothic"/>
+            <w14:uncheckedState w14:val="2610" w14:font="MS Gothic"/>
+          </w14:checkbox>
+        </w:sdtPr>
+        <w:sdtEndPr/>
+        <w:sdtContent>
+          <w:r>
+            <w:rPr>
+              <w:rFonts w:ascii="MS Gothic" w:eastAsia="MS Gothic" w:hAnsi="MS Gothic" w:hint="eastAsia"/>
+            </w:rPr>
+            <w:t>☒</w:t>
+          </w:r>
+        </w:sdtContent>
+      </w:sdt>
+      <w:r>
+        <w:t xml:space="preserve">Print </w:t>
+      </w:r>
+      <w:proofErr w:type="gramStart"/>
+      <w:r>
+        <w:t>kontingentliste(</w:t>
+      </w:r>
+      <w:proofErr w:type="gramEnd"/>
+      <w:r>
+        <w:t>)</w:t>
+      </w:r>
+      <w:r>
+        <w:t xml:space="preserve"> </w:t>
+      </w:r>
+      <w:r>
+        <w:t>–</w:t>
+      </w:r>
+      <w:r>
+        <w:t xml:space="preserve"> Martin</w:t>
+      </w:r>
+    </w:p>
+    <w:p>
+      <w:pPr>
+        <w:pStyle w:val="Listeafsnit"/>
+      </w:pPr>
+      <w:sdt>
+        <w:sdtPr>
           <w:id w:val="-1901896578"/>
           <w14:checkbox>
             <w14:checked w14:val="1"/>
@@ -2846,96 +2859,215 @@
             <w14:uncheckedState w14:val="2610" w14:font="MS Gothic"/>
           </w14:checkbox>
         </w:sdtPr>
-        <w:sdtContent>
-          <w:r>
-            <w:rPr>
-              <w:rFonts w:ascii="MS Gothic" w:eastAsia="MS Gothic" w:hAnsi="MS Gothic" w:hint="eastAsia"/>
-              <w:lang w:val="en-US"/>
+        <w:sdtEndPr/>
+        <w:sdtContent>
+          <w:r>
+            <w:rPr>
+              <w:rFonts w:ascii="MS Gothic" w:eastAsia="MS Gothic" w:hAnsi="MS Gothic" w:hint="eastAsia"/>
             </w:rPr>
             <w:t>☒</w:t>
           </w:r>
         </w:sdtContent>
       </w:sdt>
       <w:r>
-        <w:rPr>
-          <w:lang w:val="en-US"/>
-        </w:rPr>
-        <w:t xml:space="preserve">UC0011 - </w:t>
-      </w:r>
-      <w:r>
-        <w:rPr>
-          <w:lang w:val="en-US"/>
-        </w:rPr>
-        <w:t xml:space="preserve">Print </w:t>
+        <w:t>UC0011 - Print stævneliste</w:t>
+      </w:r>
+    </w:p>
+    <w:p>
+      <w:pPr>
+        <w:pStyle w:val="Listeafsnit"/>
+      </w:pPr>
+      <w:sdt>
+        <w:sdtPr>
+          <w:id w:val="-935438099"/>
+          <w14:checkbox>
+            <w14:checked w14:val="1"/>
+            <w14:checkedState w14:val="2612" w14:font="MS Gothic"/>
+            <w14:uncheckedState w14:val="2610" w14:font="MS Gothic"/>
+          </w14:checkbox>
+        </w:sdtPr>
+        <w:sdtEndPr/>
+        <w:sdtContent>
+          <w:r>
+            <w:rPr>
+              <w:rFonts w:ascii="MS Gothic" w:eastAsia="MS Gothic" w:hAnsi="MS Gothic" w:hint="eastAsia"/>
+            </w:rPr>
+            <w:t>☒</w:t>
+          </w:r>
+        </w:sdtContent>
+      </w:sdt>
+      <w:r>
+        <w:t>UC0012 - Print junior/senior hold</w:t>
+      </w:r>
+      <w:r>
+        <w:br/>
+      </w:r>
+      <w:sdt>
+        <w:sdtPr>
+          <w:id w:val="134309212"/>
+          <w14:checkbox>
+            <w14:checked w14:val="0"/>
+            <w14:checkedState w14:val="2612" w14:font="MS Gothic"/>
+            <w14:uncheckedState w14:val="2610" w14:font="MS Gothic"/>
+          </w14:checkbox>
+        </w:sdtPr>
+        <w:sdtEndPr/>
+        <w:sdtContent>
+          <w:r>
+            <w:rPr>
+              <w:rFonts w:ascii="MS Gothic" w:eastAsia="MS Gothic" w:hAnsi="MS Gothic" w:hint="eastAsia"/>
+            </w:rPr>
+            <w:t>☐</w:t>
+          </w:r>
+        </w:sdtContent>
+      </w:sdt>
+      <w:r>
+        <w:t>UC0013</w:t>
+      </w:r>
+      <w:r>
+        <w:t xml:space="preserve"> - </w:t>
+      </w:r>
+      <w:r>
+        <w:t>Print kontingentliste</w:t>
+      </w:r>
+    </w:p>
+    <w:p>
+      <w:pPr>
+        <w:pStyle w:val="Listeafsnit"/>
+      </w:pPr>
+    </w:p>
+    <w:p>
+      <w:pPr>
+        <w:pStyle w:val="Listeafsnit"/>
+      </w:pPr>
+    </w:p>
+    <w:p>
+      <w:pPr>
+        <w:pStyle w:val="Listeafsnit"/>
+      </w:pPr>
+    </w:p>
+    <w:p>
+      <w:pPr>
+        <w:pStyle w:val="Listeafsnit"/>
+      </w:pPr>
+    </w:p>
+    <w:p>
+      <w:pPr>
+        <w:pStyle w:val="Listeafsnit"/>
+      </w:pPr>
+    </w:p>
+    <w:p>
+      <w:pPr>
+        <w:pStyle w:val="Listeafsnit"/>
+      </w:pPr>
+    </w:p>
+    <w:p>
+      <w:pPr>
+        <w:pStyle w:val="Listeafsnit"/>
+      </w:pPr>
+    </w:p>
+    <w:p>
+      <w:pPr>
+        <w:pStyle w:val="Listeafsnit"/>
+      </w:pPr>
+    </w:p>
+    <w:p>
+      <w:pPr>
+        <w:pStyle w:val="Listeafsnit"/>
+      </w:pPr>
+    </w:p>
+    <w:p>
+      <w:pPr>
+        <w:pStyle w:val="Overskrift1"/>
+        <w:jc w:val="center"/>
+      </w:pPr>
+      <w:r>
+        <w:lastRenderedPageBreak/>
+        <w:t>Uge 3:</w:t>
+      </w:r>
+    </w:p>
+    <w:p>
+      <w:pPr>
+        <w:pStyle w:val="Listeafsnit"/>
+      </w:pPr>
+    </w:p>
+    <w:p>
+      <w:pPr>
+        <w:pStyle w:val="Listeafsnit"/>
+      </w:pPr>
+    </w:p>
+    <w:p>
+      <w:pPr>
+        <w:pStyle w:val="Overskrift2"/>
+      </w:pPr>
+      <w:r>
+        <w:t>Mandag</w:t>
+      </w:r>
+    </w:p>
+    <w:p>
+      <w:pPr>
+        <w:pStyle w:val="Listeafsnit"/>
+        <w:numPr>
+          <w:ilvl w:val="0"/>
+          <w:numId w:val="5"/>
+        </w:numPr>
+      </w:pPr>
+      <w:r>
+        <w:t>Morgenmøde</w:t>
+      </w:r>
+    </w:p>
+    <w:p>
+      <w:pPr>
+        <w:pStyle w:val="Listeafsnit"/>
+        <w:ind w:left="1800"/>
+      </w:pPr>
+      <w:sdt>
+        <w:sdtPr>
+          <w:id w:val="-1174647797"/>
+          <w14:checkbox>
+            <w14:checked w14:val="0"/>
+            <w14:checkedState w14:val="2612" w14:font="MS Gothic"/>
+            <w14:uncheckedState w14:val="2610" w14:font="MS Gothic"/>
+          </w14:checkbox>
+        </w:sdtPr>
+        <w:sdtContent>
+          <w:r>
+            <w:rPr>
+              <w:rFonts w:ascii="MS Gothic" w:eastAsia="MS Gothic" w:hAnsi="MS Gothic" w:hint="eastAsia"/>
+            </w:rPr>
+            <w:t>☐</w:t>
+          </w:r>
+        </w:sdtContent>
+      </w:sdt>
+      <w:r>
+        <w:t xml:space="preserve">Få styr på Christians </w:t>
       </w:r>
       <w:proofErr w:type="spellStart"/>
       <w:r>
-        <w:rPr>
-          <w:lang w:val="en-US"/>
-        </w:rPr>
-        <w:t>stævneliste</w:t>
+        <w:t>Github</w:t>
       </w:r>
       <w:proofErr w:type="spellEnd"/>
     </w:p>
     <w:p>
       <w:pPr>
         <w:pStyle w:val="Listeafsnit"/>
-        <w:rPr>
-          <w:lang w:val="en-US"/>
-        </w:rPr>
-      </w:pPr>
-      <w:sdt>
-        <w:sdtPr>
-          <w:rPr>
-            <w:lang w:val="en-US"/>
-          </w:rPr>
-          <w:id w:val="-935438099"/>
-          <w14:checkbox>
-            <w14:checked w14:val="1"/>
-            <w14:checkedState w14:val="2612" w14:font="MS Gothic"/>
-            <w14:uncheckedState w14:val="2610" w14:font="MS Gothic"/>
-          </w14:checkbox>
-        </w:sdtPr>
-        <w:sdtContent>
-          <w:r>
-            <w:rPr>
-              <w:rFonts w:ascii="MS Gothic" w:eastAsia="MS Gothic" w:hAnsi="MS Gothic" w:hint="eastAsia"/>
-              <w:lang w:val="en-US"/>
-            </w:rPr>
-            <w:t>☒</w:t>
-          </w:r>
-        </w:sdtContent>
-      </w:sdt>
-      <w:r>
-        <w:rPr>
-          <w:lang w:val="en-US"/>
-        </w:rPr>
-        <w:t>UC001</w:t>
-      </w:r>
-      <w:r>
-        <w:rPr>
-          <w:lang w:val="en-US"/>
-        </w:rPr>
-        <w:t xml:space="preserve">2 - </w:t>
-      </w:r>
-      <w:r>
-        <w:rPr>
-          <w:lang w:val="en-US"/>
-        </w:rPr>
-        <w:t>Print junior/senior hold</w:t>
-      </w:r>
-      <w:r>
-        <w:rPr>
-          <w:lang w:val="en-US"/>
-        </w:rPr>
-        <w:br/>
-      </w:r>
-      <w:sdt>
-        <w:sdtPr>
-          <w:rPr>
-            <w:lang w:val="en-US"/>
-          </w:rPr>
-          <w:id w:val="134309212"/>
+        <w:numPr>
+          <w:ilvl w:val="0"/>
+          <w:numId w:val="5"/>
+        </w:numPr>
+      </w:pPr>
+      <w:r>
+        <w:t>BRAINSTORM:</w:t>
+      </w:r>
+    </w:p>
+    <w:p>
+      <w:pPr>
+        <w:pStyle w:val="Listeafsnit"/>
+        <w:ind w:left="1800"/>
+      </w:pPr>
+      <w:sdt>
+        <w:sdtPr>
+          <w:id w:val="-788199421"/>
           <w14:checkbox>
             <w14:checked w14:val="0"/>
             <w14:checkedState w14:val="2612" w14:font="MS Gothic"/>
@@ -2946,32 +3078,110 @@
           <w:r>
             <w:rPr>
               <w:rFonts w:ascii="MS Gothic" w:eastAsia="MS Gothic" w:hAnsi="MS Gothic" w:hint="eastAsia"/>
-              <w:lang w:val="en-US"/>
             </w:rPr>
             <w:t>☐</w:t>
           </w:r>
         </w:sdtContent>
       </w:sdt>
       <w:r>
-        <w:rPr>
-          <w:lang w:val="en-US"/>
-        </w:rPr>
-        <w:t>UC001</w:t>
-      </w:r>
-      <w:r>
-        <w:rPr>
-          <w:lang w:val="en-US"/>
-        </w:rPr>
-        <w:t>3</w:t>
-      </w:r>
-      <w:r>
-        <w:rPr>
-          <w:lang w:val="en-US"/>
-        </w:rPr>
-        <w:t xml:space="preserve"> - </w:t>
-      </w:r>
-      <w:r>
-        <w:t>Print kontingentliste</w:t>
+        <w:t>Indledning</w:t>
+      </w:r>
+      <w:r>
+        <w:t xml:space="preserve"> (baggrundshistorie, hvorfor tager vi interesse i denne opgave</w:t>
+      </w:r>
+      <w:r>
+        <w:t>?)</w:t>
+      </w:r>
+    </w:p>
+    <w:p>
+      <w:pPr>
+        <w:pStyle w:val="Listeafsnit"/>
+        <w:ind w:left="1800"/>
+      </w:pPr>
+      <w:sdt>
+        <w:sdtPr>
+          <w:id w:val="-1783719060"/>
+          <w14:checkbox>
+            <w14:checked w14:val="0"/>
+            <w14:checkedState w14:val="2612" w14:font="MS Gothic"/>
+            <w14:uncheckedState w14:val="2610" w14:font="MS Gothic"/>
+          </w14:checkbox>
+        </w:sdtPr>
+        <w:sdtContent>
+          <w:r>
+            <w:rPr>
+              <w:rFonts w:ascii="MS Gothic" w:eastAsia="MS Gothic" w:hAnsi="MS Gothic" w:hint="eastAsia"/>
+            </w:rPr>
+            <w:t>☐</w:t>
+          </w:r>
+        </w:sdtContent>
+      </w:sdt>
+      <w:r>
+        <w:t>Problemformuler</w:t>
+      </w:r>
+      <w:r>
+        <w:t>in</w:t>
+      </w:r>
+      <w:r>
+        <w:t>g</w:t>
+      </w:r>
+      <w:r>
+        <w:t xml:space="preserve"> </w:t>
+      </w:r>
+      <w:proofErr w:type="gramStart"/>
+      <w:r>
+        <w:t>( hvad</w:t>
+      </w:r>
+      <w:proofErr w:type="gramEnd"/>
+      <w:r>
+        <w:t xml:space="preserve"> forventer kunden, og hvad vil vi opnå?)</w:t>
+      </w:r>
+    </w:p>
+    <w:p>
+      <w:pPr>
+        <w:pStyle w:val="Listeafsnit"/>
+        <w:ind w:left="1800"/>
+      </w:pPr>
+      <w:sdt>
+        <w:sdtPr>
+          <w:id w:val="-160784652"/>
+          <w14:checkbox>
+            <w14:checked w14:val="0"/>
+            <w14:checkedState w14:val="2612" w14:font="MS Gothic"/>
+            <w14:uncheckedState w14:val="2610" w14:font="MS Gothic"/>
+          </w14:checkbox>
+        </w:sdtPr>
+        <w:sdtContent>
+          <w:r>
+            <w:rPr>
+              <w:rFonts w:ascii="MS Gothic" w:eastAsia="MS Gothic" w:hAnsi="MS Gothic" w:hint="eastAsia"/>
+            </w:rPr>
+            <w:t>☐</w:t>
+          </w:r>
+        </w:sdtContent>
+      </w:sdt>
+      <w:r>
+        <w:t>K</w:t>
+      </w:r>
+      <w:r>
+        <w:t>onklusion</w:t>
+      </w:r>
+      <w:r>
+        <w:t xml:space="preserve"> (har vi opnået vores mål? Ja/nej</w:t>
+      </w:r>
+      <w:r>
+        <w:t>, og hvordan, og h</w:t>
+      </w:r>
+      <w:r>
+        <w:t>vis ikke, hvorfor ikke?)</w:t>
+      </w:r>
+    </w:p>
+    <w:p>
+      <w:pPr>
+        <w:ind w:left="1304"/>
+      </w:pPr>
+      <w:r>
+        <w:t>pause</w:t>
       </w:r>
       <w:bookmarkStart w:id="0" w:name="_GoBack"/>
       <w:bookmarkEnd w:id="0"/>
@@ -2979,34 +3189,17 @@
     <w:p>
       <w:pPr>
         <w:pStyle w:val="Listeafsnit"/>
-        <w:rPr>
-          <w:lang w:val="en-US"/>
-        </w:rPr>
-      </w:pPr>
-    </w:p>
-    <w:p>
-      <w:pPr>
-        <w:pStyle w:val="Overskrift1"/>
-        <w:jc w:val="center"/>
-      </w:pPr>
-      <w:r>
-        <w:t>Uge 3:</w:t>
-      </w:r>
-    </w:p>
-    <w:p>
-      <w:pPr>
-        <w:pStyle w:val="Listeafsnit"/>
-      </w:pPr>
-      <w:sdt>
-        <w:sdtPr>
-          <w:id w:val="575789816"/>
+        <w:ind w:left="1800"/>
+      </w:pPr>
+      <w:sdt>
+        <w:sdtPr>
+          <w:id w:val="1677299313"/>
           <w14:checkbox>
             <w14:checked w14:val="0"/>
             <w14:checkedState w14:val="2612" w14:font="MS Gothic"/>
             <w14:uncheckedState w14:val="2610" w14:font="MS Gothic"/>
           </w14:checkbox>
         </w:sdtPr>
-        <w:sdtEndPr/>
         <w:sdtContent>
           <w:r>
             <w:rPr>
@@ -3017,70 +3210,141 @@
         </w:sdtContent>
       </w:sdt>
       <w:r>
-        <w:t>Finpudsning og æstetisk opdatering af kode og design.</w:t>
-      </w:r>
-    </w:p>
-    <w:p>
-      <w:pPr>
-        <w:pStyle w:val="Listeafsnit"/>
-      </w:pPr>
-      <w:sdt>
-        <w:sdtPr>
-          <w:rPr>
-            <w:rFonts w:eastAsia="MS Gothic" w:cstheme="majorHAnsi"/>
-          </w:rPr>
-          <w:id w:val="-360286753"/>
-          <w14:checkbox>
-            <w14:checked w14:val="0"/>
-            <w14:checkedState w14:val="2612" w14:font="MS Gothic"/>
-            <w14:uncheckedState w14:val="2610" w14:font="MS Gothic"/>
-          </w14:checkbox>
-        </w:sdtPr>
-        <w:sdtEndPr/>
-        <w:sdtContent>
-          <w:r>
-            <w:rPr>
-              <w:rFonts w:ascii="MS Gothic" w:eastAsia="MS Gothic" w:hAnsi="MS Gothic" w:cstheme="majorHAnsi" w:hint="eastAsia"/>
-            </w:rPr>
-            <w:t>☐</w:t>
-          </w:r>
-        </w:sdtContent>
-      </w:sdt>
-      <w:r>
-        <w:rPr>
-          <w:rFonts w:eastAsia="MS Gothic" w:cstheme="majorHAnsi"/>
-        </w:rPr>
-        <w:t>Færdiggørelse af rapport</w:t>
-      </w:r>
-      <w:r>
-        <w:t>.</w:t>
-      </w:r>
-    </w:p>
-    <w:p>
-      <w:pPr>
-        <w:pStyle w:val="Listeafsnit"/>
-      </w:pPr>
-      <w:sdt>
-        <w:sdtPr>
-          <w:id w:val="297422545"/>
-          <w14:checkbox>
-            <w14:checked w14:val="1"/>
-            <w14:checkedState w14:val="2612" w14:font="MS Gothic"/>
-            <w14:uncheckedState w14:val="2610" w14:font="MS Gothic"/>
-          </w14:checkbox>
-        </w:sdtPr>
-        <w:sdtEndPr/>
-        <w:sdtContent>
-          <w:r>
-            <w:rPr>
-              <w:rFonts w:ascii="MS Gothic" w:eastAsia="MS Gothic" w:hAnsi="MS Gothic" w:hint="eastAsia"/>
-            </w:rPr>
-            <w:t>☒</w:t>
-          </w:r>
-        </w:sdtContent>
-      </w:sdt>
-      <w:r>
-        <w:t>Formalia.</w:t>
+        <w:t>I gang med rapport:</w:t>
+      </w:r>
+    </w:p>
+    <w:p>
+      <w:pPr>
+        <w:pStyle w:val="Listeafsnit"/>
+        <w:ind w:left="1800"/>
+      </w:pPr>
+    </w:p>
+    <w:p>
+      <w:pPr>
+        <w:pStyle w:val="Listeafsnit"/>
+        <w:numPr>
+          <w:ilvl w:val="2"/>
+          <w:numId w:val="5"/>
+        </w:numPr>
+      </w:pPr>
+      <w:r>
+        <w:t>Bilag</w:t>
+      </w:r>
+    </w:p>
+    <w:p>
+      <w:pPr>
+        <w:pStyle w:val="Listeafsnit"/>
+        <w:numPr>
+          <w:ilvl w:val="2"/>
+          <w:numId w:val="5"/>
+        </w:numPr>
+      </w:pPr>
+      <w:r>
+        <w:t>Litteraturliste</w:t>
+      </w:r>
+    </w:p>
+    <w:p>
+      <w:pPr>
+        <w:pStyle w:val="Listeafsnit"/>
+        <w:numPr>
+          <w:ilvl w:val="2"/>
+          <w:numId w:val="5"/>
+        </w:numPr>
+      </w:pPr>
+      <w:r>
+        <w:t xml:space="preserve">Tjek </w:t>
+      </w:r>
+      <w:proofErr w:type="spellStart"/>
+      <w:r>
+        <w:t>SSD’er</w:t>
+      </w:r>
+      <w:proofErr w:type="spellEnd"/>
+    </w:p>
+    <w:p>
+      <w:pPr>
+        <w:pStyle w:val="Listeafsnit"/>
+        <w:numPr>
+          <w:ilvl w:val="2"/>
+          <w:numId w:val="5"/>
+        </w:numPr>
+      </w:pPr>
+      <w:r>
+        <w:t>Opdateret Domain Model</w:t>
+      </w:r>
+    </w:p>
+    <w:p>
+      <w:pPr>
+        <w:pStyle w:val="Listeafsnit"/>
+        <w:numPr>
+          <w:ilvl w:val="2"/>
+          <w:numId w:val="5"/>
+        </w:numPr>
+      </w:pPr>
+      <w:r>
+        <w:t xml:space="preserve">Hurtig </w:t>
+      </w:r>
+      <w:proofErr w:type="spellStart"/>
+      <w:r>
+        <w:t>brush-hup</w:t>
+      </w:r>
+      <w:proofErr w:type="spellEnd"/>
+      <w:r>
+        <w:t xml:space="preserve"> af </w:t>
+      </w:r>
+      <w:proofErr w:type="spellStart"/>
+      <w:r>
+        <w:t>UC’s</w:t>
+      </w:r>
+      <w:proofErr w:type="spellEnd"/>
+    </w:p>
+    <w:p>
+      <w:pPr>
+        <w:pStyle w:val="Listeafsnit"/>
+        <w:ind w:left="1800"/>
+      </w:pPr>
+    </w:p>
+    <w:p>
+      <w:pPr>
+        <w:pStyle w:val="Listeafsnit"/>
+        <w:numPr>
+          <w:ilvl w:val="0"/>
+          <w:numId w:val="5"/>
+        </w:numPr>
+      </w:pPr>
+      <w:r>
+        <w:t>Hjemmearbejde:</w:t>
+      </w:r>
+    </w:p>
+    <w:p>
+      <w:pPr>
+        <w:pStyle w:val="Listeafsnit"/>
+        <w:numPr>
+          <w:ilvl w:val="1"/>
+          <w:numId w:val="5"/>
+        </w:numPr>
+      </w:pPr>
+      <w:r>
+        <w:t>Casper får printet koden ud. T</w:t>
+      </w:r>
+      <w:r>
+        <w:t>ag en metode du ikke kender til, læs op på den, kommenter og spørg</w:t>
+      </w:r>
+      <w:r>
+        <w:t xml:space="preserve"> ind til den, til tirsdag.</w:t>
+      </w:r>
+    </w:p>
+    <w:p>
+      <w:pPr>
+        <w:pStyle w:val="Overskrift2"/>
+      </w:pPr>
+      <w:r>
+        <w:t>Tirsdag</w:t>
+      </w:r>
+    </w:p>
+    <w:p>
+      <w:r>
+        <w:tab/>
+        <w:t>DCD: konvertering fra kode</w:t>
       </w:r>
     </w:p>
     <w:sectPr>
@@ -3433,6 +3697,118 @@
     </w:lvl>
   </w:abstractNum>
   <w:abstractNum w:abstractNumId="3" w15:restartNumberingAfterBreak="0">
+    <w:nsid w:val="50EA7439"/>
+    <w:multiLevelType w:val="hybridMultilevel"/>
+    <w:tmpl w:val="1CC4CAB2"/>
+    <w:lvl w:ilvl="0" w:tplc="3A7E63E0">
+      <w:numFmt w:val="bullet"/>
+      <w:lvlText w:val="-"/>
+      <w:lvlJc w:val="left"/>
+      <w:pPr>
+        <w:ind w:left="1080" w:hanging="360"/>
+      </w:pPr>
+      <w:rPr>
+        <w:rFonts w:ascii="Calibri" w:eastAsiaTheme="minorEastAsia" w:hAnsi="Calibri" w:cs="Calibri" w:hint="default"/>
+      </w:rPr>
+    </w:lvl>
+    <w:lvl w:ilvl="1" w:tplc="04060003">
+      <w:start w:val="1"/>
+      <w:numFmt w:val="bullet"/>
+      <w:lvlText w:val="o"/>
+      <w:lvlJc w:val="left"/>
+      <w:pPr>
+        <w:ind w:left="1800" w:hanging="360"/>
+      </w:pPr>
+      <w:rPr>
+        <w:rFonts w:ascii="Courier New" w:hAnsi="Courier New" w:cs="Courier New" w:hint="default"/>
+      </w:rPr>
+    </w:lvl>
+    <w:lvl w:ilvl="2" w:tplc="04060005">
+      <w:start w:val="1"/>
+      <w:numFmt w:val="bullet"/>
+      <w:lvlText w:val=""/>
+      <w:lvlJc w:val="left"/>
+      <w:pPr>
+        <w:ind w:left="2520" w:hanging="360"/>
+      </w:pPr>
+      <w:rPr>
+        <w:rFonts w:ascii="Wingdings" w:hAnsi="Wingdings" w:hint="default"/>
+      </w:rPr>
+    </w:lvl>
+    <w:lvl w:ilvl="3" w:tplc="04060001">
+      <w:start w:val="1"/>
+      <w:numFmt w:val="bullet"/>
+      <w:lvlText w:val=""/>
+      <w:lvlJc w:val="left"/>
+      <w:pPr>
+        <w:ind w:left="3240" w:hanging="360"/>
+      </w:pPr>
+      <w:rPr>
+        <w:rFonts w:ascii="Symbol" w:hAnsi="Symbol" w:hint="default"/>
+      </w:rPr>
+    </w:lvl>
+    <w:lvl w:ilvl="4" w:tplc="04060003" w:tentative="1">
+      <w:start w:val="1"/>
+      <w:numFmt w:val="bullet"/>
+      <w:lvlText w:val="o"/>
+      <w:lvlJc w:val="left"/>
+      <w:pPr>
+        <w:ind w:left="3960" w:hanging="360"/>
+      </w:pPr>
+      <w:rPr>
+        <w:rFonts w:ascii="Courier New" w:hAnsi="Courier New" w:cs="Courier New" w:hint="default"/>
+      </w:rPr>
+    </w:lvl>
+    <w:lvl w:ilvl="5" w:tplc="04060005" w:tentative="1">
+      <w:start w:val="1"/>
+      <w:numFmt w:val="bullet"/>
+      <w:lvlText w:val=""/>
+      <w:lvlJc w:val="left"/>
+      <w:pPr>
+        <w:ind w:left="4680" w:hanging="360"/>
+      </w:pPr>
+      <w:rPr>
+        <w:rFonts w:ascii="Wingdings" w:hAnsi="Wingdings" w:hint="default"/>
+      </w:rPr>
+    </w:lvl>
+    <w:lvl w:ilvl="6" w:tplc="04060001" w:tentative="1">
+      <w:start w:val="1"/>
+      <w:numFmt w:val="bullet"/>
+      <w:lvlText w:val=""/>
+      <w:lvlJc w:val="left"/>
+      <w:pPr>
+        <w:ind w:left="5400" w:hanging="360"/>
+      </w:pPr>
+      <w:rPr>
+        <w:rFonts w:ascii="Symbol" w:hAnsi="Symbol" w:hint="default"/>
+      </w:rPr>
+    </w:lvl>
+    <w:lvl w:ilvl="7" w:tplc="04060003" w:tentative="1">
+      <w:start w:val="1"/>
+      <w:numFmt w:val="bullet"/>
+      <w:lvlText w:val="o"/>
+      <w:lvlJc w:val="left"/>
+      <w:pPr>
+        <w:ind w:left="6120" w:hanging="360"/>
+      </w:pPr>
+      <w:rPr>
+        <w:rFonts w:ascii="Courier New" w:hAnsi="Courier New" w:cs="Courier New" w:hint="default"/>
+      </w:rPr>
+    </w:lvl>
+    <w:lvl w:ilvl="8" w:tplc="04060005" w:tentative="1">
+      <w:start w:val="1"/>
+      <w:numFmt w:val="bullet"/>
+      <w:lvlText w:val=""/>
+      <w:lvlJc w:val="left"/>
+      <w:pPr>
+        <w:ind w:left="6840" w:hanging="360"/>
+      </w:pPr>
+      <w:rPr>
+        <w:rFonts w:ascii="Wingdings" w:hAnsi="Wingdings" w:hint="default"/>
+      </w:rPr>
+    </w:lvl>
+  </w:abstractNum>
+  <w:abstractNum w:abstractNumId="4" w15:restartNumberingAfterBreak="0">
     <w:nsid w:val="63A7407F"/>
     <w:multiLevelType w:val="hybridMultilevel"/>
     <w:tmpl w:val="9B8A944C"/>
@@ -3548,13 +3924,16 @@
     <w:abstractNumId w:val="1"/>
   </w:num>
   <w:num w:numId="2">
-    <w:abstractNumId w:val="3"/>
+    <w:abstractNumId w:val="4"/>
   </w:num>
   <w:num w:numId="3">
     <w:abstractNumId w:val="2"/>
   </w:num>
   <w:num w:numId="4">
     <w:abstractNumId w:val="0"/>
+  </w:num>
+  <w:num w:numId="5">
+    <w:abstractNumId w:val="3"/>
   </w:num>
 </w:numbering>
 </file>
@@ -4799,6 +5178,7 @@
     <w:rsid w:val="003A7605"/>
     <w:rsid w:val="003D5E08"/>
     <w:rsid w:val="004C2241"/>
+    <w:rsid w:val="005365B0"/>
     <w:rsid w:val="00774973"/>
     <w:rsid w:val="007A4C3B"/>
     <w:rsid w:val="007D5B88"/>
@@ -5572,7 +5952,7 @@
 </file>
 
 <file path=customXml/itemProps1.xml><?xml version="1.0" encoding="utf-8"?>
-<ds:datastoreItem xmlns:ds="http://schemas.openxmlformats.org/officeDocument/2006/customXml" ds:itemID="{74CD21C7-615F-40CC-BC93-A7FD1B636ACA}">
+<ds:datastoreItem xmlns:ds="http://schemas.openxmlformats.org/officeDocument/2006/customXml" ds:itemID="{B606CC75-EED0-42A8-91CD-7FB90D5F4F68}">
   <ds:schemaRefs>
     <ds:schemaRef ds:uri="http://schemas.openxmlformats.org/officeDocument/2006/bibliography"/>
   </ds:schemaRefs>

</xml_diff>